<commit_message>
week 1 of course has completed
</commit_message>
<xml_diff>
--- a/Commands.docx
+++ b/Commands.docx
@@ -17,16 +17,7 @@
           <w:rFonts w:hint="default"/>
           <w:lang w:val="en-US"/>
         </w:rPr>
-        <w:t>Window</w:t>
-      </w:r>
-      <w:bookmarkStart w:id="0" w:name="_GoBack"/>
-      <w:bookmarkEnd w:id="0"/>
-      <w:r>
-        <w:rPr>
-          <w:rFonts w:hint="default"/>
-          <w:lang w:val="en-US"/>
-        </w:rPr>
-        <w:t xml:space="preserve"> Commands:</w:t>
+        <w:t>Window Commands:</w:t>
       </w:r>
     </w:p>
     <w:p>
@@ -493,330 +484,396 @@
     </w:p>
     <w:p>
       <w:pPr>
-        <w:pStyle w:val="2"/>
-        <w:bidi w:val="0"/>
-        <w:jc w:val="center"/>
-        <w:rPr>
-          <w:rFonts w:hint="default"/>
-          <w:lang w:val="en-US"/>
-        </w:rPr>
-      </w:pPr>
-    </w:p>
-    <w:p>
-      <w:pPr>
-        <w:pStyle w:val="2"/>
-        <w:bidi w:val="0"/>
-        <w:jc w:val="center"/>
-        <w:rPr>
-          <w:rFonts w:hint="default"/>
-          <w:lang w:val="en-US"/>
-        </w:rPr>
-      </w:pPr>
-      <w:r>
-        <w:rPr>
-          <w:rFonts w:hint="default"/>
-          <w:lang w:val="en-US"/>
-        </w:rPr>
-        <w:t>Linux Commands:</w:t>
-      </w:r>
-    </w:p>
-    <w:p>
-      <w:pPr>
-        <w:rPr>
-          <w:rFonts w:hint="default"/>
-          <w:lang w:val="en-US"/>
-        </w:rPr>
-      </w:pPr>
-    </w:p>
-    <w:p>
-      <w:pPr>
-        <w:rPr>
-          <w:rFonts w:hint="default"/>
-          <w:lang w:val="en-US"/>
-        </w:rPr>
-      </w:pPr>
-      <w:r>
-        <w:rPr>
-          <w:rFonts w:hint="default"/>
-          <w:lang w:val="en-US"/>
-        </w:rPr>
-        <w:t>/ =&gt; the path for any directory is refer by forward slash and it also shows the root directory.</w:t>
-      </w:r>
-    </w:p>
-    <w:p>
-      <w:pPr>
-        <w:rPr>
-          <w:rFonts w:hint="default"/>
-          <w:lang w:val="en-US"/>
-        </w:rPr>
-      </w:pPr>
-      <w:r>
-        <w:rPr>
-          <w:rFonts w:hint="default"/>
-          <w:lang w:val="en-US"/>
-        </w:rPr>
-        <w:t>ls --help =&gt; for help.</w:t>
-      </w:r>
-    </w:p>
-    <w:p>
-      <w:pPr>
-        <w:rPr>
-          <w:rFonts w:hint="default"/>
-          <w:lang w:val="en-US"/>
-        </w:rPr>
-      </w:pPr>
-      <w:r>
-        <w:rPr>
-          <w:rFonts w:hint="default"/>
-          <w:lang w:val="en-US"/>
-        </w:rPr>
-        <w:t>man ls =&gt; manual information, more detail information than help.</w:t>
-      </w:r>
-    </w:p>
-    <w:p>
-      <w:pPr>
-        <w:rPr>
-          <w:rFonts w:hint="default"/>
-          <w:lang w:val="en-US"/>
-        </w:rPr>
-      </w:pPr>
-      <w:r>
-        <w:rPr>
-          <w:rFonts w:hint="default"/>
-          <w:lang w:val="en-US"/>
-        </w:rPr>
-        <w:t>ls -l =&gt; ls -l / =&gt; -l flag is use for long listing format(detail file information).</w:t>
-      </w:r>
-    </w:p>
-    <w:p>
-      <w:pPr>
-        <w:rPr>
-          <w:rFonts w:hint="default"/>
-          <w:lang w:val="en-US"/>
-        </w:rPr>
-      </w:pPr>
-      <w:r>
-        <w:rPr>
-          <w:rFonts w:hint="default"/>
-          <w:lang w:val="en-US"/>
-        </w:rPr>
-        <w:t>ls -a / =&gt; show hidden file as well.</w:t>
-      </w:r>
-    </w:p>
-    <w:p>
-      <w:pPr>
-        <w:rPr>
-          <w:rFonts w:hint="default"/>
-          <w:lang w:val="en-US"/>
-        </w:rPr>
-      </w:pPr>
-      <w:r>
-        <w:rPr>
-          <w:rFonts w:hint="default"/>
-          <w:lang w:val="en-US"/>
-        </w:rPr>
-        <w:t>ls -l -a / =&gt; ls -la / =&gt; show hidden file in long listing format.</w:t>
-      </w:r>
-    </w:p>
-    <w:p>
-      <w:pPr>
-        <w:rPr>
-          <w:rFonts w:hint="default"/>
-          <w:lang w:val="en-US"/>
-        </w:rPr>
-      </w:pPr>
-    </w:p>
-    <w:p>
-      <w:pPr>
-        <w:rPr>
-          <w:rFonts w:hint="default"/>
-          <w:lang w:val="en-US"/>
-        </w:rPr>
-      </w:pPr>
-      <w:r>
-        <w:rPr>
-          <w:rFonts w:hint="default"/>
-          <w:lang w:val="en-US"/>
-        </w:rPr>
-        <w:t>pwd, cd, ~, .. =&gt; are same as windows.</w:t>
-      </w:r>
-    </w:p>
-    <w:p>
-      <w:pPr>
-        <w:rPr>
-          <w:rFonts w:hint="default"/>
-          <w:lang w:val="en-US"/>
-        </w:rPr>
-      </w:pPr>
-      <w:r>
-        <w:rPr>
-          <w:rFonts w:hint="default"/>
-          <w:lang w:val="en-US"/>
-        </w:rPr>
-        <w:t>~ =&gt; eg. \home\sachin I.e. refer to user’s home directory.</w:t>
-      </w:r>
-    </w:p>
-    <w:p>
-      <w:pPr>
-        <w:rPr>
-          <w:rFonts w:hint="default"/>
-          <w:lang w:val="en-US"/>
-        </w:rPr>
-      </w:pPr>
-      <w:r>
-        <w:rPr>
-          <w:rFonts w:hint="default"/>
-          <w:lang w:val="en-US"/>
-        </w:rPr>
-        <w:t>/ =&gt; eg . \ I.e. refer to root directory.</w:t>
-      </w:r>
-    </w:p>
-    <w:p>
-      <w:pPr>
-        <w:rPr>
-          <w:rFonts w:hint="default"/>
-          <w:lang w:val="en-US"/>
-        </w:rPr>
-      </w:pPr>
-    </w:p>
-    <w:p>
-      <w:pPr>
-        <w:rPr>
-          <w:rFonts w:hint="default"/>
-          <w:lang w:val="en-US"/>
-        </w:rPr>
-      </w:pPr>
-      <w:r>
-        <w:rPr>
-          <w:rFonts w:hint="default"/>
-          <w:lang w:val="en-US"/>
-        </w:rPr>
-        <w:t>\ =&gt; Escape character in Linux.</w:t>
-      </w:r>
-    </w:p>
-    <w:p>
-      <w:pPr>
-        <w:rPr>
-          <w:rFonts w:hint="default"/>
-          <w:lang w:val="en-US"/>
-        </w:rPr>
-      </w:pPr>
-      <w:r>
-        <w:rPr>
-          <w:rFonts w:hint="default"/>
-          <w:lang w:val="en-US"/>
-        </w:rPr>
-        <w:t>mkdir dir_name =&gt; work same like window.</w:t>
-      </w:r>
-    </w:p>
-    <w:p>
-      <w:pPr>
-        <w:rPr>
-          <w:rFonts w:hint="default"/>
-          <w:lang w:val="en-US"/>
-        </w:rPr>
-      </w:pPr>
-    </w:p>
-    <w:p>
-      <w:pPr>
-        <w:rPr>
-          <w:rFonts w:hint="default"/>
-          <w:lang w:val="en-US"/>
-        </w:rPr>
-      </w:pPr>
-      <w:r>
-        <w:rPr>
-          <w:rFonts w:hint="default"/>
-          <w:lang w:val="en-US"/>
-        </w:rPr>
-        <w:t>history, CTRL+R,Arrow_Up/Down,clear =&gt; Work same as window.</w:t>
-      </w:r>
-    </w:p>
-    <w:p>
-      <w:pPr>
-        <w:rPr>
-          <w:rFonts w:hint="default"/>
-          <w:lang w:val="en-US"/>
-        </w:rPr>
-      </w:pPr>
-      <w:r>
-        <w:rPr>
-          <w:rFonts w:hint="default"/>
-          <w:lang w:val="en-US"/>
-        </w:rPr>
-        <w:t>Note: #start_typing =&gt; this doesn’t work here.</w:t>
-      </w:r>
-    </w:p>
-    <w:p>
-      <w:pPr>
-        <w:rPr>
-          <w:rFonts w:hint="default"/>
-          <w:lang w:val="en-US"/>
-        </w:rPr>
-      </w:pPr>
-    </w:p>
-    <w:p>
-      <w:pPr>
-        <w:rPr>
-          <w:rFonts w:hint="default"/>
-          <w:lang w:val="en-US"/>
-        </w:rPr>
-      </w:pPr>
-      <w:r>
-        <w:rPr>
-          <w:rFonts w:hint="default"/>
-          <w:lang w:val="en-US"/>
-        </w:rPr>
-        <w:t>cp source destination =&gt; same as windows except “-Recurse” and “-Verbose” which has been replaced by “-r” and “-v” respectively.</w:t>
-      </w:r>
-    </w:p>
-    <w:p>
-      <w:pPr>
-        <w:rPr>
-          <w:rFonts w:hint="default"/>
-          <w:lang w:val="en-US"/>
-        </w:rPr>
-      </w:pPr>
-      <w:r>
-        <w:rPr>
-          <w:rFonts w:hint="default"/>
-          <w:lang w:val="en-US"/>
-        </w:rPr>
-        <w:t>cp folder1 folder2 -rv =&gt; copy folder1 with all its content into folder2.</w:t>
-      </w:r>
-    </w:p>
-    <w:p>
-      <w:pPr>
-        <w:rPr>
-          <w:rFonts w:hint="default"/>
-          <w:lang w:val="en-US"/>
-        </w:rPr>
-      </w:pPr>
-      <w:r>
-        <w:rPr>
-          <w:rFonts w:hint="default"/>
-          <w:lang w:val="en-US"/>
-        </w:rPr>
-        <w:t>mv source destination =&gt; same as windows.</w:t>
-      </w:r>
-    </w:p>
-    <w:p>
-      <w:pPr>
-        <w:rPr>
-          <w:rFonts w:hint="default"/>
-          <w:lang w:val="en-US"/>
-        </w:rPr>
-      </w:pPr>
-      <w:r>
-        <w:rPr>
-          <w:rFonts w:hint="default"/>
-          <w:lang w:val="en-US"/>
-        </w:rPr>
-        <w:t>rm file/folder -r =&gt; to delete file or folder recursively.</w:t>
-      </w:r>
-    </w:p>
-    <w:p>
-      <w:pPr>
+        <w:rPr>
+          <w:rFonts w:hint="default"/>
+          <w:lang w:val="en-US"/>
+        </w:rPr>
+      </w:pPr>
+      <w:r>
+        <w:rPr>
+          <w:rFonts w:hint="default"/>
+          <w:lang w:val="en-US"/>
+        </w:rPr>
+        <w:t>rm file_name -Confirm =&gt; delete file, it will give prompt before each deletion.</w:t>
+      </w:r>
+    </w:p>
+    <w:p>
+      <w:pPr>
+        <w:rPr>
+          <w:rFonts w:hint="default"/>
+          <w:lang w:val="en-US"/>
+        </w:rPr>
+      </w:pPr>
+    </w:p>
+    <w:p>
+      <w:pPr>
+        <w:rPr>
+          <w:rFonts w:hint="default"/>
+          <w:lang w:val="en-US"/>
+        </w:rPr>
+      </w:pPr>
+      <w:r>
+        <w:rPr>
+          <w:rFonts w:hint="default"/>
+          <w:lang w:val="en-US"/>
+        </w:rPr>
+        <w:t>cat file_name =&gt; print whole file in the console.</w:t>
+      </w:r>
+    </w:p>
+    <w:p>
+      <w:pPr>
+        <w:rPr>
+          <w:rFonts w:hint="default"/>
+          <w:lang w:val="en-US"/>
+        </w:rPr>
+      </w:pPr>
+      <w:r>
+        <w:rPr>
+          <w:rFonts w:hint="default"/>
+          <w:lang w:val="en-US"/>
+        </w:rPr>
+        <w:t>cat file_name -Head n =&gt; print first n line in the console.</w:t>
+      </w:r>
+    </w:p>
+    <w:p>
+      <w:pPr>
+        <w:rPr>
+          <w:rFonts w:hint="default"/>
+          <w:lang w:val="en-US"/>
+        </w:rPr>
+      </w:pPr>
+      <w:r>
+        <w:rPr>
+          <w:rFonts w:hint="default"/>
+          <w:lang w:val="en-US"/>
+        </w:rPr>
+        <w:t>cat file_name -Tail n =&gt; print last n line in the console.</w:t>
+      </w:r>
+    </w:p>
+    <w:p>
+      <w:pPr>
+        <w:rPr>
+          <w:rFonts w:hint="default"/>
+          <w:lang w:val="en-US"/>
+        </w:rPr>
+      </w:pPr>
+      <w:r>
+        <w:rPr>
+          <w:rFonts w:hint="default"/>
+          <w:lang w:val="en-US"/>
+        </w:rPr>
+        <w:t>more file_name =&gt; print the all text till console is not full then it will pause, then press ENTER to go forward by a line at a time OR press SPACE to go next page. press q to quite.</w:t>
+      </w:r>
+    </w:p>
+    <w:p>
+      <w:pPr>
+        <w:rPr>
+          <w:rFonts w:hint="default"/>
+          <w:lang w:val="en-US"/>
+        </w:rPr>
+      </w:pPr>
+    </w:p>
+    <w:p>
+      <w:pPr>
+        <w:rPr>
+          <w:rFonts w:hint="default"/>
+          <w:lang w:val="en-US"/>
+        </w:rPr>
+      </w:pPr>
+      <w:r>
+        <w:rPr>
+          <w:rFonts w:hint="default"/>
+          <w:lang w:val="en-US"/>
+        </w:rPr>
+        <w:t>start notepad file_name =&gt; to open/create file of given file_name and open it in notepad for editing.</w:t>
+      </w:r>
+    </w:p>
+    <w:p>
+      <w:pPr>
+        <w:rPr>
+          <w:rFonts w:hint="default"/>
+          <w:lang w:val="en-US"/>
+        </w:rPr>
+      </w:pPr>
+    </w:p>
+    <w:p>
+      <w:pPr>
+        <w:rPr>
+          <w:rFonts w:hint="default"/>
+          <w:lang w:val="en-US"/>
+        </w:rPr>
+      </w:pPr>
+      <w:r>
+        <w:rPr>
+          <w:rFonts w:hint="default"/>
+          <w:lang w:val="en-US"/>
+        </w:rPr>
+        <w:t>Get-Alias alias_name =&gt; will show to Powershell commands for given alias_name. eg. get-alias ls-&gt; Get-ChildItem.</w:t>
+      </w:r>
+    </w:p>
+    <w:p>
+      <w:pPr>
+        <w:rPr>
+          <w:rFonts w:hint="default"/>
+          <w:lang w:val="en-US"/>
+        </w:rPr>
+      </w:pPr>
+      <w:r>
+        <w:rPr>
+          <w:rFonts w:hint="default"/>
+          <w:lang w:val="en-US"/>
+        </w:rPr>
+        <w:t>PowerShell contains Powershell command, Aliases and cmd.exe commands, like Get-ChildItem is powershell command, ls is alias, dir is cmd.exe command.</w:t>
+      </w:r>
+    </w:p>
+    <w:p>
+      <w:pPr>
+        <w:rPr>
+          <w:rFonts w:hint="default"/>
+          <w:lang w:val="en-US"/>
+        </w:rPr>
+      </w:pPr>
+    </w:p>
+    <w:p>
+      <w:pPr>
+        <w:rPr>
+          <w:rFonts w:hint="default"/>
+          <w:lang w:val="en-US"/>
+        </w:rPr>
+      </w:pPr>
+      <w:r>
+        <w:rPr>
+          <w:rFonts w:hint="default"/>
+          <w:lang w:val="en-US"/>
+        </w:rPr>
+        <w:t>By default window search function searches string in file on the bases of file property not by content of the file, but we can enable it using indexing, open “Indexing Option” by searching then select “Users” and press “Advance” button then choose “File Type” tab and then choose “indexing by property and content” radio button.</w:t>
+      </w:r>
+    </w:p>
+    <w:p>
+      <w:pPr>
+        <w:rPr>
+          <w:rFonts w:hint="default"/>
+          <w:lang w:val="en-US"/>
+        </w:rPr>
+      </w:pPr>
+      <w:r>
+        <w:rPr>
+          <w:rFonts w:hint="default"/>
+          <w:lang w:val="en-US"/>
+        </w:rPr>
+        <w:t>sls word_search file_name =&gt; Using CLI it is very easy to search word in the file.</w:t>
+      </w:r>
+    </w:p>
+    <w:p>
+      <w:pPr>
+        <w:rPr>
+          <w:rFonts w:hint="default"/>
+          <w:lang w:val="en-US"/>
+        </w:rPr>
+      </w:pPr>
+      <w:r>
+        <w:rPr>
+          <w:rFonts w:hint="default"/>
+          <w:lang w:val="en-US"/>
+        </w:rPr>
+        <w:t>sls word_search *.txt =&gt; it will search “word_search” in all the .txt file and give the result. Note- sls is alias for Select-String.</w:t>
+      </w:r>
+    </w:p>
+    <w:p>
+      <w:pPr>
+        <w:rPr>
+          <w:rFonts w:hint="default"/>
+          <w:lang w:val="en-US"/>
+        </w:rPr>
+      </w:pPr>
+    </w:p>
+    <w:p>
+      <w:pPr>
+        <w:rPr>
+          <w:rFonts w:hint="default"/>
+          <w:lang w:val="en-US"/>
+        </w:rPr>
+      </w:pPr>
+      <w:r>
+        <w:rPr>
+          <w:rFonts w:hint="default"/>
+          <w:lang w:val="en-US"/>
+        </w:rPr>
+        <w:t>ls -Recurse -Filter *.exe -Depth 2 =&gt; this will list all file of current and sub folder till depth 2 which are ending with .exe.</w:t>
+      </w:r>
+    </w:p>
+    <w:p>
+      <w:pPr>
+        <w:rPr>
+          <w:rFonts w:hint="default"/>
+          <w:lang w:val="en-US"/>
+        </w:rPr>
+      </w:pPr>
+    </w:p>
+    <w:p>
+      <w:pPr>
+        <w:rPr>
+          <w:rFonts w:hint="default"/>
+          <w:lang w:val="en-US"/>
+        </w:rPr>
+      </w:pPr>
+      <w:r>
+        <w:rPr>
+          <w:rFonts w:hint="default"/>
+          <w:lang w:val="en-US"/>
+        </w:rPr>
+        <w:t>echo text =&gt; to print the text on shell.</w:t>
+      </w:r>
+    </w:p>
+    <w:p>
+      <w:pPr>
+        <w:rPr>
+          <w:rFonts w:hint="default"/>
+          <w:lang w:val="en-US"/>
+        </w:rPr>
+      </w:pPr>
+      <w:r>
+        <w:rPr>
+          <w:rFonts w:hint="default"/>
+          <w:lang w:val="en-US"/>
+        </w:rPr>
+        <w:t>echo text &gt; file_name =&gt; to write the text in file.</w:t>
+      </w:r>
+    </w:p>
+    <w:p>
+      <w:pPr>
+        <w:rPr>
+          <w:rFonts w:hint="default"/>
+          <w:lang w:val="en-US"/>
+        </w:rPr>
+      </w:pPr>
+      <w:r>
+        <w:rPr>
+          <w:rFonts w:hint="default"/>
+          <w:lang w:val="en-US"/>
+        </w:rPr>
+        <w:t>echo text &gt;&gt; file_name =&gt; to append the text in file.</w:t>
+      </w:r>
+    </w:p>
+    <w:p>
+      <w:pPr>
+        <w:rPr>
+          <w:rFonts w:hint="default"/>
+          <w:lang w:val="en-US"/>
+        </w:rPr>
+      </w:pPr>
+      <w:r>
+        <w:rPr>
+          <w:rFonts w:hint="default"/>
+          <w:lang w:val="en-US"/>
+        </w:rPr>
+        <w:t xml:space="preserve">cat h2.txt | sls sachin =&gt; it will print all the matching string of file h2 which contain sachin. </w:t>
+      </w:r>
+    </w:p>
+    <w:p>
+      <w:pPr>
+        <w:ind w:firstLine="420" w:firstLineChars="0"/>
+        <w:rPr>
+          <w:rFonts w:hint="default"/>
+          <w:lang w:val="en-US"/>
+        </w:rPr>
+      </w:pPr>
+      <w:r>
+        <w:rPr>
+          <w:rFonts w:hint="default"/>
+          <w:lang w:val="en-US"/>
+        </w:rPr>
+        <w:t>Note : pipe(|) character is used for passing output of one command as input to other command.</w:t>
+      </w:r>
+    </w:p>
+    <w:p>
+      <w:pPr>
+        <w:rPr>
+          <w:rFonts w:hint="default"/>
+          <w:lang w:val="en-US"/>
+        </w:rPr>
+      </w:pPr>
+    </w:p>
+    <w:p>
+      <w:pPr>
+        <w:rPr>
+          <w:rFonts w:hint="default"/>
+          <w:lang w:val="en-US"/>
+        </w:rPr>
+      </w:pPr>
+      <w:r>
+        <w:rPr>
+          <w:rFonts w:hint="default"/>
+          <w:lang w:val="en-US"/>
+        </w:rPr>
+        <w:t>Redirection operator:</w:t>
+      </w:r>
+    </w:p>
+    <w:p>
+      <w:pPr>
+        <w:numPr>
+          <w:ilvl w:val="0"/>
+          <w:numId w:val="1"/>
+        </w:numPr>
+        <w:rPr>
+          <w:rFonts w:hint="default"/>
+          <w:lang w:val="en-US"/>
+        </w:rPr>
+      </w:pPr>
+      <w:r>
+        <w:rPr>
+          <w:rFonts w:hint="default"/>
+          <w:lang w:val="en-US"/>
+        </w:rPr>
+        <w:t>&gt; : it will redirect stdout stream.</w:t>
+      </w:r>
+    </w:p>
+    <w:p>
+      <w:pPr>
+        <w:numPr>
+          <w:ilvl w:val="0"/>
+          <w:numId w:val="1"/>
+        </w:numPr>
+        <w:rPr>
+          <w:rFonts w:hint="default"/>
+          <w:lang w:val="en-US"/>
+        </w:rPr>
+      </w:pPr>
+      <w:r>
+        <w:rPr>
+          <w:rFonts w:hint="default"/>
+          <w:lang w:val="en-US"/>
+        </w:rPr>
+        <w:t>2&gt; : it will redirect stderr stream.</w:t>
+      </w:r>
+    </w:p>
+    <w:p>
+      <w:pPr>
+        <w:numPr>
+          <w:numId w:val="0"/>
+        </w:numPr>
+        <w:rPr>
+          <w:rFonts w:hint="default"/>
+          <w:lang w:val="en-US"/>
+        </w:rPr>
+      </w:pPr>
+    </w:p>
+    <w:p>
+      <w:pPr>
+        <w:numPr>
+          <w:numId w:val="0"/>
+        </w:numPr>
+        <w:rPr>
+          <w:rFonts w:hint="default"/>
+          <w:lang w:val="en-US"/>
+        </w:rPr>
+      </w:pPr>
+    </w:p>
+    <w:p>
+      <w:pPr>
+        <w:numPr>
+          <w:numId w:val="0"/>
+        </w:numPr>
         <w:rPr>
           <w:rFonts w:hint="default"/>
           <w:lang w:val="en-US"/>
@@ -828,21 +885,672 @@
           <w:docGrid w:linePitch="360" w:charSpace="0"/>
         </w:sectPr>
       </w:pPr>
-    </w:p>
-    <w:p>
-      <w:pPr>
-        <w:rPr>
-          <w:rFonts w:hint="default"/>
-          <w:lang w:val="en-US"/>
-        </w:rPr>
-      </w:pPr>
-      <w:r>
-        <w:rPr>
-          <w:rFonts w:hint="default"/>
-          <w:lang w:val="en-US"/>
-        </w:rPr>
-        <w:t>d.</w:t>
-      </w:r>
+      <w:r>
+        <w:rPr>
+          <w:rFonts w:hint="default"/>
+          <w:lang w:val="en-US"/>
+        </w:rPr>
+        <w:t>$null =&gt; it is a variable which contain definition for nothing (like black hole) use for redirection into it.</w:t>
+      </w:r>
+    </w:p>
+    <w:p>
+      <w:pPr>
+        <w:pStyle w:val="2"/>
+        <w:bidi w:val="0"/>
+        <w:jc w:val="both"/>
+        <w:rPr>
+          <w:rFonts w:hint="default"/>
+          <w:lang w:val="en-US"/>
+        </w:rPr>
+      </w:pPr>
+    </w:p>
+    <w:p>
+      <w:pPr>
+        <w:pStyle w:val="2"/>
+        <w:bidi w:val="0"/>
+        <w:jc w:val="center"/>
+        <w:rPr>
+          <w:rFonts w:hint="default"/>
+          <w:lang w:val="en-US"/>
+        </w:rPr>
+      </w:pPr>
+      <w:r>
+        <w:rPr>
+          <w:rFonts w:hint="default"/>
+          <w:lang w:val="en-US"/>
+        </w:rPr>
+        <w:t>Linux Commands:</w:t>
+      </w:r>
+    </w:p>
+    <w:p>
+      <w:pPr>
+        <w:rPr>
+          <w:rFonts w:hint="default"/>
+          <w:lang w:val="en-US"/>
+        </w:rPr>
+      </w:pPr>
+    </w:p>
+    <w:p>
+      <w:pPr>
+        <w:rPr>
+          <w:rFonts w:hint="default"/>
+          <w:lang w:val="en-US"/>
+        </w:rPr>
+      </w:pPr>
+      <w:r>
+        <w:rPr>
+          <w:rFonts w:hint="default"/>
+          <w:lang w:val="en-US"/>
+        </w:rPr>
+        <w:t>/ =&gt; the path for any directory is refer by forward slash and it also shows the root directory.</w:t>
+      </w:r>
+    </w:p>
+    <w:p>
+      <w:pPr>
+        <w:rPr>
+          <w:rFonts w:hint="default"/>
+          <w:lang w:val="en-US"/>
+        </w:rPr>
+      </w:pPr>
+      <w:r>
+        <w:rPr>
+          <w:rFonts w:hint="default"/>
+          <w:lang w:val="en-US"/>
+        </w:rPr>
+        <w:t>ls --help =&gt; for help.</w:t>
+      </w:r>
+    </w:p>
+    <w:p>
+      <w:pPr>
+        <w:rPr>
+          <w:rFonts w:hint="default"/>
+          <w:lang w:val="en-US"/>
+        </w:rPr>
+      </w:pPr>
+      <w:r>
+        <w:rPr>
+          <w:rFonts w:hint="default"/>
+          <w:lang w:val="en-US"/>
+        </w:rPr>
+        <w:t>man ls =&gt; manual information, more detail information than help.</w:t>
+      </w:r>
+    </w:p>
+    <w:p>
+      <w:pPr>
+        <w:rPr>
+          <w:rFonts w:hint="default"/>
+          <w:lang w:val="en-US"/>
+        </w:rPr>
+      </w:pPr>
+      <w:r>
+        <w:rPr>
+          <w:rFonts w:hint="default"/>
+          <w:lang w:val="en-US"/>
+        </w:rPr>
+        <w:t>ls -l =&gt; ls -l / =&gt; -l flag is use for long listing format(detail file information).</w:t>
+      </w:r>
+    </w:p>
+    <w:p>
+      <w:pPr>
+        <w:rPr>
+          <w:rFonts w:hint="default"/>
+          <w:lang w:val="en-US"/>
+        </w:rPr>
+      </w:pPr>
+      <w:r>
+        <w:rPr>
+          <w:rFonts w:hint="default"/>
+          <w:lang w:val="en-US"/>
+        </w:rPr>
+        <w:t>ls -a / =&gt; show hidden file as well.</w:t>
+      </w:r>
+    </w:p>
+    <w:p>
+      <w:pPr>
+        <w:rPr>
+          <w:rFonts w:hint="default"/>
+          <w:lang w:val="en-US"/>
+        </w:rPr>
+      </w:pPr>
+      <w:r>
+        <w:rPr>
+          <w:rFonts w:hint="default"/>
+          <w:lang w:val="en-US"/>
+        </w:rPr>
+        <w:t>ls -l -a / =&gt; ls -la / =&gt; show hidden file in long listing format.</w:t>
+      </w:r>
+    </w:p>
+    <w:p>
+      <w:pPr>
+        <w:rPr>
+          <w:rFonts w:hint="default"/>
+          <w:lang w:val="en-US"/>
+        </w:rPr>
+      </w:pPr>
+    </w:p>
+    <w:p>
+      <w:pPr>
+        <w:rPr>
+          <w:rFonts w:hint="default"/>
+          <w:lang w:val="en-US"/>
+        </w:rPr>
+      </w:pPr>
+      <w:r>
+        <w:rPr>
+          <w:rFonts w:hint="default"/>
+          <w:lang w:val="en-US"/>
+        </w:rPr>
+        <w:t>pwd, cd, ~, .. =&gt; are same as windows.</w:t>
+      </w:r>
+    </w:p>
+    <w:p>
+      <w:pPr>
+        <w:rPr>
+          <w:rFonts w:hint="default"/>
+          <w:lang w:val="en-US"/>
+        </w:rPr>
+      </w:pPr>
+      <w:r>
+        <w:rPr>
+          <w:rFonts w:hint="default"/>
+          <w:lang w:val="en-US"/>
+        </w:rPr>
+        <w:t>~ =&gt; eg. \home\sachin I.e. refer to user’s home directory.</w:t>
+      </w:r>
+    </w:p>
+    <w:p>
+      <w:pPr>
+        <w:rPr>
+          <w:rFonts w:hint="default"/>
+          <w:lang w:val="en-US"/>
+        </w:rPr>
+      </w:pPr>
+      <w:r>
+        <w:rPr>
+          <w:rFonts w:hint="default"/>
+          <w:lang w:val="en-US"/>
+        </w:rPr>
+        <w:t>/ =&gt; eg . \ I.e. refer to root directory.</w:t>
+      </w:r>
+    </w:p>
+    <w:p>
+      <w:pPr>
+        <w:rPr>
+          <w:rFonts w:hint="default"/>
+          <w:lang w:val="en-US"/>
+        </w:rPr>
+      </w:pPr>
+    </w:p>
+    <w:p>
+      <w:pPr>
+        <w:rPr>
+          <w:rFonts w:hint="default"/>
+          <w:lang w:val="en-US"/>
+        </w:rPr>
+      </w:pPr>
+      <w:r>
+        <w:rPr>
+          <w:rFonts w:hint="default"/>
+          <w:lang w:val="en-US"/>
+        </w:rPr>
+        <w:t>\ =&gt; Escape character in Linux.</w:t>
+      </w:r>
+    </w:p>
+    <w:p>
+      <w:pPr>
+        <w:rPr>
+          <w:rFonts w:hint="default"/>
+          <w:lang w:val="en-US"/>
+        </w:rPr>
+      </w:pPr>
+      <w:r>
+        <w:rPr>
+          <w:rFonts w:hint="default"/>
+          <w:lang w:val="en-US"/>
+        </w:rPr>
+        <w:t>mkdir dir_name =&gt; work same like window.</w:t>
+      </w:r>
+    </w:p>
+    <w:p>
+      <w:pPr>
+        <w:rPr>
+          <w:rFonts w:hint="default"/>
+          <w:lang w:val="en-US"/>
+        </w:rPr>
+      </w:pPr>
+    </w:p>
+    <w:p>
+      <w:pPr>
+        <w:rPr>
+          <w:rFonts w:hint="default"/>
+          <w:lang w:val="en-US"/>
+        </w:rPr>
+      </w:pPr>
+      <w:r>
+        <w:rPr>
+          <w:rFonts w:hint="default"/>
+          <w:lang w:val="en-US"/>
+        </w:rPr>
+        <w:t>history, CTRL+R,Arrow_Up/Down,clear =&gt; Work same as window.</w:t>
+      </w:r>
+    </w:p>
+    <w:p>
+      <w:pPr>
+        <w:rPr>
+          <w:rFonts w:hint="default"/>
+          <w:lang w:val="en-US"/>
+        </w:rPr>
+      </w:pPr>
+      <w:r>
+        <w:rPr>
+          <w:rFonts w:hint="default"/>
+          <w:lang w:val="en-US"/>
+        </w:rPr>
+        <w:t>Note: #start_typing =&gt; this doesn’t work here.</w:t>
+      </w:r>
+    </w:p>
+    <w:p>
+      <w:pPr>
+        <w:rPr>
+          <w:rFonts w:hint="default"/>
+          <w:lang w:val="en-US"/>
+        </w:rPr>
+      </w:pPr>
+    </w:p>
+    <w:p>
+      <w:pPr>
+        <w:rPr>
+          <w:rFonts w:hint="default"/>
+          <w:lang w:val="en-US"/>
+        </w:rPr>
+      </w:pPr>
+      <w:r>
+        <w:rPr>
+          <w:rFonts w:hint="default"/>
+          <w:lang w:val="en-US"/>
+        </w:rPr>
+        <w:t>cp source destination =&gt; same as windows except “-Recurse” and “-Verbose” which has been replaced by “-r” and “-v” respectively.</w:t>
+      </w:r>
+    </w:p>
+    <w:p>
+      <w:pPr>
+        <w:rPr>
+          <w:rFonts w:hint="default"/>
+          <w:lang w:val="en-US"/>
+        </w:rPr>
+      </w:pPr>
+      <w:r>
+        <w:rPr>
+          <w:rFonts w:hint="default"/>
+          <w:lang w:val="en-US"/>
+        </w:rPr>
+        <w:t>cp folder1 folder2 -rv =&gt; copy folder1 with all its content into folder2.</w:t>
+      </w:r>
+    </w:p>
+    <w:p>
+      <w:pPr>
+        <w:rPr>
+          <w:rFonts w:hint="default"/>
+          <w:lang w:val="en-US"/>
+        </w:rPr>
+      </w:pPr>
+      <w:r>
+        <w:rPr>
+          <w:rFonts w:hint="default"/>
+          <w:lang w:val="en-US"/>
+        </w:rPr>
+        <w:t>mv source destination =&gt; same as windows.</w:t>
+      </w:r>
+    </w:p>
+    <w:p>
+      <w:pPr>
+        <w:rPr>
+          <w:rFonts w:hint="default"/>
+          <w:lang w:val="en-US"/>
+        </w:rPr>
+      </w:pPr>
+      <w:r>
+        <w:rPr>
+          <w:rFonts w:hint="default"/>
+          <w:lang w:val="en-US"/>
+        </w:rPr>
+        <w:t>rm file/folder -r =&gt; to delete file or folder recursively.</w:t>
+      </w:r>
+    </w:p>
+    <w:p>
+      <w:pPr>
+        <w:rPr>
+          <w:rFonts w:hint="default"/>
+          <w:lang w:val="en-US"/>
+        </w:rPr>
+      </w:pPr>
+    </w:p>
+    <w:p>
+      <w:pPr>
+        <w:rPr>
+          <w:rFonts w:hint="default"/>
+          <w:lang w:val="en-US"/>
+        </w:rPr>
+      </w:pPr>
+    </w:p>
+    <w:p>
+      <w:pPr>
+        <w:rPr>
+          <w:rFonts w:hint="default"/>
+          <w:lang w:val="en-US"/>
+        </w:rPr>
+      </w:pPr>
+      <w:r>
+        <w:rPr>
+          <w:rFonts w:hint="default"/>
+          <w:lang w:val="en-US"/>
+        </w:rPr>
+        <w:t>cat file_name =&gt; more file_name =&gt; same as window.</w:t>
+      </w:r>
+    </w:p>
+    <w:p>
+      <w:pPr>
+        <w:rPr>
+          <w:rFonts w:hint="default"/>
+          <w:lang w:val="en-US"/>
+        </w:rPr>
+      </w:pPr>
+      <w:r>
+        <w:rPr>
+          <w:rFonts w:hint="default"/>
+          <w:lang w:val="en-US"/>
+        </w:rPr>
+        <w:t>less file_name =&gt; launch an interactive shell can go up and down by pressing up and down arrow key,pageUp and pageDown, g for navigate to beginning of page,G for end of page, /word_search to search word or phrase in the file,q for quite the interactive shell.</w:t>
+      </w:r>
+    </w:p>
+    <w:p>
+      <w:pPr>
+        <w:rPr>
+          <w:rFonts w:hint="default"/>
+          <w:lang w:val="en-US"/>
+        </w:rPr>
+      </w:pPr>
+      <w:r>
+        <w:rPr>
+          <w:rFonts w:hint="default"/>
+          <w:lang w:val="en-US"/>
+        </w:rPr>
+        <w:t>head -n file_name =&gt; print first n line.(by default 10)</w:t>
+      </w:r>
+    </w:p>
+    <w:p>
+      <w:pPr>
+        <w:rPr>
+          <w:rFonts w:hint="default"/>
+          <w:lang w:val="en-US"/>
+        </w:rPr>
+      </w:pPr>
+      <w:r>
+        <w:rPr>
+          <w:rFonts w:hint="default"/>
+          <w:lang w:val="en-US"/>
+        </w:rPr>
+        <w:t>tail -n file_name =&gt; print last n line.(by default 10)</w:t>
+      </w:r>
+    </w:p>
+    <w:p>
+      <w:pPr>
+        <w:rPr>
+          <w:rFonts w:hint="default"/>
+          <w:lang w:val="en-US"/>
+        </w:rPr>
+      </w:pPr>
+    </w:p>
+    <w:p>
+      <w:pPr>
+        <w:rPr>
+          <w:rFonts w:hint="default"/>
+          <w:lang w:val="en-US"/>
+        </w:rPr>
+      </w:pPr>
+      <w:r>
+        <w:rPr>
+          <w:rFonts w:hint="default"/>
+          <w:lang w:val="en-US"/>
+        </w:rPr>
+        <w:t>nano file_name =&gt; open/create file of given file_name and open it in interactive shell for editing.</w:t>
+      </w:r>
+    </w:p>
+    <w:p>
+      <w:pPr>
+        <w:rPr>
+          <w:rFonts w:hint="default"/>
+          <w:lang w:val="en-US"/>
+        </w:rPr>
+      </w:pPr>
+      <w:r>
+        <w:rPr>
+          <w:rFonts w:hint="default"/>
+          <w:lang w:val="en-US"/>
+        </w:rPr>
+        <w:t>vim file_name =&gt; to open/create file of given file_name and open it in interactive shell in command mode, :q to quite to interactive shell, :w for save, :wq for save and quite, :q! for quit without saving,  “:set number” for displaying text with line number, “i” to go in insert mode then one can edit the file in command mode one can’t, press ESC to come back in command mode from insert mode, “dd” to delete a line, “[n]dd” to delete n lines,”u” for undo, “CTRL+r” for redo, /word_search to search word or phrase in a file and “n” to go to next match and “N” for previous match.</w:t>
+      </w:r>
+    </w:p>
+    <w:p>
+      <w:pPr>
+        <w:rPr>
+          <w:rFonts w:hint="default"/>
+          <w:lang w:val="en-US"/>
+        </w:rPr>
+      </w:pPr>
+      <w:r>
+        <w:rPr>
+          <w:rFonts w:hint="default"/>
+          <w:lang w:val="en-US"/>
+        </w:rPr>
+        <w:t>:%s/yourtext/replacetext/gc =&gt; use for replace yourtext with replacetext, g flag shows replace all occurrence and c flag will ask for conformation before each replacement.</w:t>
+      </w:r>
+    </w:p>
+    <w:p>
+      <w:pPr>
+        <w:rPr>
+          <w:rFonts w:hint="default"/>
+          <w:lang w:val="en-US"/>
+        </w:rPr>
+      </w:pPr>
+    </w:p>
+    <w:p>
+      <w:pPr>
+        <w:rPr>
+          <w:rFonts w:hint="default"/>
+          <w:lang w:val="en-US"/>
+        </w:rPr>
+      </w:pPr>
+      <w:r>
+        <w:rPr>
+          <w:rFonts w:hint="default"/>
+          <w:lang w:val="en-US"/>
+        </w:rPr>
+        <w:t>grep pattern file_name =&gt; stands for “global regular expression print”, it will search given pattern in the given file_name.</w:t>
+      </w:r>
+    </w:p>
+    <w:p>
+      <w:pPr>
+        <w:rPr>
+          <w:rFonts w:hint="default"/>
+          <w:lang w:val="en-US"/>
+        </w:rPr>
+      </w:pPr>
+    </w:p>
+    <w:p>
+      <w:pPr>
+        <w:rPr>
+          <w:rFonts w:hint="default"/>
+          <w:lang w:val="en-US"/>
+        </w:rPr>
+      </w:pPr>
+      <w:r>
+        <w:rPr>
+          <w:rFonts w:hint="default"/>
+          <w:lang w:val="en-US"/>
+        </w:rPr>
+        <w:t>Redirection Operator :</w:t>
+      </w:r>
+    </w:p>
+    <w:p>
+      <w:pPr>
+        <w:numPr>
+          <w:ilvl w:val="0"/>
+          <w:numId w:val="2"/>
+        </w:numPr>
+        <w:rPr>
+          <w:rFonts w:hint="default"/>
+          <w:lang w:val="en-US"/>
+        </w:rPr>
+      </w:pPr>
+      <w:r>
+        <w:rPr>
+          <w:rFonts w:hint="default"/>
+          <w:lang w:val="en-US"/>
+        </w:rPr>
+        <w:t>&lt; : used to redirect stdin stream.</w:t>
+      </w:r>
+    </w:p>
+    <w:p>
+      <w:pPr>
+        <w:numPr>
+          <w:ilvl w:val="0"/>
+          <w:numId w:val="2"/>
+        </w:numPr>
+        <w:rPr>
+          <w:rFonts w:hint="default"/>
+          <w:lang w:val="en-US"/>
+        </w:rPr>
+      </w:pPr>
+      <w:r>
+        <w:rPr>
+          <w:rFonts w:hint="default"/>
+          <w:lang w:val="en-US"/>
+        </w:rPr>
+        <w:t>&gt; : used to redirect stdout stream.</w:t>
+      </w:r>
+    </w:p>
+    <w:p>
+      <w:pPr>
+        <w:numPr>
+          <w:ilvl w:val="0"/>
+          <w:numId w:val="2"/>
+        </w:numPr>
+        <w:rPr>
+          <w:rFonts w:hint="default"/>
+          <w:lang w:val="en-US"/>
+        </w:rPr>
+      </w:pPr>
+      <w:r>
+        <w:rPr>
+          <w:rFonts w:hint="default"/>
+          <w:lang w:val="en-US"/>
+        </w:rPr>
+        <w:t>2&gt; : used to redirect stderro stream.</w:t>
+      </w:r>
+    </w:p>
+    <w:p>
+      <w:pPr>
+        <w:numPr>
+          <w:numId w:val="0"/>
+        </w:numPr>
+        <w:rPr>
+          <w:rFonts w:hint="default"/>
+          <w:lang w:val="en-US"/>
+        </w:rPr>
+      </w:pPr>
+    </w:p>
+    <w:p>
+      <w:pPr>
+        <w:numPr>
+          <w:numId w:val="0"/>
+        </w:numPr>
+        <w:rPr>
+          <w:rFonts w:hint="default"/>
+          <w:lang w:val="en-US"/>
+        </w:rPr>
+      </w:pPr>
+    </w:p>
+    <w:p>
+      <w:pPr>
+        <w:numPr>
+          <w:numId w:val="0"/>
+        </w:numPr>
+        <w:rPr>
+          <w:rFonts w:hint="default"/>
+          <w:lang w:val="en-US"/>
+        </w:rPr>
+      </w:pPr>
+      <w:r>
+        <w:rPr>
+          <w:rFonts w:hint="default"/>
+          <w:lang w:val="en-US"/>
+        </w:rPr>
+        <w:t>/dev/null =&gt; a directory for storing definition of nothing(like black hole).</w:t>
+      </w:r>
+    </w:p>
+    <w:p>
+      <w:pPr>
+        <w:numPr>
+          <w:numId w:val="0"/>
+        </w:numPr>
+        <w:rPr>
+          <w:rFonts w:hint="default"/>
+          <w:lang w:val="en-US"/>
+        </w:rPr>
+      </w:pPr>
+      <w:r>
+        <w:rPr>
+          <w:rFonts w:hint="default"/>
+          <w:lang w:val="en-US"/>
+        </w:rPr>
+        <w:t>| =&gt; operator to pass output of one command to input to other(same as window).</w:t>
+      </w:r>
+    </w:p>
+    <w:p>
+      <w:pPr>
+        <w:numPr>
+          <w:numId w:val="0"/>
+        </w:numPr>
+        <w:rPr>
+          <w:rFonts w:hint="default"/>
+          <w:lang w:val="en-US"/>
+        </w:rPr>
+      </w:pPr>
+      <w:r>
+        <w:rPr>
+          <w:rFonts w:hint="default"/>
+          <w:lang w:val="en-US"/>
+        </w:rPr>
+        <w:t>ls | grep hel =&gt; to find directory of name which match string hel from all the current directory.</w:t>
+      </w:r>
+    </w:p>
+    <w:p>
+      <w:pPr>
+        <w:numPr>
+          <w:numId w:val="0"/>
+        </w:numPr>
+        <w:rPr>
+          <w:rFonts w:hint="default"/>
+          <w:lang w:val="en-US"/>
+        </w:rPr>
+        <w:sectPr>
+          <w:pgSz w:w="11906" w:h="16838"/>
+          <w:pgMar w:top="1440" w:right="1800" w:bottom="1440" w:left="1800" w:header="720" w:footer="720" w:gutter="0"/>
+          <w:cols w:space="720" w:num="1"/>
+          <w:docGrid w:linePitch="360" w:charSpace="0"/>
+        </w:sectPr>
+      </w:pPr>
+      <w:bookmarkStart w:id="0" w:name="_GoBack"/>
+      <w:bookmarkEnd w:id="0"/>
+    </w:p>
+    <w:p>
+      <w:pPr>
+        <w:rPr>
+          <w:rFonts w:hint="default"/>
+          <w:lang w:val="en-US"/>
+        </w:rPr>
+      </w:pPr>
     </w:p>
     <w:sectPr>
       <w:pgSz w:w="11906" w:h="16838"/>
@@ -852,6 +1560,41 @@
     </w:sectPr>
   </w:body>
 </w:document>
+</file>
+
+<file path=word/numbering.xml><?xml version="1.0" encoding="utf-8"?>
+<w:numbering xmlns:wpc="http://schemas.microsoft.com/office/word/2010/wordprocessingCanvas" xmlns:mc="http://schemas.openxmlformats.org/markup-compatibility/2006" xmlns:o="urn:schemas-microsoft-com:office:office" xmlns:r="http://schemas.openxmlformats.org/officeDocument/2006/relationships" xmlns:m="http://schemas.openxmlformats.org/officeDocument/2006/math" xmlns:v="urn:schemas-microsoft-com:vml" xmlns:wp14="http://schemas.microsoft.com/office/word/2010/wordprocessingDrawing" xmlns:wp="http://schemas.openxmlformats.org/drawingml/2006/wordprocessingDrawing" xmlns:w10="urn:schemas-microsoft-com:office:word" xmlns:w="http://schemas.openxmlformats.org/wordprocessingml/2006/main" xmlns:w14="http://schemas.microsoft.com/office/word/2010/wordml" xmlns:wpg="http://schemas.microsoft.com/office/word/2010/wordprocessingGroup" xmlns:wpi="http://schemas.microsoft.com/office/word/2010/wordprocessingInk" xmlns:wne="http://schemas.microsoft.com/office/word/2006/wordml" xmlns:wps="http://schemas.microsoft.com/office/word/2010/wordprocessingShape" mc:Ignorable="w14 wp14">
+  <w:abstractNum w:abstractNumId="0">
+    <w:nsid w:val="3B5DFF0F"/>
+    <w:multiLevelType w:val="singleLevel"/>
+    <w:tmpl w:val="3B5DFF0F"/>
+    <w:lvl w:ilvl="0" w:tentative="0">
+      <w:start w:val="1"/>
+      <w:numFmt w:val="decimal"/>
+      <w:suff w:val="space"/>
+      <w:lvlText w:val="%1)"/>
+      <w:lvlJc w:val="left"/>
+    </w:lvl>
+  </w:abstractNum>
+  <w:abstractNum w:abstractNumId="1">
+    <w:nsid w:val="777CD4CC"/>
+    <w:multiLevelType w:val="singleLevel"/>
+    <w:tmpl w:val="777CD4CC"/>
+    <w:lvl w:ilvl="0" w:tentative="0">
+      <w:start w:val="1"/>
+      <w:numFmt w:val="decimal"/>
+      <w:suff w:val="space"/>
+      <w:lvlText w:val="%1)"/>
+      <w:lvlJc w:val="left"/>
+    </w:lvl>
+  </w:abstractNum>
+  <w:num w:numId="1">
+    <w:abstractNumId w:val="1"/>
+  </w:num>
+  <w:num w:numId="2">
+    <w:abstractNumId w:val="0"/>
+  </w:num>
+</w:numbering>
 </file>
 
 <file path=word/styles.xml><?xml version="1.0" encoding="utf-8"?>
@@ -967,7 +1710,7 @@
     <w:lsdException w:unhideWhenUsed="0" w:uiPriority="0" w:semiHidden="0" w:name="HTML Sample"/>
     <w:lsdException w:unhideWhenUsed="0" w:uiPriority="0" w:semiHidden="0" w:name="HTML Typewriter"/>
     <w:lsdException w:unhideWhenUsed="0" w:uiPriority="0" w:semiHidden="0" w:name="HTML Variable"/>
-    <w:lsdException w:unhideWhenUsed="0" w:uiPriority="0" w:name="Normal Table"/>
+    <w:lsdException w:qFormat="1" w:unhideWhenUsed="0" w:uiPriority="0" w:name="Normal Table"/>
     <w:lsdException w:unhideWhenUsed="0" w:uiPriority="0" w:semiHidden="0" w:name="annotation subject"/>
     <w:lsdException w:unhideWhenUsed="0" w:uiPriority="0" w:semiHidden="0" w:name="Table Simple 1"/>
     <w:lsdException w:unhideWhenUsed="0" w:uiPriority="0" w:semiHidden="0" w:name="Table Simple 2"/>
@@ -1150,6 +1893,7 @@
   <w:style w:type="table" w:default="1" w:styleId="4">
     <w:name w:val="Normal Table"/>
     <w:semiHidden/>
+    <w:qFormat/>
     <w:uiPriority w:val="0"/>
     <w:tblPr>
       <w:tblCellMar>
@@ -1423,6 +2167,7 @@
   <customSectProps>
     <customSectPr/>
     <customSectPr/>
+    <customSectPr/>
   </customSectProps>
 </s:customData>
 </file>

</xml_diff>

<commit_message>
week2 - Users and groups info added
</commit_message>
<xml_diff>
--- a/Commands.docx
+++ b/Commands.docx
@@ -373,7 +373,7 @@
           <w:rFonts w:hint="default"/>
           <w:lang w:val="en-US"/>
         </w:rPr>
-        <w:t>cp source_folder destination =&gt; it will only copy the source folder at the destination not the content of inside it for that we have to call “-Recurse”, it will go through every child of source folder and copy it into destination along with source directory.</w:t>
+        <w:t>cp source_folder destination =&gt; it will only copy the source folder at the destination not the content of inside it for that we have to call “-Recurse”, it goes through every child of source folder and copy it into destination along with source directory.</w:t>
       </w:r>
     </w:p>
     <w:p>
@@ -850,6 +850,7 @@
     <w:p>
       <w:pPr>
         <w:numPr>
+          <w:ilvl w:val="0"/>
           <w:numId w:val="0"/>
         </w:numPr>
         <w:rPr>
@@ -861,6 +862,7 @@
     <w:p>
       <w:pPr>
         <w:numPr>
+          <w:ilvl w:val="0"/>
           <w:numId w:val="0"/>
         </w:numPr>
         <w:rPr>
@@ -872,8 +874,214 @@
     <w:p>
       <w:pPr>
         <w:numPr>
+          <w:ilvl w:val="0"/>
           <w:numId w:val="0"/>
         </w:numPr>
+        <w:rPr>
+          <w:rFonts w:hint="default"/>
+          <w:lang w:val="en-US"/>
+        </w:rPr>
+      </w:pPr>
+      <w:r>
+        <w:rPr>
+          <w:rFonts w:hint="default"/>
+          <w:lang w:val="en-US"/>
+        </w:rPr>
+        <w:t>$null =&gt; it is a variable which contain definition for nothing (like black hole) use for redirection into it.</w:t>
+      </w:r>
+    </w:p>
+    <w:p>
+      <w:pPr>
+        <w:numPr>
+          <w:ilvl w:val="0"/>
+          <w:numId w:val="0"/>
+        </w:numPr>
+        <w:rPr>
+          <w:rFonts w:hint="default"/>
+          <w:lang w:val="en-US"/>
+        </w:rPr>
+      </w:pPr>
+    </w:p>
+    <w:p>
+      <w:pPr>
+        <w:pStyle w:val="4"/>
+        <w:bidi w:val="0"/>
+        <w:jc w:val="center"/>
+        <w:rPr>
+          <w:rFonts w:hint="default"/>
+          <w:lang w:val="en-US"/>
+        </w:rPr>
+      </w:pPr>
+      <w:r>
+        <w:rPr>
+          <w:rFonts w:hint="default"/>
+          <w:lang w:val="en-US"/>
+        </w:rPr>
+        <w:t>Week-2</w:t>
+      </w:r>
+    </w:p>
+    <w:p>
+      <w:pPr>
+        <w:rPr>
+          <w:rFonts w:hint="default"/>
+          <w:lang w:val="en-US"/>
+        </w:rPr>
+      </w:pPr>
+      <w:r>
+        <w:rPr>
+          <w:rFonts w:hint="default"/>
+          <w:lang w:val="en-US"/>
+        </w:rPr>
+        <w:t xml:space="preserve">Computer Mangaement- system tool- </w:t>
+      </w:r>
+      <w:bookmarkStart w:id="0" w:name="_GoBack"/>
+      <w:bookmarkEnd w:id="0"/>
+      <w:r>
+        <w:rPr>
+          <w:rFonts w:hint="default"/>
+          <w:lang w:val="en-US"/>
+        </w:rPr>
+        <w:t>localuser and gruoup =&gt;gui option to manage user(in window 10 home this is not available)</w:t>
+      </w:r>
+    </w:p>
+    <w:p>
+      <w:pPr>
+        <w:rPr>
+          <w:rFonts w:hint="default"/>
+          <w:lang w:val="en-US"/>
+        </w:rPr>
+      </w:pPr>
+    </w:p>
+    <w:p>
+      <w:pPr>
+        <w:rPr>
+          <w:rFonts w:hint="default"/>
+          <w:lang w:val="en-US"/>
+        </w:rPr>
+      </w:pPr>
+      <w:r>
+        <w:rPr>
+          <w:rFonts w:hint="default"/>
+          <w:lang w:val="en-US"/>
+        </w:rPr>
+        <w:t>Get-LocalUser(glu) =&gt; shows all user account with other info like enable or not.</w:t>
+      </w:r>
+    </w:p>
+    <w:p>
+      <w:pPr>
+        <w:rPr>
+          <w:rFonts w:hint="default"/>
+          <w:lang w:val="en-US"/>
+        </w:rPr>
+      </w:pPr>
+      <w:r>
+        <w:rPr>
+          <w:rFonts w:hint="default"/>
+          <w:lang w:val="en-US"/>
+        </w:rPr>
+        <w:t>Get-LocalGroup(glg) =&gt; shows all group with other info.</w:t>
+      </w:r>
+    </w:p>
+    <w:p>
+      <w:pPr>
+        <w:rPr>
+          <w:rFonts w:hint="default"/>
+          <w:lang w:val="en-US"/>
+        </w:rPr>
+      </w:pPr>
+      <w:r>
+        <w:rPr>
+          <w:rFonts w:hint="default"/>
+          <w:lang w:val="en-US"/>
+        </w:rPr>
+        <w:t>Get-LocalGroupMember(glgm) group_name =&gt; shows all user present in group group_name.</w:t>
+      </w:r>
+    </w:p>
+    <w:p>
+      <w:pPr>
+        <w:rPr>
+          <w:rFonts w:hint="default"/>
+          <w:lang w:val="en-US"/>
+        </w:rPr>
+      </w:pPr>
+    </w:p>
+    <w:p>
+      <w:pPr>
+        <w:rPr>
+          <w:rFonts w:hint="default"/>
+          <w:lang w:val="en-US"/>
+        </w:rPr>
+      </w:pPr>
+      <w:r>
+        <w:rPr>
+          <w:rFonts w:hint="default"/>
+          <w:lang w:val="en-US"/>
+        </w:rPr>
+        <w:t>net user user_name passwd_x =&gt; to change the passwd of user user_name to passwd_x.</w:t>
+      </w:r>
+    </w:p>
+    <w:p>
+      <w:pPr>
+        <w:rPr>
+          <w:rFonts w:hint="default"/>
+          <w:lang w:val="en-US"/>
+        </w:rPr>
+      </w:pPr>
+      <w:r>
+        <w:rPr>
+          <w:rFonts w:hint="default"/>
+          <w:lang w:val="en-US"/>
+        </w:rPr>
+        <w:t>net user user_name * =&gt; this will ask passwd in next line and shows that in * form to be secure.</w:t>
+      </w:r>
+    </w:p>
+    <w:p>
+      <w:pPr>
+        <w:rPr>
+          <w:rFonts w:hint="default"/>
+          <w:lang w:val="en-US"/>
+        </w:rPr>
+      </w:pPr>
+      <w:r>
+        <w:rPr>
+          <w:rFonts w:hint="default"/>
+          <w:lang w:val="en-US"/>
+        </w:rPr>
+        <w:t>net user user_name /logonpasswordchg:yes =&gt; force user named user_name to change password on next login.</w:t>
+      </w:r>
+    </w:p>
+    <w:p>
+      <w:pPr>
+        <w:rPr>
+          <w:rFonts w:hint="default"/>
+          <w:lang w:val="en-US"/>
+        </w:rPr>
+      </w:pPr>
+      <w:r>
+        <w:rPr>
+          <w:rFonts w:hint="default"/>
+          <w:lang w:val="en-US"/>
+        </w:rPr>
+        <w:t>net user user_name user_pwd /add =&gt; to add user, we can write * in place of user_pwd, then it will ask for pwd in next line.</w:t>
+      </w:r>
+    </w:p>
+    <w:p>
+      <w:pPr>
+        <w:rPr>
+          <w:rFonts w:hint="default"/>
+          <w:lang w:val="en-US"/>
+        </w:rPr>
+      </w:pPr>
+      <w:r>
+        <w:rPr>
+          <w:rFonts w:hint="default"/>
+          <w:lang w:val="en-US"/>
+        </w:rPr>
+        <w:t>net user user_name /del =&gt; to remove user named user_name.</w:t>
+      </w:r>
+    </w:p>
+    <w:p>
+      <w:pPr>
         <w:rPr>
           <w:rFonts w:hint="default"/>
           <w:lang w:val="en-US"/>
@@ -890,7 +1098,7 @@
           <w:rFonts w:hint="default"/>
           <w:lang w:val="en-US"/>
         </w:rPr>
-        <w:t>$null =&gt; it is a variable which contain definition for nothing (like black hole) use for redirection into it.</w:t>
+        <w:t>Remove-LocalUser(rlu) user_name =&gt; to remove user named user_name.</w:t>
       </w:r>
     </w:p>
     <w:p>
@@ -1452,6 +1660,7 @@
     <w:p>
       <w:pPr>
         <w:numPr>
+          <w:ilvl w:val="0"/>
           <w:numId w:val="0"/>
         </w:numPr>
         <w:rPr>
@@ -1463,6 +1672,7 @@
     <w:p>
       <w:pPr>
         <w:numPr>
+          <w:ilvl w:val="0"/>
           <w:numId w:val="0"/>
         </w:numPr>
         <w:rPr>
@@ -1474,6 +1684,7 @@
     <w:p>
       <w:pPr>
         <w:numPr>
+          <w:ilvl w:val="0"/>
           <w:numId w:val="0"/>
         </w:numPr>
         <w:rPr>
@@ -1492,6 +1703,7 @@
     <w:p>
       <w:pPr>
         <w:numPr>
+          <w:ilvl w:val="0"/>
           <w:numId w:val="0"/>
         </w:numPr>
         <w:rPr>
@@ -1510,6 +1722,7 @@
     <w:p>
       <w:pPr>
         <w:numPr>
+          <w:ilvl w:val="0"/>
           <w:numId w:val="0"/>
         </w:numPr>
         <w:rPr>
@@ -1528,8 +1741,221 @@
     <w:p>
       <w:pPr>
         <w:numPr>
+          <w:ilvl w:val="0"/>
           <w:numId w:val="0"/>
         </w:numPr>
+        <w:rPr>
+          <w:rFonts w:hint="default"/>
+          <w:lang w:val="en-US"/>
+        </w:rPr>
+      </w:pPr>
+    </w:p>
+    <w:p>
+      <w:pPr>
+        <w:numPr>
+          <w:ilvl w:val="0"/>
+          <w:numId w:val="0"/>
+        </w:numPr>
+        <w:rPr>
+          <w:rFonts w:hint="default"/>
+          <w:lang w:val="en-US"/>
+        </w:rPr>
+      </w:pPr>
+    </w:p>
+    <w:p>
+      <w:pPr>
+        <w:pStyle w:val="4"/>
+        <w:bidi w:val="0"/>
+        <w:jc w:val="center"/>
+        <w:rPr>
+          <w:rFonts w:hint="default"/>
+          <w:lang w:val="en-US"/>
+        </w:rPr>
+      </w:pPr>
+      <w:r>
+        <w:rPr>
+          <w:rFonts w:hint="default"/>
+          <w:lang w:val="en-US"/>
+        </w:rPr>
+        <w:t>Week-2</w:t>
+      </w:r>
+    </w:p>
+    <w:p>
+      <w:pPr>
+        <w:rPr>
+          <w:rFonts w:hint="default"/>
+          <w:lang w:val="en-US"/>
+        </w:rPr>
+      </w:pPr>
+    </w:p>
+    <w:p>
+      <w:pPr>
+        <w:rPr>
+          <w:rFonts w:hint="default"/>
+          <w:lang w:val="en-US"/>
+        </w:rPr>
+      </w:pPr>
+      <w:r>
+        <w:rPr>
+          <w:rFonts w:hint="default"/>
+          <w:lang w:val="en-US"/>
+        </w:rPr>
+        <w:t>root =&gt; this is the first user that get created while installing linux, it has permission of all things.</w:t>
+      </w:r>
+    </w:p>
+    <w:p>
+      <w:pPr>
+        <w:rPr>
+          <w:rFonts w:hint="default"/>
+          <w:lang w:val="en-US"/>
+        </w:rPr>
+      </w:pPr>
+      <w:r>
+        <w:rPr>
+          <w:rFonts w:hint="default"/>
+          <w:lang w:val="en-US"/>
+        </w:rPr>
+        <w:t>sudo =&gt; superuser do , something which require root user permission.</w:t>
+      </w:r>
+    </w:p>
+    <w:p>
+      <w:pPr>
+        <w:rPr>
+          <w:rFonts w:hint="default"/>
+          <w:lang w:val="en-US"/>
+        </w:rPr>
+      </w:pPr>
+      <w:r>
+        <w:rPr>
+          <w:rFonts w:hint="default"/>
+          <w:lang w:val="en-US"/>
+        </w:rPr>
+        <w:t>sudo su - =&gt; su(substitude user) by default it change to root.</w:t>
+      </w:r>
+    </w:p>
+    <w:p>
+      <w:pPr>
+        <w:rPr>
+          <w:rFonts w:hint="default"/>
+          <w:lang w:val="en-US"/>
+        </w:rPr>
+      </w:pPr>
+      <w:r>
+        <w:rPr>
+          <w:rFonts w:hint="default"/>
+          <w:lang w:val="en-US"/>
+        </w:rPr>
+        <w:t>exit =&gt; to came back to normal user from root user.</w:t>
+      </w:r>
+    </w:p>
+    <w:p>
+      <w:pPr>
+        <w:rPr>
+          <w:rFonts w:hint="default"/>
+          <w:lang w:val="en-US"/>
+        </w:rPr>
+      </w:pPr>
+      <w:r>
+        <w:rPr>
+          <w:rFonts w:hint="default"/>
+          <w:lang w:val="en-US"/>
+        </w:rPr>
+        <w:t>cat /etc/group =&gt; shows all the groups.(eg. sudo:x:27:sachin represent group_name:engrpted_password:group_id:listOfUserInTheGroup respectively).</w:t>
+      </w:r>
+    </w:p>
+    <w:p>
+      <w:pPr>
+        <w:rPr>
+          <w:rFonts w:hint="default"/>
+          <w:lang w:val="en-US"/>
+        </w:rPr>
+      </w:pPr>
+      <w:r>
+        <w:rPr>
+          <w:rFonts w:hint="default"/>
+          <w:lang w:val="en-US"/>
+        </w:rPr>
+        <w:t>cat /etc/passwd =&gt; shows all the users.(eg. root:x:0:0:root:/root:/bin/bash represent user_name:encrypted_passwd:user_id: other info are irrelevent for now).</w:t>
+      </w:r>
+    </w:p>
+    <w:p>
+      <w:pPr>
+        <w:rPr>
+          <w:rFonts w:hint="default"/>
+          <w:lang w:val="en-US"/>
+        </w:rPr>
+      </w:pPr>
+    </w:p>
+    <w:p>
+      <w:pPr>
+        <w:rPr>
+          <w:rFonts w:hint="default"/>
+          <w:lang w:val="en-US"/>
+        </w:rPr>
+      </w:pPr>
+      <w:r>
+        <w:rPr>
+          <w:rFonts w:hint="default"/>
+          <w:lang w:val="en-US"/>
+        </w:rPr>
+        <w:t>passwd user_name =&gt; it will ask for old_pwd then new_pwd, used to change the passwd.</w:t>
+      </w:r>
+    </w:p>
+    <w:p>
+      <w:pPr>
+        <w:rPr>
+          <w:rFonts w:hint="default"/>
+          <w:lang w:val="en-US"/>
+        </w:rPr>
+      </w:pPr>
+      <w:r>
+        <w:rPr>
+          <w:rFonts w:hint="default"/>
+          <w:lang w:val="en-US"/>
+        </w:rPr>
+        <w:t>sudo passwd -e user_name =&gt; it will expire the current passwd of user named user_name and tell to set new password when user login next time. (similar to windows /logonpasswordchg:yes</w:t>
+      </w:r>
+    </w:p>
+    <w:p>
+      <w:pPr>
+        <w:rPr>
+          <w:rFonts w:hint="default"/>
+          <w:lang w:val="en-US"/>
+        </w:rPr>
+      </w:pPr>
+      <w:r>
+        <w:rPr>
+          <w:rFonts w:hint="default"/>
+          <w:lang w:val="en-US"/>
+        </w:rPr>
+        <w:t>sudo useradd user_name =&gt; add user named user_name.</w:t>
+      </w:r>
+    </w:p>
+    <w:p>
+      <w:pPr>
+        <w:rPr>
+          <w:rFonts w:hint="default"/>
+          <w:lang w:val="en-US"/>
+        </w:rPr>
+      </w:pPr>
+      <w:r>
+        <w:rPr>
+          <w:rFonts w:hint="default"/>
+          <w:lang w:val="en-US"/>
+        </w:rPr>
+        <w:t>sudo userdel user_name =&gt; delete user named user_name.</w:t>
+      </w:r>
+    </w:p>
+    <w:p>
+      <w:pPr>
+        <w:rPr>
+          <w:rFonts w:hint="default"/>
+          <w:lang w:val="en-US"/>
+        </w:rPr>
+      </w:pPr>
+    </w:p>
+    <w:p>
+      <w:pPr>
         <w:rPr>
           <w:rFonts w:hint="default"/>
           <w:lang w:val="en-US"/>
@@ -1541,8 +1967,6 @@
           <w:docGrid w:linePitch="360" w:charSpace="0"/>
         </w:sectPr>
       </w:pPr>
-      <w:bookmarkStart w:id="0" w:name="_GoBack"/>
-      <w:bookmarkEnd w:id="0"/>
     </w:p>
     <w:p>
       <w:pPr>
@@ -1609,8 +2033,8 @@
   <w:latentStyles w:count="260" w:defQFormat="0" w:defUnhideWhenUsed="1" w:defSemiHidden="1" w:defUIPriority="99" w:defLockedState="0">
     <w:lsdException w:qFormat="1" w:unhideWhenUsed="0" w:uiPriority="0" w:semiHidden="0" w:name="Normal"/>
     <w:lsdException w:qFormat="1" w:unhideWhenUsed="0" w:uiPriority="0" w:semiHidden="0" w:name="heading 1"/>
-    <w:lsdException w:qFormat="1" w:uiPriority="0" w:name="heading 2"/>
-    <w:lsdException w:qFormat="1" w:uiPriority="0" w:name="heading 3"/>
+    <w:lsdException w:qFormat="1" w:uiPriority="0" w:semiHidden="0" w:name="heading 2"/>
+    <w:lsdException w:qFormat="1" w:uiPriority="0" w:semiHidden="0" w:name="heading 3"/>
     <w:lsdException w:qFormat="1" w:uiPriority="0" w:name="heading 4"/>
     <w:lsdException w:qFormat="1" w:uiPriority="0" w:name="heading 5"/>
     <w:lsdException w:qFormat="1" w:uiPriority="0" w:name="heading 6"/>
@@ -1885,12 +2309,52 @@
       <w:szCs w:val="44"/>
     </w:rPr>
   </w:style>
-  <w:style w:type="character" w:default="1" w:styleId="3">
+  <w:style w:type="paragraph" w:styleId="3">
+    <w:name w:val="heading 2"/>
+    <w:basedOn w:val="1"/>
+    <w:next w:val="1"/>
+    <w:unhideWhenUsed/>
+    <w:qFormat/>
+    <w:uiPriority w:val="0"/>
+    <w:pPr>
+      <w:keepNext/>
+      <w:keepLines/>
+      <w:spacing w:before="260" w:after="260" w:line="416" w:lineRule="auto"/>
+      <w:outlineLvl w:val="1"/>
+    </w:pPr>
+    <w:rPr>
+      <w:b/>
+      <w:bCs/>
+      <w:sz w:val="32"/>
+      <w:szCs w:val="32"/>
+    </w:rPr>
+  </w:style>
+  <w:style w:type="paragraph" w:styleId="4">
+    <w:name w:val="heading 3"/>
+    <w:basedOn w:val="1"/>
+    <w:next w:val="1"/>
+    <w:unhideWhenUsed/>
+    <w:qFormat/>
+    <w:uiPriority w:val="0"/>
+    <w:pPr>
+      <w:keepNext/>
+      <w:keepLines/>
+      <w:spacing w:before="260" w:after="260" w:line="416" w:lineRule="auto"/>
+      <w:outlineLvl w:val="2"/>
+    </w:pPr>
+    <w:rPr>
+      <w:b/>
+      <w:bCs/>
+      <w:sz w:val="32"/>
+      <w:szCs w:val="32"/>
+    </w:rPr>
+  </w:style>
+  <w:style w:type="character" w:default="1" w:styleId="5">
     <w:name w:val="Default Paragraph Font"/>
     <w:semiHidden/>
     <w:uiPriority w:val="0"/>
   </w:style>
-  <w:style w:type="table" w:default="1" w:styleId="4">
+  <w:style w:type="table" w:default="1" w:styleId="6">
     <w:name w:val="Normal Table"/>
     <w:semiHidden/>
     <w:qFormat/>

</xml_diff>

<commit_message>
Week2 completed- permission of file specific to user,group and all added
</commit_message>
<xml_diff>
--- a/Commands.docx
+++ b/Commands.docx
@@ -932,16 +932,7 @@
           <w:rFonts w:hint="default"/>
           <w:lang w:val="en-US"/>
         </w:rPr>
-        <w:t xml:space="preserve">Computer Mangaement- system tool- </w:t>
-      </w:r>
-      <w:bookmarkStart w:id="0" w:name="_GoBack"/>
-      <w:bookmarkEnd w:id="0"/>
-      <w:r>
-        <w:rPr>
-          <w:rFonts w:hint="default"/>
-          <w:lang w:val="en-US"/>
-        </w:rPr>
-        <w:t>localuser and gruoup =&gt;gui option to manage user(in window 10 home this is not available)</w:t>
+        <w:t>Computer Mangaement- system tool- localuser and gruoup =&gt;gui option to manage user(in window 10 home this is not available)</w:t>
       </w:r>
     </w:p>
     <w:p>
@@ -1078,6 +1069,89 @@
           <w:lang w:val="en-US"/>
         </w:rPr>
         <w:t>net user user_name /del =&gt; to remove user named user_name.</w:t>
+      </w:r>
+    </w:p>
+    <w:p>
+      <w:pPr>
+        <w:rPr>
+          <w:rFonts w:hint="default"/>
+          <w:lang w:val="en-US"/>
+        </w:rPr>
+      </w:pPr>
+      <w:r>
+        <w:rPr>
+          <w:rFonts w:hint="default"/>
+          <w:lang w:val="en-US"/>
+        </w:rPr>
+        <w:t>Remove-LocalUser(rlu) user_name =&gt; to remove user named user_name.</w:t>
+      </w:r>
+    </w:p>
+    <w:p>
+      <w:pPr>
+        <w:rPr>
+          <w:rFonts w:hint="default"/>
+          <w:lang w:val="en-US"/>
+        </w:rPr>
+      </w:pPr>
+    </w:p>
+    <w:p>
+      <w:pPr>
+        <w:rPr>
+          <w:rFonts w:hint="default"/>
+          <w:lang w:val="en-US"/>
+        </w:rPr>
+      </w:pPr>
+      <w:r>
+        <w:rPr>
+          <w:rFonts w:hint="default"/>
+          <w:lang w:val="en-US"/>
+        </w:rPr>
+        <w:t>icacls dir_name =&gt;  It is capable of displaying and modifying the security descriptors on folders and files. An access control list is a list of permissions for securable object, such as a file or folder, that controls who can access it.</w:t>
+      </w:r>
+    </w:p>
+    <w:p>
+      <w:pPr>
+        <w:rPr>
+          <w:rFonts w:hint="default"/>
+          <w:lang w:val="en-US"/>
+        </w:rPr>
+      </w:pPr>
+      <w:r>
+        <w:rPr>
+          <w:rFonts w:hint="default"/>
+          <w:lang w:val="en-US"/>
+        </w:rPr>
+        <w:t>[ Other way to see this, go to direcotry right click-&gt; properties -&gt; security. ]</w:t>
+      </w:r>
+    </w:p>
+    <w:p>
+      <w:pPr>
+        <w:rPr>
+          <w:rFonts w:hint="default"/>
+          <w:lang w:val="en-US"/>
+        </w:rPr>
+      </w:pPr>
+      <w:r>
+        <w:rPr>
+          <w:rFonts w:hint="default"/>
+          <w:lang w:val="en-US"/>
+        </w:rPr>
+        <w:t>icacls dir_name /grant “Everyone:(OI)(CI)(R)” =&gt; set Read permission for Everyone group.</w:t>
+      </w:r>
+    </w:p>
+    <w:p>
+      <w:pPr>
+        <w:rPr>
+          <w:rFonts w:hint="default"/>
+          <w:lang w:val="en-US"/>
+        </w:rPr>
+      </w:pPr>
+      <w:r>
+        <w:rPr>
+          <w:rFonts w:hint="default"/>
+          <w:lang w:val="en-US"/>
+        </w:rPr>
+        <w:t>icacls dir_name /remove Everyone =&gt; remove permission for Everyone group.</w:t>
       </w:r>
     </w:p>
     <w:p>
@@ -1093,13 +1167,6 @@
           <w:docGrid w:linePitch="360" w:charSpace="0"/>
         </w:sectPr>
       </w:pPr>
-      <w:r>
-        <w:rPr>
-          <w:rFonts w:hint="default"/>
-          <w:lang w:val="en-US"/>
-        </w:rPr>
-        <w:t>Remove-LocalUser(rlu) user_name =&gt; to remove user named user_name.</w:t>
-      </w:r>
     </w:p>
     <w:p>
       <w:pPr>
@@ -1784,6 +1851,41 @@
       <w:pPr>
         <w:rPr>
           <w:rFonts w:hint="default"/>
+          <w:i w:val="0"/>
+          <w:iCs w:val="0"/>
+          <w:lang w:val="en-US"/>
+        </w:rPr>
+      </w:pPr>
+      <w:r>
+        <w:rPr>
+          <w:rFonts w:hint="default"/>
+          <w:lang w:val="en-US"/>
+        </w:rPr>
+        <w:t xml:space="preserve">ubuntu --default-user root =&gt; execute this command in cmd, this will change default user of ubuntu as root, then you can change passwd of anyone simpy by command </w:t>
+      </w:r>
+      <w:r>
+        <w:rPr>
+          <w:rFonts w:hint="default"/>
+          <w:i/>
+          <w:iCs/>
+          <w:lang w:val="en-US"/>
+        </w:rPr>
+        <w:t xml:space="preserve">passwd user_name </w:t>
+      </w:r>
+      <w:r>
+        <w:rPr>
+          <w:rFonts w:hint="default"/>
+          <w:i w:val="0"/>
+          <w:iCs w:val="0"/>
+          <w:lang w:val="en-US"/>
+        </w:rPr>
+        <w:t>in ubuntu.</w:t>
+      </w:r>
+    </w:p>
+    <w:p>
+      <w:pPr>
+        <w:rPr>
+          <w:rFonts w:hint="default"/>
           <w:lang w:val="en-US"/>
         </w:rPr>
       </w:pPr>
@@ -1953,6 +2055,251 @@
           <w:lang w:val="en-US"/>
         </w:rPr>
       </w:pPr>
+    </w:p>
+    <w:p>
+      <w:pPr>
+        <w:rPr>
+          <w:rFonts w:hint="default"/>
+          <w:lang w:val="en-US"/>
+        </w:rPr>
+      </w:pPr>
+    </w:p>
+    <w:p>
+      <w:pPr>
+        <w:rPr>
+          <w:rFonts w:hint="default"/>
+          <w:lang w:val="en-US"/>
+        </w:rPr>
+      </w:pPr>
+      <w:r>
+        <w:rPr>
+          <w:rFonts w:hint="default"/>
+          <w:lang w:val="en-US"/>
+        </w:rPr>
+        <w:t>ls -l dir_name =&gt; it lists all dir and file in long listing format. eg. shown below</w:t>
+      </w:r>
+    </w:p>
+    <w:p>
+      <w:pPr>
+        <w:rPr>
+          <w:rFonts w:hint="default"/>
+          <w:lang w:val="en-US"/>
+        </w:rPr>
+      </w:pPr>
+      <w:r>
+        <w:rPr>
+          <w:rFonts w:hint="default"/>
+          <w:lang w:val="en-US"/>
+        </w:rPr>
+        <w:t xml:space="preserve">[ </w:t>
+      </w:r>
+      <w:r>
+        <w:rPr>
+          <w:rFonts w:hint="default"/>
+          <w:lang w:val="en-US"/>
+        </w:rPr>
+        <w:tab/>
+      </w:r>
+      <w:r>
+        <w:rPr>
+          <w:rFonts w:hint="default"/>
+          <w:lang w:val="en-US"/>
+        </w:rPr>
+        <w:t>-rwxrwxrwx 1 root root 17230 Sep 16 21:15  Commands.docx</w:t>
+      </w:r>
+    </w:p>
+    <w:p>
+      <w:pPr>
+        <w:ind w:firstLine="420" w:firstLineChars="0"/>
+        <w:rPr>
+          <w:rFonts w:hint="default"/>
+          <w:lang w:val="en-US"/>
+        </w:rPr>
+      </w:pPr>
+      <w:r>
+        <w:rPr>
+          <w:rFonts w:hint="default"/>
+          <w:lang w:val="en-US"/>
+        </w:rPr>
+        <w:t xml:space="preserve">drwxrwxrwx 1 root root  4096 Sep 16 21:22  temp </w:t>
+      </w:r>
+    </w:p>
+    <w:p>
+      <w:pPr>
+        <w:ind w:firstLine="420" w:firstLineChars="0"/>
+        <w:rPr>
+          <w:rFonts w:hint="default"/>
+          <w:lang w:val="en-US"/>
+        </w:rPr>
+      </w:pPr>
+      <w:r>
+        <w:rPr>
+          <w:rFonts w:hint="default"/>
+          <w:lang w:val="en-US"/>
+        </w:rPr>
+        <w:t>1</w:t>
+      </w:r>
+      <w:r>
+        <w:rPr>
+          <w:rFonts w:hint="default"/>
+          <w:vertAlign w:val="superscript"/>
+          <w:lang w:val="en-US"/>
+        </w:rPr>
+        <w:t>st</w:t>
+      </w:r>
+      <w:r>
+        <w:rPr>
+          <w:rFonts w:hint="default"/>
+          <w:lang w:val="en-US"/>
+        </w:rPr>
+        <w:t xml:space="preserve"> char is shows info about is it normal file(-) or directory(d) next 3 char showing permission for owner user,next 3 for permission of groups which owner belong to,next 3 shows permission for other groups. read(r), write(w), executable(e), disabled(-), in our case 1</w:t>
+      </w:r>
+      <w:r>
+        <w:rPr>
+          <w:rFonts w:hint="default"/>
+          <w:vertAlign w:val="superscript"/>
+          <w:lang w:val="en-US"/>
+        </w:rPr>
+        <w:t>st</w:t>
+      </w:r>
+      <w:r>
+        <w:rPr>
+          <w:rFonts w:hint="default"/>
+          <w:lang w:val="en-US"/>
+        </w:rPr>
+        <w:t xml:space="preserve"> root is owner name, 2</w:t>
+      </w:r>
+      <w:r>
+        <w:rPr>
+          <w:rFonts w:hint="default"/>
+          <w:vertAlign w:val="superscript"/>
+          <w:lang w:val="en-US"/>
+        </w:rPr>
+        <w:t>nd</w:t>
+      </w:r>
+      <w:r>
+        <w:rPr>
+          <w:rFonts w:hint="default"/>
+          <w:lang w:val="en-US"/>
+        </w:rPr>
+        <w:t xml:space="preserve"> root is showing owner belong to group named root. ]</w:t>
+      </w:r>
+    </w:p>
+    <w:p>
+      <w:pPr>
+        <w:rPr>
+          <w:rFonts w:hint="default"/>
+          <w:lang w:val="en-US"/>
+        </w:rPr>
+      </w:pPr>
+      <w:r>
+        <w:rPr>
+          <w:rFonts w:hint="default"/>
+          <w:lang w:val="en-US"/>
+        </w:rPr>
+        <w:t>ls -l file_name =&gt; to see file in long listing format.</w:t>
+      </w:r>
+    </w:p>
+    <w:p>
+      <w:pPr>
+        <w:rPr>
+          <w:rFonts w:hint="default"/>
+          <w:lang w:val="en-US"/>
+        </w:rPr>
+      </w:pPr>
+      <w:r>
+        <w:rPr>
+          <w:rFonts w:hint="default"/>
+          <w:lang w:val="en-US"/>
+        </w:rPr>
+        <w:t>ls -ld dir_name =&gt; to see directory in long listing format.</w:t>
+      </w:r>
+      <w:bookmarkStart w:id="0" w:name="_GoBack"/>
+      <w:bookmarkEnd w:id="0"/>
+    </w:p>
+    <w:p>
+      <w:pPr>
+        <w:ind w:firstLine="420" w:firstLineChars="0"/>
+        <w:rPr>
+          <w:rFonts w:hint="default"/>
+          <w:lang w:val="en-US"/>
+        </w:rPr>
+      </w:pPr>
+    </w:p>
+    <w:p>
+      <w:pPr>
+        <w:rPr>
+          <w:rFonts w:hint="default"/>
+          <w:lang w:val="en-US"/>
+        </w:rPr>
+      </w:pPr>
+      <w:r>
+        <w:rPr>
+          <w:rFonts w:hint="default"/>
+          <w:lang w:val="en-US"/>
+        </w:rPr>
+        <w:t>u-owner, g-group, o-other.</w:t>
+      </w:r>
+    </w:p>
+    <w:p>
+      <w:pPr>
+        <w:rPr>
+          <w:rFonts w:hint="default"/>
+          <w:lang w:val="en-US"/>
+        </w:rPr>
+      </w:pPr>
+      <w:r>
+        <w:rPr>
+          <w:rFonts w:hint="default"/>
+          <w:lang w:val="en-US"/>
+        </w:rPr>
+        <w:t>4-read, 2-write, 1-execute.</w:t>
+      </w:r>
+    </w:p>
+    <w:p>
+      <w:pPr>
+        <w:rPr>
+          <w:rFonts w:hint="default"/>
+          <w:lang w:val="en-US"/>
+        </w:rPr>
+      </w:pPr>
+      <w:r>
+        <w:rPr>
+          <w:rFonts w:hint="default"/>
+          <w:lang w:val="en-US"/>
+        </w:rPr>
+        <w:t>sudo chmod [ugo][-+][rwx] dir_name =&gt; + to add permission , - to remove permission.</w:t>
+      </w:r>
+    </w:p>
+    <w:p>
+      <w:pPr>
+        <w:rPr>
+          <w:rFonts w:hint="default"/>
+          <w:lang w:val="en-US"/>
+        </w:rPr>
+      </w:pPr>
+      <w:r>
+        <w:rPr>
+          <w:rFonts w:hint="default"/>
+          <w:lang w:val="en-US"/>
+        </w:rPr>
+        <w:t>sudo chmod 754 dir_name =&gt; 7=4+2+1 i.e rwx, 5=4+1 i.e rx, 4=4 i.e r, respectively for ugo users.</w:t>
+      </w:r>
+    </w:p>
+    <w:p>
+      <w:pPr>
+        <w:rPr>
+          <w:rFonts w:hint="default"/>
+          <w:lang w:val="en-US"/>
+        </w:rPr>
+      </w:pPr>
+      <w:r>
+        <w:rPr>
+          <w:rFonts w:hint="default"/>
+          <w:lang w:val="en-US"/>
+        </w:rPr>
+        <w:t xml:space="preserve">sudo chown user_name dir_name =&gt; change owner of dir named dir_name to user named user_name. </w:t>
+      </w:r>
     </w:p>
     <w:p>
       <w:pPr>
@@ -1967,6 +2314,13 @@
           <w:docGrid w:linePitch="360" w:charSpace="0"/>
         </w:sectPr>
       </w:pPr>
+      <w:r>
+        <w:rPr>
+          <w:rFonts w:hint="default"/>
+          <w:lang w:val="en-US"/>
+        </w:rPr>
+        <w:t>sudo chgrp grp_name dir_name =&gt; change group of file belong to.</w:t>
+      </w:r>
     </w:p>
     <w:p>
       <w:pPr>
@@ -2026,7 +2380,7 @@
   <w:docDefaults>
     <w:rPrDefault>
       <w:rPr>
-        <w:rFonts w:asciiTheme="minorHAnsi" w:hAnsiTheme="minorHAnsi" w:eastAsiaTheme="minorEastAsia" w:cstheme="minorBidi"/>
+        <w:rFonts w:ascii="Times New Roman" w:hAnsi="Times New Roman" w:eastAsia="SimSun" w:cs="Times New Roman"/>
       </w:rPr>
     </w:rPrDefault>
   </w:docDefaults>

</xml_diff>

<commit_message>
Week3 started- Packages in Os
</commit_message>
<xml_diff>
--- a/Commands.docx
+++ b/Commands.docx
@@ -1152,6 +1152,1242 @@
           <w:lang w:val="en-US"/>
         </w:rPr>
         <w:t>icacls dir_name /remove Everyone =&gt; remove permission for Everyone group.</w:t>
+      </w:r>
+    </w:p>
+    <w:p>
+      <w:pPr>
+        <w:rPr>
+          <w:rFonts w:hint="default"/>
+          <w:lang w:val="en-US"/>
+        </w:rPr>
+      </w:pPr>
+    </w:p>
+    <w:p>
+      <w:pPr>
+        <w:rPr>
+          <w:rFonts w:hint="default"/>
+          <w:lang w:val="en-US"/>
+        </w:rPr>
+      </w:pPr>
+    </w:p>
+    <w:p>
+      <w:pPr>
+        <w:pStyle w:val="3"/>
+        <w:bidi w:val="0"/>
+        <w:jc w:val="center"/>
+        <w:rPr>
+          <w:rFonts w:hint="default"/>
+          <w:lang w:val="en-US"/>
+        </w:rPr>
+      </w:pPr>
+      <w:r>
+        <w:rPr>
+          <w:rFonts w:hint="default"/>
+          <w:lang w:val="en-US"/>
+        </w:rPr>
+        <w:t>Week-3</w:t>
+      </w:r>
+    </w:p>
+    <w:p>
+      <w:pPr>
+        <w:bidi w:val="0"/>
+        <w:rPr>
+          <w:rFonts w:hint="default"/>
+          <w:lang w:val="en-US"/>
+        </w:rPr>
+      </w:pPr>
+      <w:r>
+        <w:rPr>
+          <w:rFonts w:hint="default"/>
+          <w:lang w:val="en-US"/>
+        </w:rPr>
+        <w:t>Compress-Archive -Path source_file dest_file =&gt; To create archive file such as zip.</w:t>
+      </w:r>
+    </w:p>
+    <w:p>
+      <w:pPr>
+        <w:bidi w:val="0"/>
+        <w:rPr>
+          <w:rFonts w:hint="default"/>
+          <w:lang w:val="en-US"/>
+        </w:rPr>
+      </w:pPr>
+      <w:r>
+        <w:rPr>
+          <w:rFonts w:hint="default"/>
+          <w:lang w:val="en-US"/>
+        </w:rPr>
+        <w:t>eg.Compress-Archive -Path .\README.md,.\tt.txt target.zip</w:t>
+      </w:r>
+    </w:p>
+    <w:p>
+      <w:pPr>
+        <w:bidi w:val="0"/>
+        <w:rPr>
+          <w:rFonts w:hint="default"/>
+          <w:lang w:val="en-US"/>
+        </w:rPr>
+      </w:pPr>
+      <w:r>
+        <w:rPr>
+          <w:rFonts w:hint="default"/>
+          <w:lang w:val="en-US"/>
+        </w:rPr>
+        <w:t>Find-Package =&gt; to list all the packages in the windows.</w:t>
+      </w:r>
+      <w:bookmarkStart w:id="0" w:name="_GoBack"/>
+      <w:bookmarkEnd w:id="0"/>
+    </w:p>
+    <w:p>
+      <w:pPr>
+        <w:bidi w:val="0"/>
+        <w:rPr>
+          <w:rFonts w:hint="default"/>
+          <w:lang w:val="en-US"/>
+        </w:rPr>
+      </w:pPr>
+    </w:p>
+    <w:p>
+      <w:pPr>
+        <w:rPr>
+          <w:rFonts w:hint="default"/>
+          <w:lang w:val="en-US"/>
+        </w:rPr>
+      </w:pPr>
+      <w:r>
+        <w:rPr>
+          <w:rFonts w:hint="default"/>
+          <w:lang w:val="en-US"/>
+        </w:rPr>
+        <w:br w:type="page"/>
+      </w:r>
+    </w:p>
+    <w:p>
+      <w:pPr>
+        <w:rPr>
+          <w:rFonts w:hint="default"/>
+          <w:lang w:val="en-US"/>
+        </w:rPr>
+      </w:pPr>
+    </w:p>
+    <w:p>
+      <w:pPr>
+        <w:pStyle w:val="2"/>
+        <w:bidi w:val="0"/>
+        <w:jc w:val="center"/>
+        <w:rPr>
+          <w:rFonts w:hint="default"/>
+          <w:lang w:val="en-US"/>
+        </w:rPr>
+      </w:pPr>
+      <w:r>
+        <w:rPr>
+          <w:rFonts w:hint="default"/>
+          <w:lang w:val="en-US"/>
+        </w:rPr>
+        <w:t>Linux Commands:</w:t>
+      </w:r>
+    </w:p>
+    <w:p>
+      <w:pPr>
+        <w:rPr>
+          <w:rFonts w:hint="default"/>
+          <w:lang w:val="en-US"/>
+        </w:rPr>
+      </w:pPr>
+    </w:p>
+    <w:p>
+      <w:pPr>
+        <w:rPr>
+          <w:rFonts w:hint="default"/>
+          <w:lang w:val="en-US"/>
+        </w:rPr>
+      </w:pPr>
+      <w:r>
+        <w:rPr>
+          <w:rFonts w:hint="default"/>
+          <w:lang w:val="en-US"/>
+        </w:rPr>
+        <w:t>/ =&gt; the path for any directory is refer by forward slash and it also shows the root directory.</w:t>
+      </w:r>
+    </w:p>
+    <w:p>
+      <w:pPr>
+        <w:rPr>
+          <w:rFonts w:hint="default"/>
+          <w:lang w:val="en-US"/>
+        </w:rPr>
+      </w:pPr>
+      <w:r>
+        <w:rPr>
+          <w:rFonts w:hint="default"/>
+          <w:lang w:val="en-US"/>
+        </w:rPr>
+        <w:t>ls --help =&gt; for help.</w:t>
+      </w:r>
+    </w:p>
+    <w:p>
+      <w:pPr>
+        <w:rPr>
+          <w:rFonts w:hint="default"/>
+          <w:lang w:val="en-US"/>
+        </w:rPr>
+      </w:pPr>
+      <w:r>
+        <w:rPr>
+          <w:rFonts w:hint="default"/>
+          <w:lang w:val="en-US"/>
+        </w:rPr>
+        <w:t>man ls =&gt; manual information, more detail information than help.</w:t>
+      </w:r>
+    </w:p>
+    <w:p>
+      <w:pPr>
+        <w:rPr>
+          <w:rFonts w:hint="default"/>
+          <w:lang w:val="en-US"/>
+        </w:rPr>
+      </w:pPr>
+      <w:r>
+        <w:rPr>
+          <w:rFonts w:hint="default"/>
+          <w:lang w:val="en-US"/>
+        </w:rPr>
+        <w:t>ls -l =&gt; ls -l / =&gt; -l flag is use for long listing format(detail file information).</w:t>
+      </w:r>
+    </w:p>
+    <w:p>
+      <w:pPr>
+        <w:rPr>
+          <w:rFonts w:hint="default"/>
+          <w:lang w:val="en-US"/>
+        </w:rPr>
+      </w:pPr>
+      <w:r>
+        <w:rPr>
+          <w:rFonts w:hint="default"/>
+          <w:lang w:val="en-US"/>
+        </w:rPr>
+        <w:t>ls -a / =&gt; show hidden file as well.</w:t>
+      </w:r>
+    </w:p>
+    <w:p>
+      <w:pPr>
+        <w:rPr>
+          <w:rFonts w:hint="default"/>
+          <w:lang w:val="en-US"/>
+        </w:rPr>
+      </w:pPr>
+      <w:r>
+        <w:rPr>
+          <w:rFonts w:hint="default"/>
+          <w:lang w:val="en-US"/>
+        </w:rPr>
+        <w:t>ls -l -a / =&gt; ls -la / =&gt; show hidden file in long listing format.</w:t>
+      </w:r>
+    </w:p>
+    <w:p>
+      <w:pPr>
+        <w:rPr>
+          <w:rFonts w:hint="default"/>
+          <w:lang w:val="en-US"/>
+        </w:rPr>
+      </w:pPr>
+    </w:p>
+    <w:p>
+      <w:pPr>
+        <w:rPr>
+          <w:rFonts w:hint="default"/>
+          <w:lang w:val="en-US"/>
+        </w:rPr>
+      </w:pPr>
+      <w:r>
+        <w:rPr>
+          <w:rFonts w:hint="default"/>
+          <w:lang w:val="en-US"/>
+        </w:rPr>
+        <w:t>pwd, cd, ~, .. =&gt; are same as windows.</w:t>
+      </w:r>
+    </w:p>
+    <w:p>
+      <w:pPr>
+        <w:rPr>
+          <w:rFonts w:hint="default"/>
+          <w:lang w:val="en-US"/>
+        </w:rPr>
+      </w:pPr>
+      <w:r>
+        <w:rPr>
+          <w:rFonts w:hint="default"/>
+          <w:lang w:val="en-US"/>
+        </w:rPr>
+        <w:t>~ =&gt; eg. \home\sachin I.e. refer to user’s home directory.</w:t>
+      </w:r>
+    </w:p>
+    <w:p>
+      <w:pPr>
+        <w:rPr>
+          <w:rFonts w:hint="default"/>
+          <w:lang w:val="en-US"/>
+        </w:rPr>
+      </w:pPr>
+      <w:r>
+        <w:rPr>
+          <w:rFonts w:hint="default"/>
+          <w:lang w:val="en-US"/>
+        </w:rPr>
+        <w:t>/ =&gt; eg . \ I.e. refer to root directory.</w:t>
+      </w:r>
+    </w:p>
+    <w:p>
+      <w:pPr>
+        <w:rPr>
+          <w:rFonts w:hint="default"/>
+          <w:lang w:val="en-US"/>
+        </w:rPr>
+      </w:pPr>
+    </w:p>
+    <w:p>
+      <w:pPr>
+        <w:rPr>
+          <w:rFonts w:hint="default"/>
+          <w:lang w:val="en-US"/>
+        </w:rPr>
+      </w:pPr>
+      <w:r>
+        <w:rPr>
+          <w:rFonts w:hint="default"/>
+          <w:lang w:val="en-US"/>
+        </w:rPr>
+        <w:t>\ =&gt; Escape character in Linux.</w:t>
+      </w:r>
+    </w:p>
+    <w:p>
+      <w:pPr>
+        <w:rPr>
+          <w:rFonts w:hint="default"/>
+          <w:lang w:val="en-US"/>
+        </w:rPr>
+      </w:pPr>
+      <w:r>
+        <w:rPr>
+          <w:rFonts w:hint="default"/>
+          <w:lang w:val="en-US"/>
+        </w:rPr>
+        <w:t>mkdir dir_name =&gt; work same like window.</w:t>
+      </w:r>
+    </w:p>
+    <w:p>
+      <w:pPr>
+        <w:rPr>
+          <w:rFonts w:hint="default"/>
+          <w:lang w:val="en-US"/>
+        </w:rPr>
+      </w:pPr>
+    </w:p>
+    <w:p>
+      <w:pPr>
+        <w:rPr>
+          <w:rFonts w:hint="default"/>
+          <w:lang w:val="en-US"/>
+        </w:rPr>
+      </w:pPr>
+      <w:r>
+        <w:rPr>
+          <w:rFonts w:hint="default"/>
+          <w:lang w:val="en-US"/>
+        </w:rPr>
+        <w:t>history, CTRL+R,Arrow_Up/Down,clear =&gt; Work same as window.</w:t>
+      </w:r>
+    </w:p>
+    <w:p>
+      <w:pPr>
+        <w:rPr>
+          <w:rFonts w:hint="default"/>
+          <w:lang w:val="en-US"/>
+        </w:rPr>
+      </w:pPr>
+      <w:r>
+        <w:rPr>
+          <w:rFonts w:hint="default"/>
+          <w:lang w:val="en-US"/>
+        </w:rPr>
+        <w:t>Note: #start_typing =&gt; this doesn’t work here.</w:t>
+      </w:r>
+    </w:p>
+    <w:p>
+      <w:pPr>
+        <w:rPr>
+          <w:rFonts w:hint="default"/>
+          <w:lang w:val="en-US"/>
+        </w:rPr>
+      </w:pPr>
+    </w:p>
+    <w:p>
+      <w:pPr>
+        <w:rPr>
+          <w:rFonts w:hint="default"/>
+          <w:lang w:val="en-US"/>
+        </w:rPr>
+      </w:pPr>
+      <w:r>
+        <w:rPr>
+          <w:rFonts w:hint="default"/>
+          <w:lang w:val="en-US"/>
+        </w:rPr>
+        <w:t>cp source destination =&gt; same as windows except “-Recurse” and “-Verbose” which has been replaced by “-r” and “-v” respectively.</w:t>
+      </w:r>
+    </w:p>
+    <w:p>
+      <w:pPr>
+        <w:rPr>
+          <w:rFonts w:hint="default"/>
+          <w:lang w:val="en-US"/>
+        </w:rPr>
+      </w:pPr>
+      <w:r>
+        <w:rPr>
+          <w:rFonts w:hint="default"/>
+          <w:lang w:val="en-US"/>
+        </w:rPr>
+        <w:t>cp folder1 folder2 -rv =&gt; copy folder1 with all its content into folder2.</w:t>
+      </w:r>
+    </w:p>
+    <w:p>
+      <w:pPr>
+        <w:rPr>
+          <w:rFonts w:hint="default"/>
+          <w:lang w:val="en-US"/>
+        </w:rPr>
+      </w:pPr>
+      <w:r>
+        <w:rPr>
+          <w:rFonts w:hint="default"/>
+          <w:lang w:val="en-US"/>
+        </w:rPr>
+        <w:t>mv source destination =&gt; same as windows.</w:t>
+      </w:r>
+    </w:p>
+    <w:p>
+      <w:pPr>
+        <w:rPr>
+          <w:rFonts w:hint="default"/>
+          <w:lang w:val="en-US"/>
+        </w:rPr>
+      </w:pPr>
+      <w:r>
+        <w:rPr>
+          <w:rFonts w:hint="default"/>
+          <w:lang w:val="en-US"/>
+        </w:rPr>
+        <w:t>rm file/folder -r =&gt; to delete file or folder recursively.</w:t>
+      </w:r>
+    </w:p>
+    <w:p>
+      <w:pPr>
+        <w:rPr>
+          <w:rFonts w:hint="default"/>
+          <w:lang w:val="en-US"/>
+        </w:rPr>
+      </w:pPr>
+    </w:p>
+    <w:p>
+      <w:pPr>
+        <w:rPr>
+          <w:rFonts w:hint="default"/>
+          <w:lang w:val="en-US"/>
+        </w:rPr>
+      </w:pPr>
+    </w:p>
+    <w:p>
+      <w:pPr>
+        <w:rPr>
+          <w:rFonts w:hint="default"/>
+          <w:lang w:val="en-US"/>
+        </w:rPr>
+      </w:pPr>
+      <w:r>
+        <w:rPr>
+          <w:rFonts w:hint="default"/>
+          <w:lang w:val="en-US"/>
+        </w:rPr>
+        <w:t>cat file_name =&gt; more file_name =&gt; same as window.</w:t>
+      </w:r>
+    </w:p>
+    <w:p>
+      <w:pPr>
+        <w:rPr>
+          <w:rFonts w:hint="default"/>
+          <w:lang w:val="en-US"/>
+        </w:rPr>
+      </w:pPr>
+      <w:r>
+        <w:rPr>
+          <w:rFonts w:hint="default"/>
+          <w:lang w:val="en-US"/>
+        </w:rPr>
+        <w:t>less file_name =&gt; launch an interactive shell can go up and down by pressing up and down arrow key,pageUp and pageDown, g for navigate to beginning of page,G for end of page, /word_search to search word or phrase in the file,q for quite the interactive shell.</w:t>
+      </w:r>
+    </w:p>
+    <w:p>
+      <w:pPr>
+        <w:rPr>
+          <w:rFonts w:hint="default"/>
+          <w:lang w:val="en-US"/>
+        </w:rPr>
+      </w:pPr>
+      <w:r>
+        <w:rPr>
+          <w:rFonts w:hint="default"/>
+          <w:lang w:val="en-US"/>
+        </w:rPr>
+        <w:t>head -n file_name =&gt; print first n line.(by default 10)</w:t>
+      </w:r>
+    </w:p>
+    <w:p>
+      <w:pPr>
+        <w:rPr>
+          <w:rFonts w:hint="default"/>
+          <w:lang w:val="en-US"/>
+        </w:rPr>
+      </w:pPr>
+      <w:r>
+        <w:rPr>
+          <w:rFonts w:hint="default"/>
+          <w:lang w:val="en-US"/>
+        </w:rPr>
+        <w:t>tail -n file_name =&gt; print last n line.(by default 10)</w:t>
+      </w:r>
+    </w:p>
+    <w:p>
+      <w:pPr>
+        <w:rPr>
+          <w:rFonts w:hint="default"/>
+          <w:lang w:val="en-US"/>
+        </w:rPr>
+      </w:pPr>
+    </w:p>
+    <w:p>
+      <w:pPr>
+        <w:rPr>
+          <w:rFonts w:hint="default"/>
+          <w:lang w:val="en-US"/>
+        </w:rPr>
+      </w:pPr>
+      <w:r>
+        <w:rPr>
+          <w:rFonts w:hint="default"/>
+          <w:lang w:val="en-US"/>
+        </w:rPr>
+        <w:t>nano file_name =&gt; open/create file of given file_name and open it in interactive shell for editing.</w:t>
+      </w:r>
+    </w:p>
+    <w:p>
+      <w:pPr>
+        <w:rPr>
+          <w:rFonts w:hint="default"/>
+          <w:lang w:val="en-US"/>
+        </w:rPr>
+      </w:pPr>
+      <w:r>
+        <w:rPr>
+          <w:rFonts w:hint="default"/>
+          <w:lang w:val="en-US"/>
+        </w:rPr>
+        <w:t>vim file_name =&gt; to open/create file of given file_name and open it in interactive shell in command mode, :q to quite to interactive shell, :w for save, :wq for save and quite, :q! for quit without saving,  “:set number” for displaying text with line number, “i” to go in insert mode then one can edit the file in command mode one can’t, press ESC to come back in command mode from insert mode, “dd” to delete a line, “[n]dd” to delete n lines,”u” for undo, “CTRL+r” for redo, /word_search to search word or phrase in a file and “n” to go to next match and “N” for previous match.</w:t>
+      </w:r>
+    </w:p>
+    <w:p>
+      <w:pPr>
+        <w:rPr>
+          <w:rFonts w:hint="default"/>
+          <w:lang w:val="en-US"/>
+        </w:rPr>
+      </w:pPr>
+      <w:r>
+        <w:rPr>
+          <w:rFonts w:hint="default"/>
+          <w:lang w:val="en-US"/>
+        </w:rPr>
+        <w:t>:%s/yourtext/replacetext/gc =&gt; use for replace yourtext with replacetext, g flag shows replace all occurrence and c flag will ask for conformation before each replacement.</w:t>
+      </w:r>
+    </w:p>
+    <w:p>
+      <w:pPr>
+        <w:rPr>
+          <w:rFonts w:hint="default"/>
+          <w:lang w:val="en-US"/>
+        </w:rPr>
+      </w:pPr>
+    </w:p>
+    <w:p>
+      <w:pPr>
+        <w:rPr>
+          <w:rFonts w:hint="default"/>
+          <w:lang w:val="en-US"/>
+        </w:rPr>
+      </w:pPr>
+      <w:r>
+        <w:rPr>
+          <w:rFonts w:hint="default"/>
+          <w:lang w:val="en-US"/>
+        </w:rPr>
+        <w:t>grep pattern file_name =&gt; stands for “global regular expression print”, it will search given pattern in the given file_name.</w:t>
+      </w:r>
+    </w:p>
+    <w:p>
+      <w:pPr>
+        <w:rPr>
+          <w:rFonts w:hint="default"/>
+          <w:lang w:val="en-US"/>
+        </w:rPr>
+      </w:pPr>
+    </w:p>
+    <w:p>
+      <w:pPr>
+        <w:rPr>
+          <w:rFonts w:hint="default"/>
+          <w:lang w:val="en-US"/>
+        </w:rPr>
+      </w:pPr>
+      <w:r>
+        <w:rPr>
+          <w:rFonts w:hint="default"/>
+          <w:lang w:val="en-US"/>
+        </w:rPr>
+        <w:t>Redirection Operator :</w:t>
+      </w:r>
+    </w:p>
+    <w:p>
+      <w:pPr>
+        <w:numPr>
+          <w:ilvl w:val="0"/>
+          <w:numId w:val="2"/>
+        </w:numPr>
+        <w:rPr>
+          <w:rFonts w:hint="default"/>
+          <w:lang w:val="en-US"/>
+        </w:rPr>
+      </w:pPr>
+      <w:r>
+        <w:rPr>
+          <w:rFonts w:hint="default"/>
+          <w:lang w:val="en-US"/>
+        </w:rPr>
+        <w:t>&lt; : used to redirect stdin stream.</w:t>
+      </w:r>
+    </w:p>
+    <w:p>
+      <w:pPr>
+        <w:numPr>
+          <w:ilvl w:val="0"/>
+          <w:numId w:val="2"/>
+        </w:numPr>
+        <w:rPr>
+          <w:rFonts w:hint="default"/>
+          <w:lang w:val="en-US"/>
+        </w:rPr>
+      </w:pPr>
+      <w:r>
+        <w:rPr>
+          <w:rFonts w:hint="default"/>
+          <w:lang w:val="en-US"/>
+        </w:rPr>
+        <w:t>&gt; : used to redirect stdout stream.</w:t>
+      </w:r>
+    </w:p>
+    <w:p>
+      <w:pPr>
+        <w:numPr>
+          <w:ilvl w:val="0"/>
+          <w:numId w:val="2"/>
+        </w:numPr>
+        <w:rPr>
+          <w:rFonts w:hint="default"/>
+          <w:lang w:val="en-US"/>
+        </w:rPr>
+      </w:pPr>
+      <w:r>
+        <w:rPr>
+          <w:rFonts w:hint="default"/>
+          <w:lang w:val="en-US"/>
+        </w:rPr>
+        <w:t>2&gt; : used to redirect stderro stream.</w:t>
+      </w:r>
+    </w:p>
+    <w:p>
+      <w:pPr>
+        <w:numPr>
+          <w:ilvl w:val="0"/>
+          <w:numId w:val="0"/>
+        </w:numPr>
+        <w:rPr>
+          <w:rFonts w:hint="default"/>
+          <w:lang w:val="en-US"/>
+        </w:rPr>
+      </w:pPr>
+    </w:p>
+    <w:p>
+      <w:pPr>
+        <w:numPr>
+          <w:ilvl w:val="0"/>
+          <w:numId w:val="0"/>
+        </w:numPr>
+        <w:rPr>
+          <w:rFonts w:hint="default"/>
+          <w:lang w:val="en-US"/>
+        </w:rPr>
+      </w:pPr>
+    </w:p>
+    <w:p>
+      <w:pPr>
+        <w:numPr>
+          <w:ilvl w:val="0"/>
+          <w:numId w:val="0"/>
+        </w:numPr>
+        <w:rPr>
+          <w:rFonts w:hint="default"/>
+          <w:lang w:val="en-US"/>
+        </w:rPr>
+      </w:pPr>
+      <w:r>
+        <w:rPr>
+          <w:rFonts w:hint="default"/>
+          <w:lang w:val="en-US"/>
+        </w:rPr>
+        <w:t>/dev/null =&gt; a directory for storing definition of nothing(like black hole).</w:t>
+      </w:r>
+    </w:p>
+    <w:p>
+      <w:pPr>
+        <w:numPr>
+          <w:ilvl w:val="0"/>
+          <w:numId w:val="0"/>
+        </w:numPr>
+        <w:rPr>
+          <w:rFonts w:hint="default"/>
+          <w:lang w:val="en-US"/>
+        </w:rPr>
+      </w:pPr>
+      <w:r>
+        <w:rPr>
+          <w:rFonts w:hint="default"/>
+          <w:lang w:val="en-US"/>
+        </w:rPr>
+        <w:t>| =&gt; operator to pass output of one command to input to other(same as window).</w:t>
+      </w:r>
+    </w:p>
+    <w:p>
+      <w:pPr>
+        <w:numPr>
+          <w:ilvl w:val="0"/>
+          <w:numId w:val="0"/>
+        </w:numPr>
+        <w:rPr>
+          <w:rFonts w:hint="default"/>
+          <w:lang w:val="en-US"/>
+        </w:rPr>
+      </w:pPr>
+      <w:r>
+        <w:rPr>
+          <w:rFonts w:hint="default"/>
+          <w:lang w:val="en-US"/>
+        </w:rPr>
+        <w:t>ls | grep hel =&gt; to find directory of name which match string hel from all the current directory.</w:t>
+      </w:r>
+    </w:p>
+    <w:p>
+      <w:pPr>
+        <w:numPr>
+          <w:ilvl w:val="0"/>
+          <w:numId w:val="0"/>
+        </w:numPr>
+        <w:rPr>
+          <w:rFonts w:hint="default"/>
+          <w:lang w:val="en-US"/>
+        </w:rPr>
+      </w:pPr>
+    </w:p>
+    <w:p>
+      <w:pPr>
+        <w:numPr>
+          <w:ilvl w:val="0"/>
+          <w:numId w:val="0"/>
+        </w:numPr>
+        <w:rPr>
+          <w:rFonts w:hint="default"/>
+          <w:lang w:val="en-US"/>
+        </w:rPr>
+      </w:pPr>
+    </w:p>
+    <w:p>
+      <w:pPr>
+        <w:pStyle w:val="4"/>
+        <w:bidi w:val="0"/>
+        <w:jc w:val="center"/>
+        <w:rPr>
+          <w:rFonts w:hint="default"/>
+          <w:lang w:val="en-US"/>
+        </w:rPr>
+      </w:pPr>
+      <w:r>
+        <w:rPr>
+          <w:rFonts w:hint="default"/>
+          <w:lang w:val="en-US"/>
+        </w:rPr>
+        <w:t>Week-2</w:t>
+      </w:r>
+    </w:p>
+    <w:p>
+      <w:pPr>
+        <w:rPr>
+          <w:rFonts w:hint="default"/>
+          <w:i w:val="0"/>
+          <w:iCs w:val="0"/>
+          <w:lang w:val="en-US"/>
+        </w:rPr>
+      </w:pPr>
+      <w:r>
+        <w:rPr>
+          <w:rFonts w:hint="default"/>
+          <w:lang w:val="en-US"/>
+        </w:rPr>
+        <w:t xml:space="preserve">ubuntu --default-user root =&gt; execute this command in cmd, this will change default user of ubuntu as root, then you can change passwd of anyone simpy by command </w:t>
+      </w:r>
+      <w:r>
+        <w:rPr>
+          <w:rFonts w:hint="default"/>
+          <w:i/>
+          <w:iCs/>
+          <w:lang w:val="en-US"/>
+        </w:rPr>
+        <w:t xml:space="preserve">passwd user_name </w:t>
+      </w:r>
+      <w:r>
+        <w:rPr>
+          <w:rFonts w:hint="default"/>
+          <w:i w:val="0"/>
+          <w:iCs w:val="0"/>
+          <w:lang w:val="en-US"/>
+        </w:rPr>
+        <w:t>in ubuntu.</w:t>
+      </w:r>
+    </w:p>
+    <w:p>
+      <w:pPr>
+        <w:rPr>
+          <w:rFonts w:hint="default"/>
+          <w:lang w:val="en-US"/>
+        </w:rPr>
+      </w:pPr>
+    </w:p>
+    <w:p>
+      <w:pPr>
+        <w:rPr>
+          <w:rFonts w:hint="default"/>
+          <w:lang w:val="en-US"/>
+        </w:rPr>
+      </w:pPr>
+      <w:r>
+        <w:rPr>
+          <w:rFonts w:hint="default"/>
+          <w:lang w:val="en-US"/>
+        </w:rPr>
+        <w:t>root =&gt; this is the first user that get created while installing linux, it has permission of all things.</w:t>
+      </w:r>
+    </w:p>
+    <w:p>
+      <w:pPr>
+        <w:rPr>
+          <w:rFonts w:hint="default"/>
+          <w:lang w:val="en-US"/>
+        </w:rPr>
+      </w:pPr>
+      <w:r>
+        <w:rPr>
+          <w:rFonts w:hint="default"/>
+          <w:lang w:val="en-US"/>
+        </w:rPr>
+        <w:t>sudo =&gt; superuser do , something which require root user permission.</w:t>
+      </w:r>
+    </w:p>
+    <w:p>
+      <w:pPr>
+        <w:rPr>
+          <w:rFonts w:hint="default"/>
+          <w:lang w:val="en-US"/>
+        </w:rPr>
+      </w:pPr>
+      <w:r>
+        <w:rPr>
+          <w:rFonts w:hint="default"/>
+          <w:lang w:val="en-US"/>
+        </w:rPr>
+        <w:t>sudo su - =&gt; su(substitude user) by default it change to root.</w:t>
+      </w:r>
+    </w:p>
+    <w:p>
+      <w:pPr>
+        <w:rPr>
+          <w:rFonts w:hint="default"/>
+          <w:lang w:val="en-US"/>
+        </w:rPr>
+      </w:pPr>
+      <w:r>
+        <w:rPr>
+          <w:rFonts w:hint="default"/>
+          <w:lang w:val="en-US"/>
+        </w:rPr>
+        <w:t>exit =&gt; to came back to normal user from root user.</w:t>
+      </w:r>
+    </w:p>
+    <w:p>
+      <w:pPr>
+        <w:rPr>
+          <w:rFonts w:hint="default"/>
+          <w:lang w:val="en-US"/>
+        </w:rPr>
+      </w:pPr>
+      <w:r>
+        <w:rPr>
+          <w:rFonts w:hint="default"/>
+          <w:lang w:val="en-US"/>
+        </w:rPr>
+        <w:t>cat /etc/group =&gt; shows all the groups.(eg. sudo:x:27:sachin represent group_name:engrpted_password:group_id:listOfUserInTheGroup respectively).</w:t>
+      </w:r>
+    </w:p>
+    <w:p>
+      <w:pPr>
+        <w:rPr>
+          <w:rFonts w:hint="default"/>
+          <w:lang w:val="en-US"/>
+        </w:rPr>
+      </w:pPr>
+      <w:r>
+        <w:rPr>
+          <w:rFonts w:hint="default"/>
+          <w:lang w:val="en-US"/>
+        </w:rPr>
+        <w:t>cat /etc/passwd =&gt; shows all the users.(eg. root:x:0:0:root:/root:/bin/bash represent user_name:encrypted_passwd:user_id: other info are irrelevent for now).</w:t>
+      </w:r>
+    </w:p>
+    <w:p>
+      <w:pPr>
+        <w:rPr>
+          <w:rFonts w:hint="default"/>
+          <w:lang w:val="en-US"/>
+        </w:rPr>
+      </w:pPr>
+    </w:p>
+    <w:p>
+      <w:pPr>
+        <w:rPr>
+          <w:rFonts w:hint="default"/>
+          <w:lang w:val="en-US"/>
+        </w:rPr>
+      </w:pPr>
+      <w:r>
+        <w:rPr>
+          <w:rFonts w:hint="default"/>
+          <w:lang w:val="en-US"/>
+        </w:rPr>
+        <w:t>passwd user_name =&gt; it will ask for old_pwd then new_pwd, used to change the passwd.</w:t>
+      </w:r>
+    </w:p>
+    <w:p>
+      <w:pPr>
+        <w:rPr>
+          <w:rFonts w:hint="default"/>
+          <w:lang w:val="en-US"/>
+        </w:rPr>
+      </w:pPr>
+      <w:r>
+        <w:rPr>
+          <w:rFonts w:hint="default"/>
+          <w:lang w:val="en-US"/>
+        </w:rPr>
+        <w:t>sudo passwd -e user_name =&gt; it will expire the current passwd of user named user_name and tell to set new password when user login next time. (similar to windows /logonpasswordchg:yes</w:t>
+      </w:r>
+    </w:p>
+    <w:p>
+      <w:pPr>
+        <w:rPr>
+          <w:rFonts w:hint="default"/>
+          <w:lang w:val="en-US"/>
+        </w:rPr>
+      </w:pPr>
+      <w:r>
+        <w:rPr>
+          <w:rFonts w:hint="default"/>
+          <w:lang w:val="en-US"/>
+        </w:rPr>
+        <w:t>sudo useradd user_name =&gt; add user named user_name.</w:t>
+      </w:r>
+    </w:p>
+    <w:p>
+      <w:pPr>
+        <w:rPr>
+          <w:rFonts w:hint="default"/>
+          <w:lang w:val="en-US"/>
+        </w:rPr>
+      </w:pPr>
+      <w:r>
+        <w:rPr>
+          <w:rFonts w:hint="default"/>
+          <w:lang w:val="en-US"/>
+        </w:rPr>
+        <w:t>sudo userdel user_name =&gt; delete user named user_name.</w:t>
+      </w:r>
+    </w:p>
+    <w:p>
+      <w:pPr>
+        <w:rPr>
+          <w:rFonts w:hint="default"/>
+          <w:lang w:val="en-US"/>
+        </w:rPr>
+      </w:pPr>
+    </w:p>
+    <w:p>
+      <w:pPr>
+        <w:rPr>
+          <w:rFonts w:hint="default"/>
+          <w:lang w:val="en-US"/>
+        </w:rPr>
+      </w:pPr>
+    </w:p>
+    <w:p>
+      <w:pPr>
+        <w:rPr>
+          <w:rFonts w:hint="default"/>
+          <w:lang w:val="en-US"/>
+        </w:rPr>
+      </w:pPr>
+      <w:r>
+        <w:rPr>
+          <w:rFonts w:hint="default"/>
+          <w:lang w:val="en-US"/>
+        </w:rPr>
+        <w:t>ls -l dir_name =&gt; it lists all dir and file in long listing format. eg. shown below</w:t>
+      </w:r>
+    </w:p>
+    <w:p>
+      <w:pPr>
+        <w:rPr>
+          <w:rFonts w:hint="default"/>
+          <w:lang w:val="en-US"/>
+        </w:rPr>
+      </w:pPr>
+      <w:r>
+        <w:rPr>
+          <w:rFonts w:hint="default"/>
+          <w:lang w:val="en-US"/>
+        </w:rPr>
+        <w:t xml:space="preserve">[ </w:t>
+      </w:r>
+      <w:r>
+        <w:rPr>
+          <w:rFonts w:hint="default"/>
+          <w:lang w:val="en-US"/>
+        </w:rPr>
+        <w:tab/>
+      </w:r>
+      <w:r>
+        <w:rPr>
+          <w:rFonts w:hint="default"/>
+          <w:lang w:val="en-US"/>
+        </w:rPr>
+        <w:t>-rwxrwxrwx 1 root root 17230 Sep 16 21:15  Commands.docx</w:t>
+      </w:r>
+    </w:p>
+    <w:p>
+      <w:pPr>
+        <w:ind w:firstLine="420" w:firstLineChars="0"/>
+        <w:rPr>
+          <w:rFonts w:hint="default"/>
+          <w:lang w:val="en-US"/>
+        </w:rPr>
+      </w:pPr>
+      <w:r>
+        <w:rPr>
+          <w:rFonts w:hint="default"/>
+          <w:lang w:val="en-US"/>
+        </w:rPr>
+        <w:t xml:space="preserve">drwxrwxrwx 1 root root  4096 Sep 16 21:22  temp </w:t>
+      </w:r>
+    </w:p>
+    <w:p>
+      <w:pPr>
+        <w:ind w:firstLine="420" w:firstLineChars="0"/>
+        <w:rPr>
+          <w:rFonts w:hint="default"/>
+          <w:lang w:val="en-US"/>
+        </w:rPr>
+      </w:pPr>
+      <w:r>
+        <w:rPr>
+          <w:rFonts w:hint="default"/>
+          <w:lang w:val="en-US"/>
+        </w:rPr>
+        <w:t>1</w:t>
+      </w:r>
+      <w:r>
+        <w:rPr>
+          <w:rFonts w:hint="default"/>
+          <w:vertAlign w:val="superscript"/>
+          <w:lang w:val="en-US"/>
+        </w:rPr>
+        <w:t>st</w:t>
+      </w:r>
+      <w:r>
+        <w:rPr>
+          <w:rFonts w:hint="default"/>
+          <w:lang w:val="en-US"/>
+        </w:rPr>
+        <w:t xml:space="preserve"> char is shows info about is it normal file(-) or directory(d) next 3 char showing permission for owner user,next 3 for permission of groups which owner belong to,next 3 shows permission for other groups. read(r), write(w), executable(e), disabled(-), in our case 1</w:t>
+      </w:r>
+      <w:r>
+        <w:rPr>
+          <w:rFonts w:hint="default"/>
+          <w:vertAlign w:val="superscript"/>
+          <w:lang w:val="en-US"/>
+        </w:rPr>
+        <w:t>st</w:t>
+      </w:r>
+      <w:r>
+        <w:rPr>
+          <w:rFonts w:hint="default"/>
+          <w:lang w:val="en-US"/>
+        </w:rPr>
+        <w:t xml:space="preserve"> root is owner name, 2</w:t>
+      </w:r>
+      <w:r>
+        <w:rPr>
+          <w:rFonts w:hint="default"/>
+          <w:vertAlign w:val="superscript"/>
+          <w:lang w:val="en-US"/>
+        </w:rPr>
+        <w:t>nd</w:t>
+      </w:r>
+      <w:r>
+        <w:rPr>
+          <w:rFonts w:hint="default"/>
+          <w:lang w:val="en-US"/>
+        </w:rPr>
+        <w:t xml:space="preserve"> root is showing owner belong to group named root. ]</w:t>
+      </w:r>
+    </w:p>
+    <w:p>
+      <w:pPr>
+        <w:rPr>
+          <w:rFonts w:hint="default"/>
+          <w:lang w:val="en-US"/>
+        </w:rPr>
+      </w:pPr>
+      <w:r>
+        <w:rPr>
+          <w:rFonts w:hint="default"/>
+          <w:lang w:val="en-US"/>
+        </w:rPr>
+        <w:t>ls -l file_name =&gt; to see file in long listing format.</w:t>
+      </w:r>
+    </w:p>
+    <w:p>
+      <w:pPr>
+        <w:rPr>
+          <w:rFonts w:hint="default"/>
+          <w:lang w:val="en-US"/>
+        </w:rPr>
+      </w:pPr>
+      <w:r>
+        <w:rPr>
+          <w:rFonts w:hint="default"/>
+          <w:lang w:val="en-US"/>
+        </w:rPr>
+        <w:t>ls -ld dir_name =&gt; to see directory in long listing format.</w:t>
+      </w:r>
+    </w:p>
+    <w:p>
+      <w:pPr>
+        <w:ind w:firstLine="420" w:firstLineChars="0"/>
+        <w:rPr>
+          <w:rFonts w:hint="default"/>
+          <w:lang w:val="en-US"/>
+        </w:rPr>
+      </w:pPr>
+    </w:p>
+    <w:p>
+      <w:pPr>
+        <w:rPr>
+          <w:rFonts w:hint="default"/>
+          <w:lang w:val="en-US"/>
+        </w:rPr>
+      </w:pPr>
+      <w:r>
+        <w:rPr>
+          <w:rFonts w:hint="default"/>
+          <w:lang w:val="en-US"/>
+        </w:rPr>
+        <w:t>u-owner, g-group, o-other.</w:t>
+      </w:r>
+    </w:p>
+    <w:p>
+      <w:pPr>
+        <w:rPr>
+          <w:rFonts w:hint="default"/>
+          <w:lang w:val="en-US"/>
+        </w:rPr>
+      </w:pPr>
+      <w:r>
+        <w:rPr>
+          <w:rFonts w:hint="default"/>
+          <w:lang w:val="en-US"/>
+        </w:rPr>
+        <w:t>4-read, 2-write, 1-execute.</w:t>
+      </w:r>
+    </w:p>
+    <w:p>
+      <w:pPr>
+        <w:rPr>
+          <w:rFonts w:hint="default"/>
+          <w:lang w:val="en-US"/>
+        </w:rPr>
+      </w:pPr>
+      <w:r>
+        <w:rPr>
+          <w:rFonts w:hint="default"/>
+          <w:lang w:val="en-US"/>
+        </w:rPr>
+        <w:t>sudo chmod [ugo][-+][rwx] dir_name =&gt; + to add permission , - to remove permission.</w:t>
+      </w:r>
+    </w:p>
+    <w:p>
+      <w:pPr>
+        <w:rPr>
+          <w:rFonts w:hint="default"/>
+          <w:lang w:val="en-US"/>
+        </w:rPr>
+      </w:pPr>
+      <w:r>
+        <w:rPr>
+          <w:rFonts w:hint="default"/>
+          <w:lang w:val="en-US"/>
+        </w:rPr>
+        <w:t>sudo chmod 754 dir_name =&gt; 7=4+2+1 i.e rwx, 5=4+1 i.e rx, 4=4 i.e r, respectively for ugo users.</w:t>
+      </w:r>
+    </w:p>
+    <w:p>
+      <w:pPr>
+        <w:rPr>
+          <w:rFonts w:hint="default"/>
+          <w:lang w:val="en-US"/>
+        </w:rPr>
+      </w:pPr>
+      <w:r>
+        <w:rPr>
+          <w:rFonts w:hint="default"/>
+          <w:lang w:val="en-US"/>
+        </w:rPr>
+        <w:t xml:space="preserve">sudo chown user_name dir_name =&gt; change owner of dir named dir_name to user named user_name. </w:t>
       </w:r>
     </w:p>
     <w:p>
@@ -1167,21 +2403,17 @@
           <w:docGrid w:linePitch="360" w:charSpace="0"/>
         </w:sectPr>
       </w:pPr>
-    </w:p>
-    <w:p>
-      <w:pPr>
-        <w:pStyle w:val="2"/>
-        <w:bidi w:val="0"/>
-        <w:jc w:val="both"/>
-        <w:rPr>
-          <w:rFonts w:hint="default"/>
-          <w:lang w:val="en-US"/>
-        </w:rPr>
-      </w:pPr>
-    </w:p>
-    <w:p>
-      <w:pPr>
-        <w:pStyle w:val="2"/>
+      <w:r>
+        <w:rPr>
+          <w:rFonts w:hint="default"/>
+          <w:lang w:val="en-US"/>
+        </w:rPr>
+        <w:t>sudo chgrp grp_name dir_name =&gt; change group of file belong to.</w:t>
+      </w:r>
+    </w:p>
+    <w:p>
+      <w:pPr>
+        <w:pStyle w:val="3"/>
         <w:bidi w:val="0"/>
         <w:jc w:val="center"/>
         <w:rPr>
@@ -1194,1111 +2426,135 @@
           <w:rFonts w:hint="default"/>
           <w:lang w:val="en-US"/>
         </w:rPr>
-        <w:t>Linux Commands:</w:t>
-      </w:r>
-    </w:p>
-    <w:p>
-      <w:pPr>
-        <w:rPr>
-          <w:rFonts w:hint="default"/>
-          <w:lang w:val="en-US"/>
-        </w:rPr>
-      </w:pPr>
-    </w:p>
-    <w:p>
-      <w:pPr>
-        <w:rPr>
-          <w:rFonts w:hint="default"/>
-          <w:lang w:val="en-US"/>
-        </w:rPr>
-      </w:pPr>
-      <w:r>
-        <w:rPr>
-          <w:rFonts w:hint="default"/>
-          <w:lang w:val="en-US"/>
-        </w:rPr>
-        <w:t>/ =&gt; the path for any directory is refer by forward slash and it also shows the root directory.</w:t>
-      </w:r>
-    </w:p>
-    <w:p>
-      <w:pPr>
-        <w:rPr>
-          <w:rFonts w:hint="default"/>
-          <w:lang w:val="en-US"/>
-        </w:rPr>
-      </w:pPr>
-      <w:r>
-        <w:rPr>
-          <w:rFonts w:hint="default"/>
-          <w:lang w:val="en-US"/>
-        </w:rPr>
-        <w:t>ls --help =&gt; for help.</w:t>
-      </w:r>
-    </w:p>
-    <w:p>
-      <w:pPr>
-        <w:rPr>
-          <w:rFonts w:hint="default"/>
-          <w:lang w:val="en-US"/>
-        </w:rPr>
-      </w:pPr>
-      <w:r>
-        <w:rPr>
-          <w:rFonts w:hint="default"/>
-          <w:lang w:val="en-US"/>
-        </w:rPr>
-        <w:t>man ls =&gt; manual information, more detail information than help.</w:t>
-      </w:r>
-    </w:p>
-    <w:p>
-      <w:pPr>
-        <w:rPr>
-          <w:rFonts w:hint="default"/>
-          <w:lang w:val="en-US"/>
-        </w:rPr>
-      </w:pPr>
-      <w:r>
-        <w:rPr>
-          <w:rFonts w:hint="default"/>
-          <w:lang w:val="en-US"/>
-        </w:rPr>
-        <w:t>ls -l =&gt; ls -l / =&gt; -l flag is use for long listing format(detail file information).</w:t>
-      </w:r>
-    </w:p>
-    <w:p>
-      <w:pPr>
-        <w:rPr>
-          <w:rFonts w:hint="default"/>
-          <w:lang w:val="en-US"/>
-        </w:rPr>
-      </w:pPr>
-      <w:r>
-        <w:rPr>
-          <w:rFonts w:hint="default"/>
-          <w:lang w:val="en-US"/>
-        </w:rPr>
-        <w:t>ls -a / =&gt; show hidden file as well.</w:t>
-      </w:r>
-    </w:p>
-    <w:p>
-      <w:pPr>
-        <w:rPr>
-          <w:rFonts w:hint="default"/>
-          <w:lang w:val="en-US"/>
-        </w:rPr>
-      </w:pPr>
-      <w:r>
-        <w:rPr>
-          <w:rFonts w:hint="default"/>
-          <w:lang w:val="en-US"/>
-        </w:rPr>
-        <w:t>ls -l -a / =&gt; ls -la / =&gt; show hidden file in long listing format.</w:t>
-      </w:r>
-    </w:p>
-    <w:p>
-      <w:pPr>
-        <w:rPr>
-          <w:rFonts w:hint="default"/>
-          <w:lang w:val="en-US"/>
-        </w:rPr>
-      </w:pPr>
-    </w:p>
-    <w:p>
-      <w:pPr>
-        <w:rPr>
-          <w:rFonts w:hint="default"/>
-          <w:lang w:val="en-US"/>
-        </w:rPr>
-      </w:pPr>
-      <w:r>
-        <w:rPr>
-          <w:rFonts w:hint="default"/>
-          <w:lang w:val="en-US"/>
-        </w:rPr>
-        <w:t>pwd, cd, ~, .. =&gt; are same as windows.</w:t>
-      </w:r>
-    </w:p>
-    <w:p>
-      <w:pPr>
-        <w:rPr>
-          <w:rFonts w:hint="default"/>
-          <w:lang w:val="en-US"/>
-        </w:rPr>
-      </w:pPr>
-      <w:r>
-        <w:rPr>
-          <w:rFonts w:hint="default"/>
-          <w:lang w:val="en-US"/>
-        </w:rPr>
-        <w:t>~ =&gt; eg. \home\sachin I.e. refer to user’s home directory.</w:t>
-      </w:r>
-    </w:p>
-    <w:p>
-      <w:pPr>
-        <w:rPr>
-          <w:rFonts w:hint="default"/>
-          <w:lang w:val="en-US"/>
-        </w:rPr>
-      </w:pPr>
-      <w:r>
-        <w:rPr>
-          <w:rFonts w:hint="default"/>
-          <w:lang w:val="en-US"/>
-        </w:rPr>
-        <w:t>/ =&gt; eg . \ I.e. refer to root directory.</w:t>
-      </w:r>
-    </w:p>
-    <w:p>
-      <w:pPr>
-        <w:rPr>
-          <w:rFonts w:hint="default"/>
-          <w:lang w:val="en-US"/>
-        </w:rPr>
-      </w:pPr>
-    </w:p>
-    <w:p>
-      <w:pPr>
-        <w:rPr>
-          <w:rFonts w:hint="default"/>
-          <w:lang w:val="en-US"/>
-        </w:rPr>
-      </w:pPr>
-      <w:r>
-        <w:rPr>
-          <w:rFonts w:hint="default"/>
-          <w:lang w:val="en-US"/>
-        </w:rPr>
-        <w:t>\ =&gt; Escape character in Linux.</w:t>
-      </w:r>
-    </w:p>
-    <w:p>
-      <w:pPr>
-        <w:rPr>
-          <w:rFonts w:hint="default"/>
-          <w:lang w:val="en-US"/>
-        </w:rPr>
-      </w:pPr>
-      <w:r>
-        <w:rPr>
-          <w:rFonts w:hint="default"/>
-          <w:lang w:val="en-US"/>
-        </w:rPr>
-        <w:t>mkdir dir_name =&gt; work same like window.</w:t>
-      </w:r>
-    </w:p>
-    <w:p>
-      <w:pPr>
-        <w:rPr>
-          <w:rFonts w:hint="default"/>
-          <w:lang w:val="en-US"/>
-        </w:rPr>
-      </w:pPr>
-    </w:p>
-    <w:p>
-      <w:pPr>
-        <w:rPr>
-          <w:rFonts w:hint="default"/>
-          <w:lang w:val="en-US"/>
-        </w:rPr>
-      </w:pPr>
-      <w:r>
-        <w:rPr>
-          <w:rFonts w:hint="default"/>
-          <w:lang w:val="en-US"/>
-        </w:rPr>
-        <w:t>history, CTRL+R,Arrow_Up/Down,clear =&gt; Work same as window.</w:t>
-      </w:r>
-    </w:p>
-    <w:p>
-      <w:pPr>
-        <w:rPr>
-          <w:rFonts w:hint="default"/>
-          <w:lang w:val="en-US"/>
-        </w:rPr>
-      </w:pPr>
-      <w:r>
-        <w:rPr>
-          <w:rFonts w:hint="default"/>
-          <w:lang w:val="en-US"/>
-        </w:rPr>
-        <w:t>Note: #start_typing =&gt; this doesn’t work here.</w:t>
-      </w:r>
-    </w:p>
-    <w:p>
-      <w:pPr>
-        <w:rPr>
-          <w:rFonts w:hint="default"/>
-          <w:lang w:val="en-US"/>
-        </w:rPr>
-      </w:pPr>
-    </w:p>
-    <w:p>
-      <w:pPr>
-        <w:rPr>
-          <w:rFonts w:hint="default"/>
-          <w:lang w:val="en-US"/>
-        </w:rPr>
-      </w:pPr>
-      <w:r>
-        <w:rPr>
-          <w:rFonts w:hint="default"/>
-          <w:lang w:val="en-US"/>
-        </w:rPr>
-        <w:t>cp source destination =&gt; same as windows except “-Recurse” and “-Verbose” which has been replaced by “-r” and “-v” respectively.</w:t>
-      </w:r>
-    </w:p>
-    <w:p>
-      <w:pPr>
-        <w:rPr>
-          <w:rFonts w:hint="default"/>
-          <w:lang w:val="en-US"/>
-        </w:rPr>
-      </w:pPr>
-      <w:r>
-        <w:rPr>
-          <w:rFonts w:hint="default"/>
-          <w:lang w:val="en-US"/>
-        </w:rPr>
-        <w:t>cp folder1 folder2 -rv =&gt; copy folder1 with all its content into folder2.</w:t>
-      </w:r>
-    </w:p>
-    <w:p>
-      <w:pPr>
-        <w:rPr>
-          <w:rFonts w:hint="default"/>
-          <w:lang w:val="en-US"/>
-        </w:rPr>
-      </w:pPr>
-      <w:r>
-        <w:rPr>
-          <w:rFonts w:hint="default"/>
-          <w:lang w:val="en-US"/>
-        </w:rPr>
-        <w:t>mv source destination =&gt; same as windows.</w:t>
-      </w:r>
-    </w:p>
-    <w:p>
-      <w:pPr>
-        <w:rPr>
-          <w:rFonts w:hint="default"/>
-          <w:lang w:val="en-US"/>
-        </w:rPr>
-      </w:pPr>
-      <w:r>
-        <w:rPr>
-          <w:rFonts w:hint="default"/>
-          <w:lang w:val="en-US"/>
-        </w:rPr>
-        <w:t>rm file/folder -r =&gt; to delete file or folder recursively.</w:t>
-      </w:r>
-    </w:p>
-    <w:p>
-      <w:pPr>
-        <w:rPr>
-          <w:rFonts w:hint="default"/>
-          <w:lang w:val="en-US"/>
-        </w:rPr>
-      </w:pPr>
-    </w:p>
-    <w:p>
-      <w:pPr>
-        <w:rPr>
-          <w:rFonts w:hint="default"/>
-          <w:lang w:val="en-US"/>
-        </w:rPr>
-      </w:pPr>
-    </w:p>
-    <w:p>
-      <w:pPr>
-        <w:rPr>
-          <w:rFonts w:hint="default"/>
-          <w:lang w:val="en-US"/>
-        </w:rPr>
-      </w:pPr>
-      <w:r>
-        <w:rPr>
-          <w:rFonts w:hint="default"/>
-          <w:lang w:val="en-US"/>
-        </w:rPr>
-        <w:t>cat file_name =&gt; more file_name =&gt; same as window.</w:t>
-      </w:r>
-    </w:p>
-    <w:p>
-      <w:pPr>
-        <w:rPr>
-          <w:rFonts w:hint="default"/>
-          <w:lang w:val="en-US"/>
-        </w:rPr>
-      </w:pPr>
-      <w:r>
-        <w:rPr>
-          <w:rFonts w:hint="default"/>
-          <w:lang w:val="en-US"/>
-        </w:rPr>
-        <w:t>less file_name =&gt; launch an interactive shell can go up and down by pressing up and down arrow key,pageUp and pageDown, g for navigate to beginning of page,G for end of page, /word_search to search word or phrase in the file,q for quite the interactive shell.</w:t>
-      </w:r>
-    </w:p>
-    <w:p>
-      <w:pPr>
-        <w:rPr>
-          <w:rFonts w:hint="default"/>
-          <w:lang w:val="en-US"/>
-        </w:rPr>
-      </w:pPr>
-      <w:r>
-        <w:rPr>
-          <w:rFonts w:hint="default"/>
-          <w:lang w:val="en-US"/>
-        </w:rPr>
-        <w:t>head -n file_name =&gt; print first n line.(by default 10)</w:t>
-      </w:r>
-    </w:p>
-    <w:p>
-      <w:pPr>
-        <w:rPr>
-          <w:rFonts w:hint="default"/>
-          <w:lang w:val="en-US"/>
-        </w:rPr>
-      </w:pPr>
-      <w:r>
-        <w:rPr>
-          <w:rFonts w:hint="default"/>
-          <w:lang w:val="en-US"/>
-        </w:rPr>
-        <w:t>tail -n file_name =&gt; print last n line.(by default 10)</w:t>
-      </w:r>
-    </w:p>
-    <w:p>
-      <w:pPr>
-        <w:rPr>
-          <w:rFonts w:hint="default"/>
-          <w:lang w:val="en-US"/>
-        </w:rPr>
-      </w:pPr>
-    </w:p>
-    <w:p>
-      <w:pPr>
-        <w:rPr>
-          <w:rFonts w:hint="default"/>
-          <w:lang w:val="en-US"/>
-        </w:rPr>
-      </w:pPr>
-      <w:r>
-        <w:rPr>
-          <w:rFonts w:hint="default"/>
-          <w:lang w:val="en-US"/>
-        </w:rPr>
-        <w:t>nano file_name =&gt; open/create file of given file_name and open it in interactive shell for editing.</w:t>
-      </w:r>
-    </w:p>
-    <w:p>
-      <w:pPr>
-        <w:rPr>
-          <w:rFonts w:hint="default"/>
-          <w:lang w:val="en-US"/>
-        </w:rPr>
-      </w:pPr>
-      <w:r>
-        <w:rPr>
-          <w:rFonts w:hint="default"/>
-          <w:lang w:val="en-US"/>
-        </w:rPr>
-        <w:t>vim file_name =&gt; to open/create file of given file_name and open it in interactive shell in command mode, :q to quite to interactive shell, :w for save, :wq for save and quite, :q! for quit without saving,  “:set number” for displaying text with line number, “i” to go in insert mode then one can edit the file in command mode one can’t, press ESC to come back in command mode from insert mode, “dd” to delete a line, “[n]dd” to delete n lines,”u” for undo, “CTRL+r” for redo, /word_search to search word or phrase in a file and “n” to go to next match and “N” for previous match.</w:t>
-      </w:r>
-    </w:p>
-    <w:p>
-      <w:pPr>
-        <w:rPr>
-          <w:rFonts w:hint="default"/>
-          <w:lang w:val="en-US"/>
-        </w:rPr>
-      </w:pPr>
-      <w:r>
-        <w:rPr>
-          <w:rFonts w:hint="default"/>
-          <w:lang w:val="en-US"/>
-        </w:rPr>
-        <w:t>:%s/yourtext/replacetext/gc =&gt; use for replace yourtext with replacetext, g flag shows replace all occurrence and c flag will ask for conformation before each replacement.</w:t>
-      </w:r>
-    </w:p>
-    <w:p>
-      <w:pPr>
-        <w:rPr>
-          <w:rFonts w:hint="default"/>
-          <w:lang w:val="en-US"/>
-        </w:rPr>
-      </w:pPr>
-    </w:p>
-    <w:p>
-      <w:pPr>
-        <w:rPr>
-          <w:rFonts w:hint="default"/>
-          <w:lang w:val="en-US"/>
-        </w:rPr>
-      </w:pPr>
-      <w:r>
-        <w:rPr>
-          <w:rFonts w:hint="default"/>
-          <w:lang w:val="en-US"/>
-        </w:rPr>
-        <w:t>grep pattern file_name =&gt; stands for “global regular expression print”, it will search given pattern in the given file_name.</w:t>
-      </w:r>
-    </w:p>
-    <w:p>
-      <w:pPr>
-        <w:rPr>
-          <w:rFonts w:hint="default"/>
-          <w:lang w:val="en-US"/>
-        </w:rPr>
-      </w:pPr>
-    </w:p>
-    <w:p>
-      <w:pPr>
-        <w:rPr>
-          <w:rFonts w:hint="default"/>
-          <w:lang w:val="en-US"/>
-        </w:rPr>
-      </w:pPr>
-      <w:r>
-        <w:rPr>
-          <w:rFonts w:hint="default"/>
-          <w:lang w:val="en-US"/>
-        </w:rPr>
-        <w:t>Redirection Operator :</w:t>
-      </w:r>
-    </w:p>
-    <w:p>
-      <w:pPr>
-        <w:numPr>
-          <w:ilvl w:val="0"/>
-          <w:numId w:val="2"/>
-        </w:numPr>
-        <w:rPr>
-          <w:rFonts w:hint="default"/>
-          <w:lang w:val="en-US"/>
-        </w:rPr>
-      </w:pPr>
-      <w:r>
-        <w:rPr>
-          <w:rFonts w:hint="default"/>
-          <w:lang w:val="en-US"/>
-        </w:rPr>
-        <w:t>&lt; : used to redirect stdin stream.</w:t>
-      </w:r>
-    </w:p>
-    <w:p>
-      <w:pPr>
-        <w:numPr>
-          <w:ilvl w:val="0"/>
-          <w:numId w:val="2"/>
-        </w:numPr>
-        <w:rPr>
-          <w:rFonts w:hint="default"/>
-          <w:lang w:val="en-US"/>
-        </w:rPr>
-      </w:pPr>
-      <w:r>
-        <w:rPr>
-          <w:rFonts w:hint="default"/>
-          <w:lang w:val="en-US"/>
-        </w:rPr>
-        <w:t>&gt; : used to redirect stdout stream.</w:t>
-      </w:r>
-    </w:p>
-    <w:p>
-      <w:pPr>
-        <w:numPr>
-          <w:ilvl w:val="0"/>
-          <w:numId w:val="2"/>
-        </w:numPr>
-        <w:rPr>
-          <w:rFonts w:hint="default"/>
-          <w:lang w:val="en-US"/>
-        </w:rPr>
-      </w:pPr>
-      <w:r>
-        <w:rPr>
-          <w:rFonts w:hint="default"/>
-          <w:lang w:val="en-US"/>
-        </w:rPr>
-        <w:t>2&gt; : used to redirect stderro stream.</w:t>
-      </w:r>
-    </w:p>
-    <w:p>
-      <w:pPr>
-        <w:numPr>
-          <w:ilvl w:val="0"/>
-          <w:numId w:val="0"/>
-        </w:numPr>
-        <w:rPr>
-          <w:rFonts w:hint="default"/>
-          <w:lang w:val="en-US"/>
-        </w:rPr>
-      </w:pPr>
-    </w:p>
-    <w:p>
-      <w:pPr>
-        <w:numPr>
-          <w:ilvl w:val="0"/>
-          <w:numId w:val="0"/>
-        </w:numPr>
-        <w:rPr>
-          <w:rFonts w:hint="default"/>
-          <w:lang w:val="en-US"/>
-        </w:rPr>
-      </w:pPr>
-    </w:p>
-    <w:p>
-      <w:pPr>
-        <w:numPr>
-          <w:ilvl w:val="0"/>
-          <w:numId w:val="0"/>
-        </w:numPr>
-        <w:rPr>
-          <w:rFonts w:hint="default"/>
-          <w:lang w:val="en-US"/>
-        </w:rPr>
-      </w:pPr>
-      <w:r>
-        <w:rPr>
-          <w:rFonts w:hint="default"/>
-          <w:lang w:val="en-US"/>
-        </w:rPr>
-        <w:t>/dev/null =&gt; a directory for storing definition of nothing(like black hole).</w:t>
-      </w:r>
-    </w:p>
-    <w:p>
-      <w:pPr>
-        <w:numPr>
-          <w:ilvl w:val="0"/>
-          <w:numId w:val="0"/>
-        </w:numPr>
-        <w:rPr>
-          <w:rFonts w:hint="default"/>
-          <w:lang w:val="en-US"/>
-        </w:rPr>
-      </w:pPr>
-      <w:r>
-        <w:rPr>
-          <w:rFonts w:hint="default"/>
-          <w:lang w:val="en-US"/>
-        </w:rPr>
-        <w:t>| =&gt; operator to pass output of one command to input to other(same as window).</w:t>
-      </w:r>
-    </w:p>
-    <w:p>
-      <w:pPr>
-        <w:numPr>
-          <w:ilvl w:val="0"/>
-          <w:numId w:val="0"/>
-        </w:numPr>
-        <w:rPr>
-          <w:rFonts w:hint="default"/>
-          <w:lang w:val="en-US"/>
-        </w:rPr>
-      </w:pPr>
-      <w:r>
-        <w:rPr>
-          <w:rFonts w:hint="default"/>
-          <w:lang w:val="en-US"/>
-        </w:rPr>
-        <w:t>ls | grep hel =&gt; to find directory of name which match string hel from all the current directory.</w:t>
-      </w:r>
-    </w:p>
-    <w:p>
-      <w:pPr>
-        <w:numPr>
-          <w:ilvl w:val="0"/>
-          <w:numId w:val="0"/>
-        </w:numPr>
-        <w:rPr>
-          <w:rFonts w:hint="default"/>
-          <w:lang w:val="en-US"/>
-        </w:rPr>
-      </w:pPr>
-    </w:p>
-    <w:p>
-      <w:pPr>
-        <w:numPr>
-          <w:ilvl w:val="0"/>
-          <w:numId w:val="0"/>
-        </w:numPr>
-        <w:rPr>
-          <w:rFonts w:hint="default"/>
-          <w:lang w:val="en-US"/>
-        </w:rPr>
-      </w:pPr>
-    </w:p>
-    <w:p>
-      <w:pPr>
-        <w:pStyle w:val="4"/>
-        <w:bidi w:val="0"/>
-        <w:jc w:val="center"/>
-        <w:rPr>
-          <w:rFonts w:hint="default"/>
-          <w:lang w:val="en-US"/>
-        </w:rPr>
-      </w:pPr>
-      <w:r>
-        <w:rPr>
-          <w:rFonts w:hint="default"/>
-          <w:lang w:val="en-US"/>
-        </w:rPr>
-        <w:t>Week-2</w:t>
-      </w:r>
-    </w:p>
-    <w:p>
-      <w:pPr>
-        <w:rPr>
-          <w:rFonts w:hint="default"/>
-          <w:i w:val="0"/>
-          <w:iCs w:val="0"/>
-          <w:lang w:val="en-US"/>
-        </w:rPr>
-      </w:pPr>
-      <w:r>
-        <w:rPr>
-          <w:rFonts w:hint="default"/>
-          <w:lang w:val="en-US"/>
-        </w:rPr>
-        <w:t xml:space="preserve">ubuntu --default-user root =&gt; execute this command in cmd, this will change default user of ubuntu as root, then you can change passwd of anyone simpy by command </w:t>
-      </w:r>
-      <w:r>
-        <w:rPr>
-          <w:rFonts w:hint="default"/>
-          <w:i/>
-          <w:iCs/>
-          <w:lang w:val="en-US"/>
-        </w:rPr>
-        <w:t xml:space="preserve">passwd user_name </w:t>
-      </w:r>
-      <w:r>
-        <w:rPr>
-          <w:rFonts w:hint="default"/>
-          <w:i w:val="0"/>
-          <w:iCs w:val="0"/>
-          <w:lang w:val="en-US"/>
-        </w:rPr>
-        <w:t>in ubuntu.</w:t>
-      </w:r>
-    </w:p>
-    <w:p>
-      <w:pPr>
-        <w:rPr>
-          <w:rFonts w:hint="default"/>
-          <w:lang w:val="en-US"/>
-        </w:rPr>
-      </w:pPr>
-    </w:p>
-    <w:p>
-      <w:pPr>
-        <w:rPr>
-          <w:rFonts w:hint="default"/>
-          <w:lang w:val="en-US"/>
-        </w:rPr>
-      </w:pPr>
-      <w:r>
-        <w:rPr>
-          <w:rFonts w:hint="default"/>
-          <w:lang w:val="en-US"/>
-        </w:rPr>
-        <w:t>root =&gt; this is the first user that get created while installing linux, it has permission of all things.</w:t>
-      </w:r>
-    </w:p>
-    <w:p>
-      <w:pPr>
-        <w:rPr>
-          <w:rFonts w:hint="default"/>
-          <w:lang w:val="en-US"/>
-        </w:rPr>
-      </w:pPr>
-      <w:r>
-        <w:rPr>
-          <w:rFonts w:hint="default"/>
-          <w:lang w:val="en-US"/>
-        </w:rPr>
-        <w:t>sudo =&gt; superuser do , something which require root user permission.</w:t>
-      </w:r>
-    </w:p>
-    <w:p>
-      <w:pPr>
-        <w:rPr>
-          <w:rFonts w:hint="default"/>
-          <w:lang w:val="en-US"/>
-        </w:rPr>
-      </w:pPr>
-      <w:r>
-        <w:rPr>
-          <w:rFonts w:hint="default"/>
-          <w:lang w:val="en-US"/>
-        </w:rPr>
-        <w:t>sudo su - =&gt; su(substitude user) by default it change to root.</w:t>
-      </w:r>
-    </w:p>
-    <w:p>
-      <w:pPr>
-        <w:rPr>
-          <w:rFonts w:hint="default"/>
-          <w:lang w:val="en-US"/>
-        </w:rPr>
-      </w:pPr>
-      <w:r>
-        <w:rPr>
-          <w:rFonts w:hint="default"/>
-          <w:lang w:val="en-US"/>
-        </w:rPr>
-        <w:t>exit =&gt; to came back to normal user from root user.</w:t>
-      </w:r>
-    </w:p>
-    <w:p>
-      <w:pPr>
-        <w:rPr>
-          <w:rFonts w:hint="default"/>
-          <w:lang w:val="en-US"/>
-        </w:rPr>
-      </w:pPr>
-      <w:r>
-        <w:rPr>
-          <w:rFonts w:hint="default"/>
-          <w:lang w:val="en-US"/>
-        </w:rPr>
-        <w:t>cat /etc/group =&gt; shows all the groups.(eg. sudo:x:27:sachin represent group_name:engrpted_password:group_id:listOfUserInTheGroup respectively).</w:t>
-      </w:r>
-    </w:p>
-    <w:p>
-      <w:pPr>
-        <w:rPr>
-          <w:rFonts w:hint="default"/>
-          <w:lang w:val="en-US"/>
-        </w:rPr>
-      </w:pPr>
-      <w:r>
-        <w:rPr>
-          <w:rFonts w:hint="default"/>
-          <w:lang w:val="en-US"/>
-        </w:rPr>
-        <w:t>cat /etc/passwd =&gt; shows all the users.(eg. root:x:0:0:root:/root:/bin/bash represent user_name:encrypted_passwd:user_id: other info are irrelevent for now).</w:t>
-      </w:r>
-    </w:p>
-    <w:p>
-      <w:pPr>
-        <w:rPr>
-          <w:rFonts w:hint="default"/>
-          <w:lang w:val="en-US"/>
-        </w:rPr>
-      </w:pPr>
-    </w:p>
-    <w:p>
-      <w:pPr>
-        <w:rPr>
-          <w:rFonts w:hint="default"/>
-          <w:lang w:val="en-US"/>
-        </w:rPr>
-      </w:pPr>
-      <w:r>
-        <w:rPr>
-          <w:rFonts w:hint="default"/>
-          <w:lang w:val="en-US"/>
-        </w:rPr>
-        <w:t>passwd user_name =&gt; it will ask for old_pwd then new_pwd, used to change the passwd.</w:t>
-      </w:r>
-    </w:p>
-    <w:p>
-      <w:pPr>
-        <w:rPr>
-          <w:rFonts w:hint="default"/>
-          <w:lang w:val="en-US"/>
-        </w:rPr>
-      </w:pPr>
-      <w:r>
-        <w:rPr>
-          <w:rFonts w:hint="default"/>
-          <w:lang w:val="en-US"/>
-        </w:rPr>
-        <w:t>sudo passwd -e user_name =&gt; it will expire the current passwd of user named user_name and tell to set new password when user login next time. (similar to windows /logonpasswordchg:yes</w:t>
-      </w:r>
-    </w:p>
-    <w:p>
-      <w:pPr>
-        <w:rPr>
-          <w:rFonts w:hint="default"/>
-          <w:lang w:val="en-US"/>
-        </w:rPr>
-      </w:pPr>
-      <w:r>
-        <w:rPr>
-          <w:rFonts w:hint="default"/>
-          <w:lang w:val="en-US"/>
-        </w:rPr>
-        <w:t>sudo useradd user_name =&gt; add user named user_name.</w:t>
-      </w:r>
-    </w:p>
-    <w:p>
-      <w:pPr>
-        <w:rPr>
-          <w:rFonts w:hint="default"/>
-          <w:lang w:val="en-US"/>
-        </w:rPr>
-      </w:pPr>
-      <w:r>
-        <w:rPr>
-          <w:rFonts w:hint="default"/>
-          <w:lang w:val="en-US"/>
-        </w:rPr>
-        <w:t>sudo userdel user_name =&gt; delete user named user_name.</w:t>
-      </w:r>
-    </w:p>
-    <w:p>
-      <w:pPr>
-        <w:rPr>
-          <w:rFonts w:hint="default"/>
-          <w:lang w:val="en-US"/>
-        </w:rPr>
-      </w:pPr>
-    </w:p>
-    <w:p>
-      <w:pPr>
-        <w:rPr>
-          <w:rFonts w:hint="default"/>
-          <w:lang w:val="en-US"/>
-        </w:rPr>
-      </w:pPr>
-    </w:p>
-    <w:p>
-      <w:pPr>
-        <w:rPr>
-          <w:rFonts w:hint="default"/>
-          <w:lang w:val="en-US"/>
-        </w:rPr>
-      </w:pPr>
-      <w:r>
-        <w:rPr>
-          <w:rFonts w:hint="default"/>
-          <w:lang w:val="en-US"/>
-        </w:rPr>
-        <w:t>ls -l dir_name =&gt; it lists all dir and file in long listing format. eg. shown below</w:t>
-      </w:r>
-    </w:p>
-    <w:p>
-      <w:pPr>
-        <w:rPr>
-          <w:rFonts w:hint="default"/>
-          <w:lang w:val="en-US"/>
-        </w:rPr>
-      </w:pPr>
-      <w:r>
-        <w:rPr>
-          <w:rFonts w:hint="default"/>
-          <w:lang w:val="en-US"/>
-        </w:rPr>
-        <w:t xml:space="preserve">[ </w:t>
-      </w:r>
-      <w:r>
-        <w:rPr>
-          <w:rFonts w:hint="default"/>
-          <w:lang w:val="en-US"/>
-        </w:rPr>
-        <w:tab/>
-      </w:r>
-      <w:r>
-        <w:rPr>
-          <w:rFonts w:hint="default"/>
-          <w:lang w:val="en-US"/>
-        </w:rPr>
-        <w:t>-rwxrwxrwx 1 root root 17230 Sep 16 21:15  Commands.docx</w:t>
-      </w:r>
-    </w:p>
-    <w:p>
-      <w:pPr>
-        <w:ind w:firstLine="420" w:firstLineChars="0"/>
-        <w:rPr>
-          <w:rFonts w:hint="default"/>
-          <w:lang w:val="en-US"/>
-        </w:rPr>
-      </w:pPr>
-      <w:r>
-        <w:rPr>
-          <w:rFonts w:hint="default"/>
-          <w:lang w:val="en-US"/>
-        </w:rPr>
-        <w:t xml:space="preserve">drwxrwxrwx 1 root root  4096 Sep 16 21:22  temp </w:t>
-      </w:r>
-    </w:p>
-    <w:p>
-      <w:pPr>
-        <w:ind w:firstLine="420" w:firstLineChars="0"/>
-        <w:rPr>
-          <w:rFonts w:hint="default"/>
-          <w:lang w:val="en-US"/>
-        </w:rPr>
-      </w:pPr>
-      <w:r>
-        <w:rPr>
-          <w:rFonts w:hint="default"/>
-          <w:lang w:val="en-US"/>
-        </w:rPr>
-        <w:t>1</w:t>
-      </w:r>
-      <w:r>
-        <w:rPr>
-          <w:rFonts w:hint="default"/>
-          <w:vertAlign w:val="superscript"/>
-          <w:lang w:val="en-US"/>
-        </w:rPr>
-        <w:t>st</w:t>
-      </w:r>
-      <w:r>
-        <w:rPr>
-          <w:rFonts w:hint="default"/>
-          <w:lang w:val="en-US"/>
-        </w:rPr>
-        <w:t xml:space="preserve"> char is shows info about is it normal file(-) or directory(d) next 3 char showing permission for owner user,next 3 for permission of groups which owner belong to,next 3 shows permission for other groups. read(r), write(w), executable(e), disabled(-), in our case 1</w:t>
-      </w:r>
-      <w:r>
-        <w:rPr>
-          <w:rFonts w:hint="default"/>
-          <w:vertAlign w:val="superscript"/>
-          <w:lang w:val="en-US"/>
-        </w:rPr>
-        <w:t>st</w:t>
-      </w:r>
-      <w:r>
-        <w:rPr>
-          <w:rFonts w:hint="default"/>
-          <w:lang w:val="en-US"/>
-        </w:rPr>
-        <w:t xml:space="preserve"> root is owner name, 2</w:t>
-      </w:r>
-      <w:r>
-        <w:rPr>
-          <w:rFonts w:hint="default"/>
-          <w:vertAlign w:val="superscript"/>
-          <w:lang w:val="en-US"/>
-        </w:rPr>
-        <w:t>nd</w:t>
-      </w:r>
-      <w:r>
-        <w:rPr>
-          <w:rFonts w:hint="default"/>
-          <w:lang w:val="en-US"/>
-        </w:rPr>
-        <w:t xml:space="preserve"> root is showing owner belong to group named root. ]</w:t>
-      </w:r>
-    </w:p>
-    <w:p>
-      <w:pPr>
-        <w:rPr>
-          <w:rFonts w:hint="default"/>
-          <w:lang w:val="en-US"/>
-        </w:rPr>
-      </w:pPr>
-      <w:r>
-        <w:rPr>
-          <w:rFonts w:hint="default"/>
-          <w:lang w:val="en-US"/>
-        </w:rPr>
-        <w:t>ls -l file_name =&gt; to see file in long listing format.</w:t>
-      </w:r>
-    </w:p>
-    <w:p>
-      <w:pPr>
-        <w:rPr>
-          <w:rFonts w:hint="default"/>
-          <w:lang w:val="en-US"/>
-        </w:rPr>
-      </w:pPr>
-      <w:r>
-        <w:rPr>
-          <w:rFonts w:hint="default"/>
-          <w:lang w:val="en-US"/>
-        </w:rPr>
-        <w:t>ls -ld dir_name =&gt; to see directory in long listing format.</w:t>
-      </w:r>
-      <w:bookmarkStart w:id="0" w:name="_GoBack"/>
-      <w:bookmarkEnd w:id="0"/>
-    </w:p>
-    <w:p>
-      <w:pPr>
-        <w:ind w:firstLine="420" w:firstLineChars="0"/>
-        <w:rPr>
-          <w:rFonts w:hint="default"/>
-          <w:lang w:val="en-US"/>
-        </w:rPr>
-      </w:pPr>
-    </w:p>
-    <w:p>
-      <w:pPr>
-        <w:rPr>
-          <w:rFonts w:hint="default"/>
-          <w:lang w:val="en-US"/>
-        </w:rPr>
-      </w:pPr>
-      <w:r>
-        <w:rPr>
-          <w:rFonts w:hint="default"/>
-          <w:lang w:val="en-US"/>
-        </w:rPr>
-        <w:t>u-owner, g-group, o-other.</w:t>
-      </w:r>
-    </w:p>
-    <w:p>
-      <w:pPr>
-        <w:rPr>
-          <w:rFonts w:hint="default"/>
-          <w:lang w:val="en-US"/>
-        </w:rPr>
-      </w:pPr>
-      <w:r>
-        <w:rPr>
-          <w:rFonts w:hint="default"/>
-          <w:lang w:val="en-US"/>
-        </w:rPr>
-        <w:t>4-read, 2-write, 1-execute.</w:t>
-      </w:r>
-    </w:p>
-    <w:p>
-      <w:pPr>
-        <w:rPr>
-          <w:rFonts w:hint="default"/>
-          <w:lang w:val="en-US"/>
-        </w:rPr>
-      </w:pPr>
-      <w:r>
-        <w:rPr>
-          <w:rFonts w:hint="default"/>
-          <w:lang w:val="en-US"/>
-        </w:rPr>
-        <w:t>sudo chmod [ugo][-+][rwx] dir_name =&gt; + to add permission , - to remove permission.</w:t>
-      </w:r>
-    </w:p>
-    <w:p>
-      <w:pPr>
-        <w:rPr>
-          <w:rFonts w:hint="default"/>
-          <w:lang w:val="en-US"/>
-        </w:rPr>
-      </w:pPr>
-      <w:r>
-        <w:rPr>
-          <w:rFonts w:hint="default"/>
-          <w:lang w:val="en-US"/>
-        </w:rPr>
-        <w:t>sudo chmod 754 dir_name =&gt; 7=4+2+1 i.e rwx, 5=4+1 i.e rx, 4=4 i.e r, respectively for ugo users.</w:t>
-      </w:r>
-    </w:p>
-    <w:p>
-      <w:pPr>
-        <w:rPr>
-          <w:rFonts w:hint="default"/>
-          <w:lang w:val="en-US"/>
-        </w:rPr>
-      </w:pPr>
-      <w:r>
-        <w:rPr>
-          <w:rFonts w:hint="default"/>
-          <w:lang w:val="en-US"/>
-        </w:rPr>
-        <w:t xml:space="preserve">sudo chown user_name dir_name =&gt; change owner of dir named dir_name to user named user_name. </w:t>
+        <w:t>Week-3</w:t>
+      </w:r>
+    </w:p>
+    <w:p>
+      <w:pPr>
+        <w:rPr>
+          <w:rFonts w:hint="default"/>
+          <w:lang w:val="en-US"/>
+        </w:rPr>
+      </w:pPr>
+    </w:p>
+    <w:p>
+      <w:pPr>
+        <w:rPr>
+          <w:rFonts w:hint="default"/>
+          <w:lang w:val="en-US"/>
+        </w:rPr>
+      </w:pPr>
+      <w:r>
+        <w:rPr>
+          <w:rFonts w:hint="default"/>
+          <w:lang w:val="en-US"/>
+        </w:rPr>
+        <w:t>Ubantu sapport debian(.deb) packages.</w:t>
+      </w:r>
+    </w:p>
+    <w:p>
+      <w:pPr>
+        <w:rPr>
+          <w:rFonts w:hint="default"/>
+          <w:lang w:val="en-US"/>
+        </w:rPr>
+      </w:pPr>
+      <w:r>
+        <w:rPr>
+          <w:rFonts w:hint="default"/>
+          <w:lang w:val="en-US"/>
+        </w:rPr>
+        <w:t>dpkg =&gt; package manager for debian.</w:t>
+      </w:r>
+    </w:p>
+    <w:p>
+      <w:pPr>
+        <w:rPr>
+          <w:rFonts w:hint="default"/>
+          <w:lang w:val="en-US"/>
+        </w:rPr>
+      </w:pPr>
+      <w:r>
+        <w:rPr>
+          <w:rFonts w:hint="default"/>
+          <w:lang w:val="en-US"/>
+        </w:rPr>
+        <w:t>sudo dpkg -i atom-amd64.deb =&gt; to install atom package.</w:t>
+      </w:r>
+    </w:p>
+    <w:p>
+      <w:pPr>
+        <w:rPr>
+          <w:rFonts w:hint="default"/>
+          <w:lang w:val="en-US"/>
+        </w:rPr>
+      </w:pPr>
+      <w:r>
+        <w:rPr>
+          <w:rFonts w:hint="default"/>
+          <w:lang w:val="en-US"/>
+        </w:rPr>
+        <w:t>sudo dpkg -r atom =&gt; to remove atom package.</w:t>
+      </w:r>
+    </w:p>
+    <w:p>
+      <w:pPr>
+        <w:rPr>
+          <w:rFonts w:hint="default"/>
+          <w:lang w:val="en-US"/>
+        </w:rPr>
+      </w:pPr>
+      <w:r>
+        <w:rPr>
+          <w:rFonts w:hint="default"/>
+          <w:lang w:val="en-US"/>
+        </w:rPr>
+        <w:t>dpkg -l =&gt; to list all the debian package installed.</w:t>
+      </w:r>
+    </w:p>
+    <w:p>
+      <w:pPr>
+        <w:rPr>
+          <w:rFonts w:hint="default"/>
+          <w:lang w:val="en-US"/>
+        </w:rPr>
+      </w:pPr>
+      <w:r>
+        <w:rPr>
+          <w:rFonts w:hint="default"/>
+          <w:lang w:val="en-US"/>
+        </w:rPr>
+        <w:t>tar option(s) archive_name file_name(s) =&gt; tape archive used to convert group of file into archive.</w:t>
+      </w:r>
+    </w:p>
+    <w:p>
+      <w:pPr>
+        <w:rPr>
+          <w:rFonts w:hint="default"/>
+          <w:lang w:val="en-US"/>
+        </w:rPr>
+      </w:pPr>
+      <w:r>
+        <w:rPr>
+          <w:rFonts w:hint="default"/>
+          <w:lang w:val="en-US"/>
+        </w:rPr>
+        <w:t>tar -cvf aa.tar file1 file2 file3 =&gt; create,verbose the filename aa.tar by file1,file2 and file3.</w:t>
+      </w:r>
+    </w:p>
+    <w:p>
+      <w:pPr>
+        <w:rPr>
+          <w:rFonts w:hint="default"/>
+          <w:lang w:val="en-US"/>
+        </w:rPr>
+      </w:pPr>
+      <w:r>
+        <w:rPr>
+          <w:rFonts w:hint="default"/>
+          <w:lang w:val="en-US"/>
+        </w:rPr>
+        <w:t>tar -xvf aa.tar =&gt; extract,verbose the file of name aa.tar</w:t>
       </w:r>
     </w:p>
     <w:p>
@@ -2319,7 +2575,7 @@
           <w:rFonts w:hint="default"/>
           <w:lang w:val="en-US"/>
         </w:rPr>
-        <w:t>sudo chgrp grp_name dir_name =&gt; change group of file belong to.</w:t>
+        <w:t>tar -tf aa.tar =&gt; just show the inside content of file without extracting it.</w:t>
       </w:r>
     </w:p>
     <w:p>

</xml_diff>

<commit_message>
Package Mangers in Os like apt,choco for window added
</commit_message>
<xml_diff>
--- a/Commands.docx
+++ b/Commands.docx
@@ -793,6 +793,21 @@
           <w:lang w:val="en-US"/>
         </w:rPr>
       </w:pPr>
+      <w:r>
+        <w:rPr>
+          <w:rFonts w:hint="default"/>
+          <w:lang w:val="en-US"/>
+        </w:rPr>
+        <w:t>$PSItem =&gt; $_ =&gt; shows current value in the pipeline.</w:t>
+      </w:r>
+    </w:p>
+    <w:p>
+      <w:pPr>
+        <w:rPr>
+          <w:rFonts w:hint="default"/>
+          <w:lang w:val="en-US"/>
+        </w:rPr>
+      </w:pPr>
     </w:p>
     <w:p>
       <w:pPr>
@@ -1235,8 +1250,101 @@
         </w:rPr>
         <w:t>Find-Package =&gt; to list all the packages in the windows.</w:t>
       </w:r>
-      <w:bookmarkStart w:id="0" w:name="_GoBack"/>
-      <w:bookmarkEnd w:id="0"/>
+    </w:p>
+    <w:p>
+      <w:pPr>
+        <w:bidi w:val="0"/>
+        <w:rPr>
+          <w:rFonts w:hint="default"/>
+          <w:lang w:val="en-US"/>
+        </w:rPr>
+      </w:pPr>
+      <w:r>
+        <w:rPr>
+          <w:rFonts w:hint="default"/>
+          <w:lang w:val="en-US"/>
+        </w:rPr>
+        <w:t xml:space="preserve">Install-Package -Name sysinternals =&gt; to install packages in window. </w:t>
+      </w:r>
+    </w:p>
+    <w:p>
+      <w:pPr>
+        <w:bidi w:val="0"/>
+        <w:rPr>
+          <w:rFonts w:hint="default"/>
+          <w:lang w:val="en-US"/>
+        </w:rPr>
+      </w:pPr>
+      <w:r>
+        <w:rPr>
+          <w:rFonts w:hint="default"/>
+          <w:lang w:val="en-US"/>
+        </w:rPr>
+        <w:t>Get-Package -Name pkg_name =&gt; show info about package named pkg_name.</w:t>
+      </w:r>
+    </w:p>
+    <w:p>
+      <w:pPr>
+        <w:bidi w:val="0"/>
+        <w:rPr>
+          <w:rFonts w:hint="default"/>
+          <w:lang w:val="en-US"/>
+        </w:rPr>
+      </w:pPr>
+      <w:r>
+        <w:rPr>
+          <w:rFonts w:hint="default"/>
+          <w:lang w:val="en-US"/>
+        </w:rPr>
+        <w:t>Uninstall-Package -Name pkg_name =&gt; to uninstall the pkg.</w:t>
+      </w:r>
+    </w:p>
+    <w:p>
+      <w:pPr>
+        <w:bidi w:val="0"/>
+        <w:rPr>
+          <w:rFonts w:hint="default"/>
+          <w:lang w:val="en-US"/>
+        </w:rPr>
+      </w:pPr>
+      <w:r>
+        <w:rPr>
+          <w:rFonts w:hint="default"/>
+          <w:lang w:val="en-US"/>
+        </w:rPr>
+        <w:t>Chocolatey =&gt; it is 3</w:t>
+      </w:r>
+      <w:r>
+        <w:rPr>
+          <w:rFonts w:hint="default"/>
+          <w:vertAlign w:val="superscript"/>
+          <w:lang w:val="en-US"/>
+        </w:rPr>
+        <w:t>rd</w:t>
+      </w:r>
+      <w:r>
+        <w:rPr>
+          <w:rFonts w:hint="default"/>
+          <w:lang w:val="en-US"/>
+        </w:rPr>
+        <w:t xml:space="preserve"> party package manager for windows.</w:t>
+      </w:r>
+    </w:p>
+    <w:p>
+      <w:pPr>
+        <w:bidi w:val="0"/>
+        <w:rPr>
+          <w:rFonts w:hint="default"/>
+          <w:lang w:val="en-US"/>
+        </w:rPr>
+      </w:pPr>
+      <w:r>
+        <w:rPr>
+          <w:rFonts w:hint="default"/>
+          <w:lang w:val="en-US"/>
+        </w:rPr>
+        <w:t>choco install googlechrome =&gt; to install google chrome.</w:t>
+      </w:r>
     </w:p>
     <w:p>
       <w:pPr>
@@ -1368,7 +1476,7 @@
           <w:rFonts w:hint="default"/>
           <w:lang w:val="en-US"/>
         </w:rPr>
-        <w:t>ls -a / =&gt; show hidden file as well.</w:t>
+        <w:t>ls -a(h) / =&gt; h indicate in human readable form like size is 1KB,show hidden file as well.</w:t>
       </w:r>
     </w:p>
     <w:p>
@@ -1732,8 +1840,1173 @@
           <w:rFonts w:hint="default"/>
           <w:lang w:val="en-US"/>
         </w:rPr>
-        <w:t>grep pattern file_name =&gt; stands for “global regular expression print”, it will search given pattern in the given file_name.</w:t>
-      </w:r>
+        <w:t>grep pattern file_name =&gt; stands for “global regular expression print”, it will search given pattern in the given file_name. grep by default does not use perl-compatible regex i.e. \d for int does not support by default.</w:t>
+      </w:r>
+    </w:p>
+    <w:p>
+      <w:pPr>
+        <w:rPr>
+          <w:rFonts w:hint="default"/>
+          <w:lang w:val="en-US"/>
+        </w:rPr>
+      </w:pPr>
+      <w:r>
+        <w:rPr>
+          <w:rFonts w:hint="default"/>
+          <w:lang w:val="en-US"/>
+        </w:rPr>
+        <w:t>grep -P “regex_pattern” file_name =&gt; P for perl-compatible regex.</w:t>
+      </w:r>
+    </w:p>
+    <w:p>
+      <w:pPr>
+        <w:rPr>
+          <w:rFonts w:hint="default"/>
+          <w:lang w:val="en-US"/>
+        </w:rPr>
+      </w:pPr>
+      <w:r>
+        <w:rPr>
+          <w:rFonts w:hint="default"/>
+          <w:lang w:val="en-US"/>
+        </w:rPr>
+        <w:t>grep -w(i,n,) [-B(A,C) no_of_line] “sachin” dir_name =&gt; i indicates case insensitive search, n for line number,matches the whole word like “sachinhello” would not be the match in this case,B for before and A for after,C for Content around shows no_of_line lines before and after the match.</w:t>
+      </w:r>
+    </w:p>
+    <w:p>
+      <w:pPr>
+        <w:rPr>
+          <w:rFonts w:hint="default"/>
+          <w:lang w:val="en-US"/>
+        </w:rPr>
+      </w:pPr>
+      <w:r>
+        <w:rPr>
+          <w:rFonts w:hint="default"/>
+          <w:lang w:val="en-US"/>
+        </w:rPr>
+        <w:t>grep -win “sachin” ./* =&gt; searches all the file and dir in the current dir and shows matches.</w:t>
+      </w:r>
+    </w:p>
+    <w:p>
+      <w:pPr>
+        <w:rPr>
+          <w:rFonts w:hint="default"/>
+          <w:lang w:val="en-US"/>
+        </w:rPr>
+      </w:pPr>
+      <w:r>
+        <w:rPr>
+          <w:rFonts w:hint="default"/>
+          <w:lang w:val="en-US"/>
+        </w:rPr>
+        <w:t>grep -winr “sachin” . =&gt; searches all the file,dir, and subdirectory recursively and shows matches.</w:t>
+      </w:r>
+    </w:p>
+    <w:p>
+      <w:pPr>
+        <w:rPr>
+          <w:rFonts w:hint="default"/>
+          <w:lang w:val="en-US"/>
+        </w:rPr>
+      </w:pPr>
+      <w:r>
+        <w:rPr>
+          <w:rFonts w:hint="default"/>
+          <w:lang w:val="en-US"/>
+        </w:rPr>
+        <w:t>grep -wil(c)r “sachin” . =&gt;c for no.of match found, searches all the file,dir, and subdirectory recursively and just shows the file name where matches has occured.</w:t>
+      </w:r>
+    </w:p>
+    <w:tbl>
+      <w:tblPr>
+        <w:tblW w:w="7791" w:type="dxa"/>
+        <w:tblInd w:w="263" w:type="dxa"/>
+        <w:tblBorders>
+          <w:top w:val="single" w:color="E0E0E0" w:sz="4" w:space="0"/>
+          <w:left w:val="single" w:color="E0E0E0" w:sz="4" w:space="0"/>
+          <w:bottom w:val="single" w:color="E0E0E0" w:sz="4" w:space="0"/>
+          <w:right w:val="single" w:color="E0E0E0" w:sz="4" w:space="0"/>
+          <w:insideH w:val="none" w:color="auto" w:sz="0" w:space="0"/>
+          <w:insideV w:val="none" w:color="auto" w:sz="0" w:space="0"/>
+        </w:tblBorders>
+        <w:shd w:val="clear" w:color="auto" w:fill="FFFFFF"/>
+        <w:tblLayout w:type="autofit"/>
+        <w:tblCellMar>
+          <w:top w:w="15" w:type="dxa"/>
+          <w:left w:w="15" w:type="dxa"/>
+          <w:bottom w:w="15" w:type="dxa"/>
+          <w:right w:w="15" w:type="dxa"/>
+        </w:tblCellMar>
+      </w:tblPr>
+      <w:tblGrid>
+        <w:gridCol w:w="1486"/>
+        <w:gridCol w:w="6305"/>
+      </w:tblGrid>
+      <w:tr>
+        <w:tblPrEx>
+          <w:tblBorders>
+            <w:top w:val="single" w:color="E0E0E0" w:sz="4" w:space="0"/>
+            <w:left w:val="single" w:color="E0E0E0" w:sz="4" w:space="0"/>
+            <w:bottom w:val="single" w:color="E0E0E0" w:sz="4" w:space="0"/>
+            <w:right w:val="single" w:color="E0E0E0" w:sz="4" w:space="0"/>
+            <w:insideH w:val="none" w:color="auto" w:sz="0" w:space="0"/>
+            <w:insideV w:val="none" w:color="auto" w:sz="0" w:space="0"/>
+          </w:tblBorders>
+          <w:shd w:val="clear" w:color="auto" w:fill="FFFFFF"/>
+          <w:tblCellMar>
+            <w:top w:w="15" w:type="dxa"/>
+            <w:left w:w="15" w:type="dxa"/>
+            <w:bottom w:w="15" w:type="dxa"/>
+            <w:right w:w="15" w:type="dxa"/>
+          </w:tblCellMar>
+        </w:tblPrEx>
+        <w:trPr>
+          <w:tblHeader/>
+        </w:trPr>
+        <w:tc>
+          <w:tcPr>
+            <w:tcW w:w="1486" w:type="dxa"/>
+            <w:tcBorders>
+              <w:top w:val="single" w:color="444444" w:sz="4" w:space="0"/>
+              <w:left w:val="single" w:color="444444" w:sz="4" w:space="0"/>
+              <w:bottom w:val="single" w:color="444444" w:sz="4" w:space="0"/>
+              <w:right w:val="single" w:color="444444" w:sz="4" w:space="0"/>
+            </w:tcBorders>
+            <w:shd w:val="clear" w:color="auto" w:fill="FFFFFF"/>
+            <w:tcMar>
+              <w:top w:w="60" w:type="dxa"/>
+              <w:left w:w="240" w:type="dxa"/>
+              <w:bottom w:w="60" w:type="dxa"/>
+              <w:right w:w="240" w:type="dxa"/>
+            </w:tcMar>
+            <w:vAlign w:val="center"/>
+          </w:tcPr>
+          <w:p>
+            <w:pPr>
+              <w:rPr>
+                <w:rFonts w:hint="default"/>
+                <w:b/>
+                <w:bCs/>
+                <w:lang w:val="en-US"/>
+              </w:rPr>
+            </w:pPr>
+            <w:r>
+              <w:rPr>
+                <w:rFonts w:hint="default"/>
+                <w:b/>
+                <w:bCs/>
+                <w:lang w:val="en-US" w:eastAsia="zh-CN"/>
+              </w:rPr>
+              <w:t>Option</w:t>
+            </w:r>
+          </w:p>
+        </w:tc>
+        <w:tc>
+          <w:tcPr>
+            <w:tcW w:w="6305" w:type="dxa"/>
+            <w:tcBorders>
+              <w:top w:val="single" w:color="444444" w:sz="4" w:space="0"/>
+              <w:left w:val="single" w:color="444444" w:sz="4" w:space="0"/>
+              <w:bottom w:val="single" w:color="444444" w:sz="4" w:space="0"/>
+              <w:right w:val="single" w:color="444444" w:sz="4" w:space="0"/>
+            </w:tcBorders>
+            <w:shd w:val="clear" w:color="auto" w:fill="FFFFFF"/>
+            <w:tcMar>
+              <w:top w:w="60" w:type="dxa"/>
+              <w:left w:w="240" w:type="dxa"/>
+              <w:bottom w:w="60" w:type="dxa"/>
+              <w:right w:w="240" w:type="dxa"/>
+            </w:tcMar>
+            <w:vAlign w:val="center"/>
+          </w:tcPr>
+          <w:p>
+            <w:pPr>
+              <w:rPr>
+                <w:rFonts w:hint="default"/>
+                <w:b/>
+                <w:bCs/>
+                <w:lang w:val="en-US"/>
+              </w:rPr>
+            </w:pPr>
+            <w:r>
+              <w:rPr>
+                <w:rFonts w:hint="default"/>
+                <w:b/>
+                <w:bCs/>
+                <w:lang w:val="en-US" w:eastAsia="zh-CN"/>
+              </w:rPr>
+              <w:t>Meaning</w:t>
+            </w:r>
+          </w:p>
+        </w:tc>
+      </w:tr>
+      <w:tr>
+        <w:tblPrEx>
+          <w:tblBorders>
+            <w:top w:val="single" w:color="E0E0E0" w:sz="4" w:space="0"/>
+            <w:left w:val="single" w:color="E0E0E0" w:sz="4" w:space="0"/>
+            <w:bottom w:val="single" w:color="E0E0E0" w:sz="4" w:space="0"/>
+            <w:right w:val="single" w:color="E0E0E0" w:sz="4" w:space="0"/>
+            <w:insideH w:val="none" w:color="auto" w:sz="0" w:space="0"/>
+            <w:insideV w:val="none" w:color="auto" w:sz="0" w:space="0"/>
+          </w:tblBorders>
+          <w:tblCellMar>
+            <w:top w:w="15" w:type="dxa"/>
+            <w:left w:w="15" w:type="dxa"/>
+            <w:bottom w:w="15" w:type="dxa"/>
+            <w:right w:w="15" w:type="dxa"/>
+          </w:tblCellMar>
+        </w:tblPrEx>
+        <w:tc>
+          <w:tcPr>
+            <w:tcW w:w="1486" w:type="dxa"/>
+            <w:tcBorders>
+              <w:top w:val="single" w:color="E0E0E0" w:sz="4" w:space="0"/>
+              <w:left w:val="single" w:color="E0E0E0" w:sz="4" w:space="0"/>
+              <w:bottom w:val="single" w:color="E0E0E0" w:sz="4" w:space="0"/>
+              <w:right w:val="single" w:color="E0E0E0" w:sz="4" w:space="0"/>
+            </w:tcBorders>
+            <w:shd w:val="clear" w:color="auto" w:fill="FFFFFF"/>
+            <w:tcMar>
+              <w:top w:w="60" w:type="dxa"/>
+              <w:left w:w="240" w:type="dxa"/>
+              <w:bottom w:w="60" w:type="dxa"/>
+              <w:right w:w="240" w:type="dxa"/>
+            </w:tcMar>
+            <w:vAlign w:val="center"/>
+          </w:tcPr>
+          <w:p>
+            <w:pPr>
+              <w:rPr>
+                <w:rFonts w:hint="default"/>
+                <w:lang w:val="en-US"/>
+              </w:rPr>
+            </w:pPr>
+            <w:r>
+              <w:rPr>
+                <w:rFonts w:hint="default"/>
+                <w:lang w:val="en-US" w:eastAsia="zh-CN"/>
+              </w:rPr>
+              <w:t>-i</w:t>
+            </w:r>
+          </w:p>
+        </w:tc>
+        <w:tc>
+          <w:tcPr>
+            <w:tcW w:w="6305" w:type="dxa"/>
+            <w:tcBorders>
+              <w:top w:val="single" w:color="E0E0E0" w:sz="4" w:space="0"/>
+              <w:left w:val="single" w:color="E0E0E0" w:sz="4" w:space="0"/>
+              <w:bottom w:val="single" w:color="E0E0E0" w:sz="4" w:space="0"/>
+              <w:right w:val="single" w:color="E0E0E0" w:sz="4" w:space="0"/>
+            </w:tcBorders>
+            <w:shd w:val="clear" w:color="auto" w:fill="FFFFFF"/>
+            <w:tcMar>
+              <w:top w:w="60" w:type="dxa"/>
+              <w:left w:w="240" w:type="dxa"/>
+              <w:bottom w:w="60" w:type="dxa"/>
+              <w:right w:w="240" w:type="dxa"/>
+            </w:tcMar>
+            <w:vAlign w:val="center"/>
+          </w:tcPr>
+          <w:p>
+            <w:pPr>
+              <w:rPr>
+                <w:rFonts w:hint="default"/>
+                <w:lang w:val="en-US"/>
+              </w:rPr>
+            </w:pPr>
+            <w:r>
+              <w:rPr>
+                <w:rFonts w:hint="default"/>
+                <w:lang w:val="en-US" w:eastAsia="zh-CN"/>
+              </w:rPr>
+              <w:t>Ignore case</w:t>
+            </w:r>
+          </w:p>
+        </w:tc>
+      </w:tr>
+      <w:tr>
+        <w:tblPrEx>
+          <w:tblBorders>
+            <w:top w:val="single" w:color="E0E0E0" w:sz="4" w:space="0"/>
+            <w:left w:val="single" w:color="E0E0E0" w:sz="4" w:space="0"/>
+            <w:bottom w:val="single" w:color="E0E0E0" w:sz="4" w:space="0"/>
+            <w:right w:val="single" w:color="E0E0E0" w:sz="4" w:space="0"/>
+            <w:insideH w:val="none" w:color="auto" w:sz="0" w:space="0"/>
+            <w:insideV w:val="none" w:color="auto" w:sz="0" w:space="0"/>
+          </w:tblBorders>
+          <w:shd w:val="clear" w:color="auto" w:fill="FFFFFF"/>
+          <w:tblCellMar>
+            <w:top w:w="15" w:type="dxa"/>
+            <w:left w:w="15" w:type="dxa"/>
+            <w:bottom w:w="15" w:type="dxa"/>
+            <w:right w:w="15" w:type="dxa"/>
+          </w:tblCellMar>
+        </w:tblPrEx>
+        <w:tc>
+          <w:tcPr>
+            <w:tcW w:w="1486" w:type="dxa"/>
+            <w:tcBorders>
+              <w:top w:val="single" w:color="E0E0E0" w:sz="4" w:space="0"/>
+              <w:left w:val="single" w:color="E0E0E0" w:sz="4" w:space="0"/>
+              <w:bottom w:val="single" w:color="E0E0E0" w:sz="4" w:space="0"/>
+              <w:right w:val="single" w:color="E0E0E0" w:sz="4" w:space="0"/>
+            </w:tcBorders>
+            <w:shd w:val="clear" w:color="auto" w:fill="FFFFFF"/>
+            <w:tcMar>
+              <w:top w:w="60" w:type="dxa"/>
+              <w:left w:w="240" w:type="dxa"/>
+              <w:bottom w:w="60" w:type="dxa"/>
+              <w:right w:w="240" w:type="dxa"/>
+            </w:tcMar>
+            <w:vAlign w:val="center"/>
+          </w:tcPr>
+          <w:p>
+            <w:pPr>
+              <w:rPr>
+                <w:rFonts w:hint="default"/>
+                <w:lang w:val="en-US"/>
+              </w:rPr>
+            </w:pPr>
+            <w:r>
+              <w:rPr>
+                <w:rFonts w:hint="default"/>
+                <w:lang w:val="en-US" w:eastAsia="zh-CN"/>
+              </w:rPr>
+              <w:t>-v</w:t>
+            </w:r>
+          </w:p>
+        </w:tc>
+        <w:tc>
+          <w:tcPr>
+            <w:tcW w:w="6305" w:type="dxa"/>
+            <w:tcBorders>
+              <w:top w:val="single" w:color="E0E0E0" w:sz="4" w:space="0"/>
+              <w:left w:val="single" w:color="E0E0E0" w:sz="4" w:space="0"/>
+              <w:bottom w:val="single" w:color="E0E0E0" w:sz="4" w:space="0"/>
+              <w:right w:val="single" w:color="E0E0E0" w:sz="4" w:space="0"/>
+            </w:tcBorders>
+            <w:shd w:val="clear" w:color="auto" w:fill="FFFFFF"/>
+            <w:tcMar>
+              <w:top w:w="60" w:type="dxa"/>
+              <w:left w:w="240" w:type="dxa"/>
+              <w:bottom w:w="60" w:type="dxa"/>
+              <w:right w:w="240" w:type="dxa"/>
+            </w:tcMar>
+            <w:vAlign w:val="center"/>
+          </w:tcPr>
+          <w:p>
+            <w:pPr>
+              <w:rPr>
+                <w:rFonts w:hint="default"/>
+                <w:lang w:val="en-US"/>
+              </w:rPr>
+            </w:pPr>
+            <w:r>
+              <w:rPr>
+                <w:rFonts w:hint="default"/>
+                <w:lang w:val="en-US" w:eastAsia="zh-CN"/>
+              </w:rPr>
+              <w:t>Invert match</w:t>
+            </w:r>
+          </w:p>
+        </w:tc>
+      </w:tr>
+      <w:tr>
+        <w:tblPrEx>
+          <w:tblBorders>
+            <w:top w:val="single" w:color="E0E0E0" w:sz="4" w:space="0"/>
+            <w:left w:val="single" w:color="E0E0E0" w:sz="4" w:space="0"/>
+            <w:bottom w:val="single" w:color="E0E0E0" w:sz="4" w:space="0"/>
+            <w:right w:val="single" w:color="E0E0E0" w:sz="4" w:space="0"/>
+            <w:insideH w:val="none" w:color="auto" w:sz="0" w:space="0"/>
+            <w:insideV w:val="none" w:color="auto" w:sz="0" w:space="0"/>
+          </w:tblBorders>
+          <w:shd w:val="clear" w:color="auto" w:fill="FFFFFF"/>
+          <w:tblCellMar>
+            <w:top w:w="15" w:type="dxa"/>
+            <w:left w:w="15" w:type="dxa"/>
+            <w:bottom w:w="15" w:type="dxa"/>
+            <w:right w:w="15" w:type="dxa"/>
+          </w:tblCellMar>
+        </w:tblPrEx>
+        <w:tc>
+          <w:tcPr>
+            <w:tcW w:w="1486" w:type="dxa"/>
+            <w:tcBorders>
+              <w:top w:val="single" w:color="E0E0E0" w:sz="4" w:space="0"/>
+              <w:left w:val="single" w:color="E0E0E0" w:sz="4" w:space="0"/>
+              <w:bottom w:val="single" w:color="E0E0E0" w:sz="4" w:space="0"/>
+              <w:right w:val="single" w:color="E0E0E0" w:sz="4" w:space="0"/>
+            </w:tcBorders>
+            <w:shd w:val="clear" w:color="auto" w:fill="FFFFFF"/>
+            <w:tcMar>
+              <w:top w:w="60" w:type="dxa"/>
+              <w:left w:w="240" w:type="dxa"/>
+              <w:bottom w:w="60" w:type="dxa"/>
+              <w:right w:w="240" w:type="dxa"/>
+            </w:tcMar>
+            <w:vAlign w:val="center"/>
+          </w:tcPr>
+          <w:p>
+            <w:pPr>
+              <w:rPr>
+                <w:rFonts w:hint="default"/>
+                <w:lang w:val="en-US"/>
+              </w:rPr>
+            </w:pPr>
+            <w:r>
+              <w:rPr>
+                <w:rFonts w:hint="default"/>
+                <w:lang w:val="en-US" w:eastAsia="zh-CN"/>
+              </w:rPr>
+              <w:t>-n</w:t>
+            </w:r>
+          </w:p>
+        </w:tc>
+        <w:tc>
+          <w:tcPr>
+            <w:tcW w:w="6305" w:type="dxa"/>
+            <w:tcBorders>
+              <w:top w:val="single" w:color="E0E0E0" w:sz="4" w:space="0"/>
+              <w:left w:val="single" w:color="E0E0E0" w:sz="4" w:space="0"/>
+              <w:bottom w:val="single" w:color="E0E0E0" w:sz="4" w:space="0"/>
+              <w:right w:val="single" w:color="E0E0E0" w:sz="4" w:space="0"/>
+            </w:tcBorders>
+            <w:shd w:val="clear" w:color="auto" w:fill="FFFFFF"/>
+            <w:tcMar>
+              <w:top w:w="60" w:type="dxa"/>
+              <w:left w:w="240" w:type="dxa"/>
+              <w:bottom w:w="60" w:type="dxa"/>
+              <w:right w:w="240" w:type="dxa"/>
+            </w:tcMar>
+            <w:vAlign w:val="center"/>
+          </w:tcPr>
+          <w:p>
+            <w:pPr>
+              <w:rPr>
+                <w:rFonts w:hint="default"/>
+                <w:lang w:val="en-US"/>
+              </w:rPr>
+            </w:pPr>
+            <w:r>
+              <w:rPr>
+                <w:rFonts w:hint="default"/>
+                <w:lang w:val="en-US" w:eastAsia="zh-CN"/>
+              </w:rPr>
+              <w:t>Print line number</w:t>
+            </w:r>
+          </w:p>
+        </w:tc>
+      </w:tr>
+      <w:tr>
+        <w:tblPrEx>
+          <w:tblBorders>
+            <w:top w:val="single" w:color="E0E0E0" w:sz="4" w:space="0"/>
+            <w:left w:val="single" w:color="E0E0E0" w:sz="4" w:space="0"/>
+            <w:bottom w:val="single" w:color="E0E0E0" w:sz="4" w:space="0"/>
+            <w:right w:val="single" w:color="E0E0E0" w:sz="4" w:space="0"/>
+            <w:insideH w:val="none" w:color="auto" w:sz="0" w:space="0"/>
+            <w:insideV w:val="none" w:color="auto" w:sz="0" w:space="0"/>
+          </w:tblBorders>
+          <w:tblCellMar>
+            <w:top w:w="15" w:type="dxa"/>
+            <w:left w:w="15" w:type="dxa"/>
+            <w:bottom w:w="15" w:type="dxa"/>
+            <w:right w:w="15" w:type="dxa"/>
+          </w:tblCellMar>
+        </w:tblPrEx>
+        <w:tc>
+          <w:tcPr>
+            <w:tcW w:w="1486" w:type="dxa"/>
+            <w:tcBorders>
+              <w:top w:val="single" w:color="E0E0E0" w:sz="4" w:space="0"/>
+              <w:left w:val="single" w:color="E0E0E0" w:sz="4" w:space="0"/>
+              <w:bottom w:val="single" w:color="E0E0E0" w:sz="4" w:space="0"/>
+              <w:right w:val="single" w:color="E0E0E0" w:sz="4" w:space="0"/>
+            </w:tcBorders>
+            <w:shd w:val="clear" w:color="auto" w:fill="FFFFFF"/>
+            <w:tcMar>
+              <w:top w:w="60" w:type="dxa"/>
+              <w:left w:w="240" w:type="dxa"/>
+              <w:bottom w:w="60" w:type="dxa"/>
+              <w:right w:w="240" w:type="dxa"/>
+            </w:tcMar>
+            <w:vAlign w:val="center"/>
+          </w:tcPr>
+          <w:p>
+            <w:pPr>
+              <w:rPr>
+                <w:rFonts w:hint="default"/>
+                <w:lang w:val="en-US"/>
+              </w:rPr>
+            </w:pPr>
+            <w:r>
+              <w:rPr>
+                <w:rFonts w:hint="default"/>
+                <w:lang w:val="en-US" w:eastAsia="zh-CN"/>
+              </w:rPr>
+              <w:t>-H</w:t>
+            </w:r>
+          </w:p>
+        </w:tc>
+        <w:tc>
+          <w:tcPr>
+            <w:tcW w:w="6305" w:type="dxa"/>
+            <w:tcBorders>
+              <w:top w:val="single" w:color="E0E0E0" w:sz="4" w:space="0"/>
+              <w:left w:val="single" w:color="E0E0E0" w:sz="4" w:space="0"/>
+              <w:bottom w:val="single" w:color="E0E0E0" w:sz="4" w:space="0"/>
+              <w:right w:val="single" w:color="E0E0E0" w:sz="4" w:space="0"/>
+            </w:tcBorders>
+            <w:shd w:val="clear" w:color="auto" w:fill="FFFFFF"/>
+            <w:tcMar>
+              <w:top w:w="60" w:type="dxa"/>
+              <w:left w:w="240" w:type="dxa"/>
+              <w:bottom w:w="60" w:type="dxa"/>
+              <w:right w:w="240" w:type="dxa"/>
+            </w:tcMar>
+            <w:vAlign w:val="center"/>
+          </w:tcPr>
+          <w:p>
+            <w:pPr>
+              <w:rPr>
+                <w:rFonts w:hint="default"/>
+                <w:lang w:val="en-US"/>
+              </w:rPr>
+            </w:pPr>
+            <w:r>
+              <w:rPr>
+                <w:rFonts w:hint="default"/>
+                <w:lang w:val="en-US" w:eastAsia="zh-CN"/>
+              </w:rPr>
+              <w:t>Print filename</w:t>
+            </w:r>
+          </w:p>
+        </w:tc>
+      </w:tr>
+      <w:tr>
+        <w:tblPrEx>
+          <w:tblBorders>
+            <w:top w:val="single" w:color="E0E0E0" w:sz="4" w:space="0"/>
+            <w:left w:val="single" w:color="E0E0E0" w:sz="4" w:space="0"/>
+            <w:bottom w:val="single" w:color="E0E0E0" w:sz="4" w:space="0"/>
+            <w:right w:val="single" w:color="E0E0E0" w:sz="4" w:space="0"/>
+            <w:insideH w:val="none" w:color="auto" w:sz="0" w:space="0"/>
+            <w:insideV w:val="none" w:color="auto" w:sz="0" w:space="0"/>
+          </w:tblBorders>
+          <w:tblCellMar>
+            <w:top w:w="15" w:type="dxa"/>
+            <w:left w:w="15" w:type="dxa"/>
+            <w:bottom w:w="15" w:type="dxa"/>
+            <w:right w:w="15" w:type="dxa"/>
+          </w:tblCellMar>
+        </w:tblPrEx>
+        <w:tc>
+          <w:tcPr>
+            <w:tcW w:w="1486" w:type="dxa"/>
+            <w:tcBorders>
+              <w:top w:val="single" w:color="E0E0E0" w:sz="4" w:space="0"/>
+              <w:left w:val="single" w:color="E0E0E0" w:sz="4" w:space="0"/>
+              <w:bottom w:val="single" w:color="E0E0E0" w:sz="4" w:space="0"/>
+              <w:right w:val="single" w:color="E0E0E0" w:sz="4" w:space="0"/>
+            </w:tcBorders>
+            <w:shd w:val="clear" w:color="auto" w:fill="FFFFFF"/>
+            <w:tcMar>
+              <w:top w:w="60" w:type="dxa"/>
+              <w:left w:w="240" w:type="dxa"/>
+              <w:bottom w:w="60" w:type="dxa"/>
+              <w:right w:w="240" w:type="dxa"/>
+            </w:tcMar>
+            <w:vAlign w:val="center"/>
+          </w:tcPr>
+          <w:p>
+            <w:pPr>
+              <w:rPr>
+                <w:rFonts w:hint="default"/>
+                <w:lang w:val="en-US"/>
+              </w:rPr>
+            </w:pPr>
+            <w:r>
+              <w:rPr>
+                <w:rFonts w:hint="default"/>
+                <w:lang w:val="en-US" w:eastAsia="zh-CN"/>
+              </w:rPr>
+              <w:t>-a</w:t>
+            </w:r>
+          </w:p>
+        </w:tc>
+        <w:tc>
+          <w:tcPr>
+            <w:tcW w:w="6305" w:type="dxa"/>
+            <w:tcBorders>
+              <w:top w:val="single" w:color="E0E0E0" w:sz="4" w:space="0"/>
+              <w:left w:val="single" w:color="E0E0E0" w:sz="4" w:space="0"/>
+              <w:bottom w:val="single" w:color="E0E0E0" w:sz="4" w:space="0"/>
+              <w:right w:val="single" w:color="E0E0E0" w:sz="4" w:space="0"/>
+            </w:tcBorders>
+            <w:shd w:val="clear" w:color="auto" w:fill="FFFFFF"/>
+            <w:tcMar>
+              <w:top w:w="60" w:type="dxa"/>
+              <w:left w:w="240" w:type="dxa"/>
+              <w:bottom w:w="60" w:type="dxa"/>
+              <w:right w:w="240" w:type="dxa"/>
+            </w:tcMar>
+            <w:vAlign w:val="center"/>
+          </w:tcPr>
+          <w:p>
+            <w:pPr>
+              <w:rPr>
+                <w:rFonts w:hint="default"/>
+                <w:lang w:val="en-US"/>
+              </w:rPr>
+            </w:pPr>
+            <w:r>
+              <w:rPr>
+                <w:rFonts w:hint="default"/>
+                <w:lang w:val="en-US" w:eastAsia="zh-CN"/>
+              </w:rPr>
+              <w:t>Treat binary files as text</w:t>
+            </w:r>
+          </w:p>
+        </w:tc>
+      </w:tr>
+      <w:tr>
+        <w:tblPrEx>
+          <w:tblBorders>
+            <w:top w:val="single" w:color="E0E0E0" w:sz="4" w:space="0"/>
+            <w:left w:val="single" w:color="E0E0E0" w:sz="4" w:space="0"/>
+            <w:bottom w:val="single" w:color="E0E0E0" w:sz="4" w:space="0"/>
+            <w:right w:val="single" w:color="E0E0E0" w:sz="4" w:space="0"/>
+            <w:insideH w:val="none" w:color="auto" w:sz="0" w:space="0"/>
+            <w:insideV w:val="none" w:color="auto" w:sz="0" w:space="0"/>
+          </w:tblBorders>
+          <w:shd w:val="clear" w:color="auto" w:fill="FFFFFF"/>
+          <w:tblCellMar>
+            <w:top w:w="15" w:type="dxa"/>
+            <w:left w:w="15" w:type="dxa"/>
+            <w:bottom w:w="15" w:type="dxa"/>
+            <w:right w:w="15" w:type="dxa"/>
+          </w:tblCellMar>
+        </w:tblPrEx>
+        <w:tc>
+          <w:tcPr>
+            <w:tcW w:w="1486" w:type="dxa"/>
+            <w:tcBorders>
+              <w:top w:val="single" w:color="E0E0E0" w:sz="4" w:space="0"/>
+              <w:left w:val="single" w:color="E0E0E0" w:sz="4" w:space="0"/>
+              <w:bottom w:val="single" w:color="E0E0E0" w:sz="4" w:space="0"/>
+              <w:right w:val="single" w:color="E0E0E0" w:sz="4" w:space="0"/>
+            </w:tcBorders>
+            <w:shd w:val="clear" w:color="auto" w:fill="FFFFFF"/>
+            <w:tcMar>
+              <w:top w:w="60" w:type="dxa"/>
+              <w:left w:w="240" w:type="dxa"/>
+              <w:bottom w:w="60" w:type="dxa"/>
+              <w:right w:w="240" w:type="dxa"/>
+            </w:tcMar>
+            <w:vAlign w:val="center"/>
+          </w:tcPr>
+          <w:p>
+            <w:pPr>
+              <w:rPr>
+                <w:rFonts w:hint="default"/>
+                <w:lang w:val="en-US"/>
+              </w:rPr>
+            </w:pPr>
+            <w:r>
+              <w:rPr>
+                <w:rFonts w:hint="default"/>
+                <w:lang w:val="en-US" w:eastAsia="zh-CN"/>
+              </w:rPr>
+              <w:t>-I</w:t>
+            </w:r>
+          </w:p>
+        </w:tc>
+        <w:tc>
+          <w:tcPr>
+            <w:tcW w:w="6305" w:type="dxa"/>
+            <w:tcBorders>
+              <w:top w:val="single" w:color="E0E0E0" w:sz="4" w:space="0"/>
+              <w:left w:val="single" w:color="E0E0E0" w:sz="4" w:space="0"/>
+              <w:bottom w:val="single" w:color="E0E0E0" w:sz="4" w:space="0"/>
+              <w:right w:val="single" w:color="E0E0E0" w:sz="4" w:space="0"/>
+            </w:tcBorders>
+            <w:shd w:val="clear" w:color="auto" w:fill="FFFFFF"/>
+            <w:tcMar>
+              <w:top w:w="60" w:type="dxa"/>
+              <w:left w:w="240" w:type="dxa"/>
+              <w:bottom w:w="60" w:type="dxa"/>
+              <w:right w:w="240" w:type="dxa"/>
+            </w:tcMar>
+            <w:vAlign w:val="center"/>
+          </w:tcPr>
+          <w:p>
+            <w:pPr>
+              <w:rPr>
+                <w:rFonts w:hint="default"/>
+                <w:lang w:val="en-US"/>
+              </w:rPr>
+            </w:pPr>
+            <w:r>
+              <w:rPr>
+                <w:rFonts w:hint="default"/>
+                <w:lang w:val="en-US" w:eastAsia="zh-CN"/>
+              </w:rPr>
+              <w:t>Ignore binary files</w:t>
+            </w:r>
+          </w:p>
+        </w:tc>
+      </w:tr>
+      <w:tr>
+        <w:tblPrEx>
+          <w:tblBorders>
+            <w:top w:val="single" w:color="E0E0E0" w:sz="4" w:space="0"/>
+            <w:left w:val="single" w:color="E0E0E0" w:sz="4" w:space="0"/>
+            <w:bottom w:val="single" w:color="E0E0E0" w:sz="4" w:space="0"/>
+            <w:right w:val="single" w:color="E0E0E0" w:sz="4" w:space="0"/>
+            <w:insideH w:val="none" w:color="auto" w:sz="0" w:space="0"/>
+            <w:insideV w:val="none" w:color="auto" w:sz="0" w:space="0"/>
+          </w:tblBorders>
+          <w:tblCellMar>
+            <w:top w:w="15" w:type="dxa"/>
+            <w:left w:w="15" w:type="dxa"/>
+            <w:bottom w:w="15" w:type="dxa"/>
+            <w:right w:w="15" w:type="dxa"/>
+          </w:tblCellMar>
+        </w:tblPrEx>
+        <w:tc>
+          <w:tcPr>
+            <w:tcW w:w="1486" w:type="dxa"/>
+            <w:tcBorders>
+              <w:top w:val="single" w:color="E0E0E0" w:sz="4" w:space="0"/>
+              <w:left w:val="single" w:color="E0E0E0" w:sz="4" w:space="0"/>
+              <w:bottom w:val="single" w:color="E0E0E0" w:sz="4" w:space="0"/>
+              <w:right w:val="single" w:color="E0E0E0" w:sz="4" w:space="0"/>
+            </w:tcBorders>
+            <w:shd w:val="clear" w:color="auto" w:fill="FFFFFF"/>
+            <w:tcMar>
+              <w:top w:w="60" w:type="dxa"/>
+              <w:left w:w="240" w:type="dxa"/>
+              <w:bottom w:w="60" w:type="dxa"/>
+              <w:right w:w="240" w:type="dxa"/>
+            </w:tcMar>
+            <w:vAlign w:val="center"/>
+          </w:tcPr>
+          <w:p>
+            <w:pPr>
+              <w:rPr>
+                <w:rFonts w:hint="default"/>
+                <w:lang w:val="en-US"/>
+              </w:rPr>
+            </w:pPr>
+            <w:r>
+              <w:rPr>
+                <w:rFonts w:hint="default"/>
+                <w:lang w:val="en-US" w:eastAsia="zh-CN"/>
+              </w:rPr>
+              <w:t>-r</w:t>
+            </w:r>
+          </w:p>
+        </w:tc>
+        <w:tc>
+          <w:tcPr>
+            <w:tcW w:w="6305" w:type="dxa"/>
+            <w:tcBorders>
+              <w:top w:val="single" w:color="E0E0E0" w:sz="4" w:space="0"/>
+              <w:left w:val="single" w:color="E0E0E0" w:sz="4" w:space="0"/>
+              <w:bottom w:val="single" w:color="E0E0E0" w:sz="4" w:space="0"/>
+              <w:right w:val="single" w:color="E0E0E0" w:sz="4" w:space="0"/>
+            </w:tcBorders>
+            <w:shd w:val="clear" w:color="auto" w:fill="FFFFFF"/>
+            <w:tcMar>
+              <w:top w:w="60" w:type="dxa"/>
+              <w:left w:w="240" w:type="dxa"/>
+              <w:bottom w:w="60" w:type="dxa"/>
+              <w:right w:w="240" w:type="dxa"/>
+            </w:tcMar>
+            <w:vAlign w:val="center"/>
+          </w:tcPr>
+          <w:p>
+            <w:pPr>
+              <w:rPr>
+                <w:rFonts w:hint="default"/>
+                <w:lang w:val="en-US"/>
+              </w:rPr>
+            </w:pPr>
+            <w:r>
+              <w:rPr>
+                <w:rFonts w:hint="default"/>
+                <w:lang w:val="en-US" w:eastAsia="zh-CN"/>
+              </w:rPr>
+              <w:t>Recurse through subdirectories</w:t>
+            </w:r>
+          </w:p>
+        </w:tc>
+      </w:tr>
+      <w:tr>
+        <w:tblPrEx>
+          <w:tblBorders>
+            <w:top w:val="single" w:color="E0E0E0" w:sz="4" w:space="0"/>
+            <w:left w:val="single" w:color="E0E0E0" w:sz="4" w:space="0"/>
+            <w:bottom w:val="single" w:color="E0E0E0" w:sz="4" w:space="0"/>
+            <w:right w:val="single" w:color="E0E0E0" w:sz="4" w:space="0"/>
+            <w:insideH w:val="none" w:color="auto" w:sz="0" w:space="0"/>
+            <w:insideV w:val="none" w:color="auto" w:sz="0" w:space="0"/>
+          </w:tblBorders>
+          <w:shd w:val="clear" w:color="auto" w:fill="FFFFFF"/>
+          <w:tblCellMar>
+            <w:top w:w="15" w:type="dxa"/>
+            <w:left w:w="15" w:type="dxa"/>
+            <w:bottom w:w="15" w:type="dxa"/>
+            <w:right w:w="15" w:type="dxa"/>
+          </w:tblCellMar>
+        </w:tblPrEx>
+        <w:tc>
+          <w:tcPr>
+            <w:tcW w:w="1486" w:type="dxa"/>
+            <w:tcBorders>
+              <w:top w:val="single" w:color="E0E0E0" w:sz="4" w:space="0"/>
+              <w:left w:val="single" w:color="E0E0E0" w:sz="4" w:space="0"/>
+              <w:bottom w:val="single" w:color="E0E0E0" w:sz="4" w:space="0"/>
+              <w:right w:val="single" w:color="E0E0E0" w:sz="4" w:space="0"/>
+            </w:tcBorders>
+            <w:shd w:val="clear" w:color="auto" w:fill="FFFFFF"/>
+            <w:tcMar>
+              <w:top w:w="60" w:type="dxa"/>
+              <w:left w:w="240" w:type="dxa"/>
+              <w:bottom w:w="60" w:type="dxa"/>
+              <w:right w:w="240" w:type="dxa"/>
+            </w:tcMar>
+            <w:vAlign w:val="center"/>
+          </w:tcPr>
+          <w:p>
+            <w:pPr>
+              <w:rPr>
+                <w:rFonts w:hint="default"/>
+                <w:lang w:val="en-US"/>
+              </w:rPr>
+            </w:pPr>
+            <w:r>
+              <w:rPr>
+                <w:rFonts w:hint="default"/>
+                <w:lang w:val="en-US" w:eastAsia="zh-CN"/>
+              </w:rPr>
+              <w:t>-l</w:t>
+            </w:r>
+          </w:p>
+        </w:tc>
+        <w:tc>
+          <w:tcPr>
+            <w:tcW w:w="6305" w:type="dxa"/>
+            <w:tcBorders>
+              <w:top w:val="single" w:color="E0E0E0" w:sz="4" w:space="0"/>
+              <w:left w:val="single" w:color="E0E0E0" w:sz="4" w:space="0"/>
+              <w:bottom w:val="single" w:color="E0E0E0" w:sz="4" w:space="0"/>
+              <w:right w:val="single" w:color="E0E0E0" w:sz="4" w:space="0"/>
+            </w:tcBorders>
+            <w:shd w:val="clear" w:color="auto" w:fill="FFFFFF"/>
+            <w:tcMar>
+              <w:top w:w="60" w:type="dxa"/>
+              <w:left w:w="240" w:type="dxa"/>
+              <w:bottom w:w="60" w:type="dxa"/>
+              <w:right w:w="240" w:type="dxa"/>
+            </w:tcMar>
+            <w:vAlign w:val="center"/>
+          </w:tcPr>
+          <w:p>
+            <w:pPr>
+              <w:rPr>
+                <w:rFonts w:hint="default"/>
+                <w:lang w:val="en-US"/>
+              </w:rPr>
+            </w:pPr>
+            <w:r>
+              <w:rPr>
+                <w:rFonts w:hint="default"/>
+                <w:lang w:val="en-US" w:eastAsia="zh-CN"/>
+              </w:rPr>
+              <w:t>Print out names of all files that contain matches</w:t>
+            </w:r>
+          </w:p>
+        </w:tc>
+      </w:tr>
+      <w:tr>
+        <w:tblPrEx>
+          <w:tblBorders>
+            <w:top w:val="single" w:color="E0E0E0" w:sz="4" w:space="0"/>
+            <w:left w:val="single" w:color="E0E0E0" w:sz="4" w:space="0"/>
+            <w:bottom w:val="single" w:color="E0E0E0" w:sz="4" w:space="0"/>
+            <w:right w:val="single" w:color="E0E0E0" w:sz="4" w:space="0"/>
+            <w:insideH w:val="none" w:color="auto" w:sz="0" w:space="0"/>
+            <w:insideV w:val="none" w:color="auto" w:sz="0" w:space="0"/>
+          </w:tblBorders>
+          <w:tblCellMar>
+            <w:top w:w="15" w:type="dxa"/>
+            <w:left w:w="15" w:type="dxa"/>
+            <w:bottom w:w="15" w:type="dxa"/>
+            <w:right w:w="15" w:type="dxa"/>
+          </w:tblCellMar>
+        </w:tblPrEx>
+        <w:tc>
+          <w:tcPr>
+            <w:tcW w:w="1486" w:type="dxa"/>
+            <w:tcBorders>
+              <w:top w:val="single" w:color="E0E0E0" w:sz="4" w:space="0"/>
+              <w:left w:val="single" w:color="E0E0E0" w:sz="4" w:space="0"/>
+              <w:bottom w:val="single" w:color="E0E0E0" w:sz="4" w:space="0"/>
+              <w:right w:val="single" w:color="E0E0E0" w:sz="4" w:space="0"/>
+            </w:tcBorders>
+            <w:shd w:val="clear" w:color="auto" w:fill="FFFFFF"/>
+            <w:tcMar>
+              <w:top w:w="60" w:type="dxa"/>
+              <w:left w:w="240" w:type="dxa"/>
+              <w:bottom w:w="60" w:type="dxa"/>
+              <w:right w:w="240" w:type="dxa"/>
+            </w:tcMar>
+            <w:vAlign w:val="center"/>
+          </w:tcPr>
+          <w:p>
+            <w:pPr>
+              <w:rPr>
+                <w:rFonts w:hint="default"/>
+                <w:lang w:val="en-US"/>
+              </w:rPr>
+            </w:pPr>
+            <w:r>
+              <w:rPr>
+                <w:rFonts w:hint="default"/>
+                <w:lang w:val="en-US" w:eastAsia="zh-CN"/>
+              </w:rPr>
+              <w:t>-L</w:t>
+            </w:r>
+          </w:p>
+        </w:tc>
+        <w:tc>
+          <w:tcPr>
+            <w:tcW w:w="6305" w:type="dxa"/>
+            <w:tcBorders>
+              <w:top w:val="single" w:color="E0E0E0" w:sz="4" w:space="0"/>
+              <w:left w:val="single" w:color="E0E0E0" w:sz="4" w:space="0"/>
+              <w:bottom w:val="single" w:color="E0E0E0" w:sz="4" w:space="0"/>
+              <w:right w:val="single" w:color="E0E0E0" w:sz="4" w:space="0"/>
+            </w:tcBorders>
+            <w:shd w:val="clear" w:color="auto" w:fill="FFFFFF"/>
+            <w:tcMar>
+              <w:top w:w="60" w:type="dxa"/>
+              <w:left w:w="240" w:type="dxa"/>
+              <w:bottom w:w="60" w:type="dxa"/>
+              <w:right w:w="240" w:type="dxa"/>
+            </w:tcMar>
+            <w:vAlign w:val="center"/>
+          </w:tcPr>
+          <w:p>
+            <w:pPr>
+              <w:rPr>
+                <w:rFonts w:hint="default"/>
+                <w:lang w:val="en-US"/>
+              </w:rPr>
+            </w:pPr>
+            <w:r>
+              <w:rPr>
+                <w:rFonts w:hint="default"/>
+                <w:lang w:val="en-US" w:eastAsia="zh-CN"/>
+              </w:rPr>
+              <w:t>Print out names of all files that do not contain matches</w:t>
+            </w:r>
+          </w:p>
+        </w:tc>
+      </w:tr>
+      <w:tr>
+        <w:tblPrEx>
+          <w:tblBorders>
+            <w:top w:val="single" w:color="E0E0E0" w:sz="4" w:space="0"/>
+            <w:left w:val="single" w:color="E0E0E0" w:sz="4" w:space="0"/>
+            <w:bottom w:val="single" w:color="E0E0E0" w:sz="4" w:space="0"/>
+            <w:right w:val="single" w:color="E0E0E0" w:sz="4" w:space="0"/>
+            <w:insideH w:val="none" w:color="auto" w:sz="0" w:space="0"/>
+            <w:insideV w:val="none" w:color="auto" w:sz="0" w:space="0"/>
+          </w:tblBorders>
+          <w:tblCellMar>
+            <w:top w:w="15" w:type="dxa"/>
+            <w:left w:w="15" w:type="dxa"/>
+            <w:bottom w:w="15" w:type="dxa"/>
+            <w:right w:w="15" w:type="dxa"/>
+          </w:tblCellMar>
+        </w:tblPrEx>
+        <w:tc>
+          <w:tcPr>
+            <w:tcW w:w="1486" w:type="dxa"/>
+            <w:tcBorders>
+              <w:top w:val="single" w:color="E0E0E0" w:sz="4" w:space="0"/>
+              <w:left w:val="single" w:color="E0E0E0" w:sz="4" w:space="0"/>
+              <w:bottom w:val="single" w:color="E0E0E0" w:sz="4" w:space="0"/>
+              <w:right w:val="single" w:color="E0E0E0" w:sz="4" w:space="0"/>
+            </w:tcBorders>
+            <w:shd w:val="clear" w:color="auto" w:fill="FFFFFF"/>
+            <w:tcMar>
+              <w:top w:w="60" w:type="dxa"/>
+              <w:left w:w="240" w:type="dxa"/>
+              <w:bottom w:w="60" w:type="dxa"/>
+              <w:right w:w="240" w:type="dxa"/>
+            </w:tcMar>
+            <w:vAlign w:val="center"/>
+          </w:tcPr>
+          <w:p>
+            <w:pPr>
+              <w:rPr>
+                <w:rFonts w:hint="default"/>
+                <w:lang w:val="en-US"/>
+              </w:rPr>
+            </w:pPr>
+            <w:r>
+              <w:rPr>
+                <w:rFonts w:hint="default"/>
+                <w:lang w:val="en-US" w:eastAsia="zh-CN"/>
+              </w:rPr>
+              <w:t>-c</w:t>
+            </w:r>
+          </w:p>
+        </w:tc>
+        <w:tc>
+          <w:tcPr>
+            <w:tcW w:w="6305" w:type="dxa"/>
+            <w:tcBorders>
+              <w:top w:val="single" w:color="E0E0E0" w:sz="4" w:space="0"/>
+              <w:left w:val="single" w:color="E0E0E0" w:sz="4" w:space="0"/>
+              <w:bottom w:val="single" w:color="E0E0E0" w:sz="4" w:space="0"/>
+              <w:right w:val="single" w:color="E0E0E0" w:sz="4" w:space="0"/>
+            </w:tcBorders>
+            <w:shd w:val="clear" w:color="auto" w:fill="FFFFFF"/>
+            <w:tcMar>
+              <w:top w:w="60" w:type="dxa"/>
+              <w:left w:w="240" w:type="dxa"/>
+              <w:bottom w:w="60" w:type="dxa"/>
+              <w:right w:w="240" w:type="dxa"/>
+            </w:tcMar>
+            <w:vAlign w:val="center"/>
+          </w:tcPr>
+          <w:p>
+            <w:pPr>
+              <w:rPr>
+                <w:rFonts w:hint="default"/>
+                <w:lang w:val="en-US"/>
+              </w:rPr>
+            </w:pPr>
+            <w:r>
+              <w:rPr>
+                <w:rFonts w:hint="default"/>
+                <w:lang w:val="en-US" w:eastAsia="zh-CN"/>
+              </w:rPr>
+              <w:t>Print out number of matching lines only</w:t>
+            </w:r>
+          </w:p>
+        </w:tc>
+      </w:tr>
+      <w:tr>
+        <w:tblPrEx>
+          <w:tblBorders>
+            <w:top w:val="single" w:color="E0E0E0" w:sz="4" w:space="0"/>
+            <w:left w:val="single" w:color="E0E0E0" w:sz="4" w:space="0"/>
+            <w:bottom w:val="single" w:color="E0E0E0" w:sz="4" w:space="0"/>
+            <w:right w:val="single" w:color="E0E0E0" w:sz="4" w:space="0"/>
+            <w:insideH w:val="none" w:color="auto" w:sz="0" w:space="0"/>
+            <w:insideV w:val="none" w:color="auto" w:sz="0" w:space="0"/>
+          </w:tblBorders>
+          <w:tblCellMar>
+            <w:top w:w="15" w:type="dxa"/>
+            <w:left w:w="15" w:type="dxa"/>
+            <w:bottom w:w="15" w:type="dxa"/>
+            <w:right w:w="15" w:type="dxa"/>
+          </w:tblCellMar>
+        </w:tblPrEx>
+        <w:tc>
+          <w:tcPr>
+            <w:tcW w:w="1486" w:type="dxa"/>
+            <w:tcBorders>
+              <w:top w:val="single" w:color="E0E0E0" w:sz="4" w:space="0"/>
+              <w:left w:val="single" w:color="E0E0E0" w:sz="4" w:space="0"/>
+              <w:bottom w:val="single" w:color="E0E0E0" w:sz="4" w:space="0"/>
+              <w:right w:val="single" w:color="E0E0E0" w:sz="4" w:space="0"/>
+            </w:tcBorders>
+            <w:shd w:val="clear" w:color="auto" w:fill="FFFFFF"/>
+            <w:tcMar>
+              <w:top w:w="60" w:type="dxa"/>
+              <w:left w:w="240" w:type="dxa"/>
+              <w:bottom w:w="60" w:type="dxa"/>
+              <w:right w:w="240" w:type="dxa"/>
+            </w:tcMar>
+            <w:vAlign w:val="center"/>
+          </w:tcPr>
+          <w:p>
+            <w:pPr>
+              <w:rPr>
+                <w:rFonts w:hint="default"/>
+                <w:lang w:val="en-US"/>
+              </w:rPr>
+            </w:pPr>
+            <w:r>
+              <w:rPr>
+                <w:rFonts w:hint="default"/>
+                <w:lang w:val="en-US" w:eastAsia="zh-CN"/>
+              </w:rPr>
+              <w:t>-e</w:t>
+            </w:r>
+          </w:p>
+        </w:tc>
+        <w:tc>
+          <w:tcPr>
+            <w:tcW w:w="6305" w:type="dxa"/>
+            <w:tcBorders>
+              <w:top w:val="single" w:color="E0E0E0" w:sz="4" w:space="0"/>
+              <w:left w:val="single" w:color="E0E0E0" w:sz="4" w:space="0"/>
+              <w:bottom w:val="single" w:color="E0E0E0" w:sz="4" w:space="0"/>
+              <w:right w:val="single" w:color="E0E0E0" w:sz="4" w:space="0"/>
+            </w:tcBorders>
+            <w:shd w:val="clear" w:color="auto" w:fill="FFFFFF"/>
+            <w:tcMar>
+              <w:top w:w="60" w:type="dxa"/>
+              <w:left w:w="240" w:type="dxa"/>
+              <w:bottom w:w="60" w:type="dxa"/>
+              <w:right w:w="240" w:type="dxa"/>
+            </w:tcMar>
+            <w:vAlign w:val="center"/>
+          </w:tcPr>
+          <w:p>
+            <w:pPr>
+              <w:rPr>
+                <w:rFonts w:hint="default"/>
+                <w:lang w:val="en-US"/>
+              </w:rPr>
+            </w:pPr>
+            <w:r>
+              <w:rPr>
+                <w:rFonts w:hint="default"/>
+                <w:lang w:val="en-US" w:eastAsia="zh-CN"/>
+              </w:rPr>
+              <w:t>Use the following pattern; useful for multiple strings and special characters</w:t>
+            </w:r>
+          </w:p>
+        </w:tc>
+      </w:tr>
+    </w:tbl>
+    <w:p>
+      <w:pPr>
+        <w:rPr>
+          <w:rFonts w:hint="default"/>
+          <w:lang w:val="en-US"/>
+        </w:rPr>
+      </w:pPr>
+    </w:p>
+    <w:p>
+      <w:pPr>
+        <w:rPr>
+          <w:rFonts w:hint="default"/>
+          <w:lang w:val="en-US"/>
+        </w:rPr>
+      </w:pPr>
     </w:p>
     <w:p>
       <w:pPr>
@@ -2388,6 +3661,172 @@
           <w:lang w:val="en-US"/>
         </w:rPr>
         <w:t xml:space="preserve">sudo chown user_name dir_name =&gt; change owner of dir named dir_name to user named user_name. </w:t>
+      </w:r>
+    </w:p>
+    <w:p>
+      <w:pPr>
+        <w:rPr>
+          <w:rFonts w:hint="default"/>
+          <w:lang w:val="en-US"/>
+        </w:rPr>
+      </w:pPr>
+      <w:r>
+        <w:rPr>
+          <w:rFonts w:hint="default"/>
+          <w:lang w:val="en-US"/>
+        </w:rPr>
+        <w:t>sudo chgrp grp_name dir_name =&gt; change group of file belong to.</w:t>
+      </w:r>
+    </w:p>
+    <w:p>
+      <w:pPr>
+        <w:rPr>
+          <w:rFonts w:hint="default"/>
+          <w:lang w:val="en-US"/>
+        </w:rPr>
+      </w:pPr>
+    </w:p>
+    <w:p>
+      <w:pPr>
+        <w:rPr>
+          <w:rFonts w:hint="default"/>
+          <w:lang w:val="en-US"/>
+        </w:rPr>
+      </w:pPr>
+      <w:r>
+        <w:rPr>
+          <w:rFonts w:hint="default"/>
+          <w:lang w:val="en-US"/>
+        </w:rPr>
+        <w:t>find [location] [criteria] [actions] =&gt;  search for files in a directory hierarchy.</w:t>
+      </w:r>
+    </w:p>
+    <w:p>
+      <w:pPr>
+        <w:rPr>
+          <w:rFonts w:hint="default"/>
+          <w:lang w:val="en-US"/>
+        </w:rPr>
+      </w:pPr>
+      <w:r>
+        <w:rPr>
+          <w:rFonts w:hint="default"/>
+          <w:lang w:val="en-US"/>
+        </w:rPr>
+        <w:t>find . =&gt; list all the subdirectory and file ahead of current directory.</w:t>
+      </w:r>
+    </w:p>
+    <w:p>
+      <w:pPr>
+        <w:rPr>
+          <w:rFonts w:hint="default"/>
+          <w:lang w:val="en-US"/>
+        </w:rPr>
+      </w:pPr>
+      <w:r>
+        <w:rPr>
+          <w:rFonts w:hint="default"/>
+          <w:lang w:val="en-US"/>
+        </w:rPr>
+        <w:t>find . -type f(d) -name(iname) "C*.docx" =&gt; f for file, d for directory, it will search through all the file to find file name which match given regex, iname matches in case insensitive manner.</w:t>
+      </w:r>
+    </w:p>
+    <w:p>
+      <w:pPr>
+        <w:rPr>
+          <w:rFonts w:hint="default"/>
+          <w:lang w:val="en-US"/>
+        </w:rPr>
+      </w:pPr>
+      <w:r>
+        <w:rPr>
+          <w:rFonts w:hint="default"/>
+          <w:lang w:val="en-US"/>
+        </w:rPr>
+        <w:t>find . -type f -mmin(mtime) -(+)4 =&gt; mmin for modified minute, mtime for modified day,- for less than 4,+ indecate more than 4, given cammand shows all file which are modified less than 4 min ago.</w:t>
+      </w:r>
+    </w:p>
+    <w:p>
+      <w:pPr>
+        <w:rPr>
+          <w:rFonts w:hint="default"/>
+          <w:lang w:val="en-US"/>
+        </w:rPr>
+      </w:pPr>
+      <w:r>
+        <w:rPr>
+          <w:rFonts w:hint="default"/>
+          <w:lang w:val="en-US"/>
+        </w:rPr>
+        <w:t>find . -size +5M(k,G) =&gt; M indicate MB,k indicates KB, G indicates GB, it searches for all file which have size more than 5MB.</w:t>
+      </w:r>
+    </w:p>
+    <w:p>
+      <w:pPr>
+        <w:rPr>
+          <w:rFonts w:hint="default"/>
+          <w:lang w:val="en-US"/>
+        </w:rPr>
+      </w:pPr>
+      <w:r>
+        <w:rPr>
+          <w:rFonts w:hint="default"/>
+          <w:lang w:val="en-US"/>
+        </w:rPr>
+        <w:t>find dir_name -type d -exec chmod 775 {} + =&gt; exec is for excution, {} placeholder, it will change permission of every subdirecotry of dir_name to 775.</w:t>
+      </w:r>
+    </w:p>
+    <w:p>
+      <w:pPr>
+        <w:rPr>
+          <w:rFonts w:hint="default"/>
+          <w:lang w:val="en-US"/>
+        </w:rPr>
+      </w:pPr>
+      <w:r>
+        <w:rPr>
+          <w:rFonts w:hint="default"/>
+          <w:lang w:val="en-US"/>
+        </w:rPr>
+        <w:t>find . -type f -name “*.jpg” -maxdepth 1 -exec rm {} + =&gt; remove all the .jpg file from current directory.</w:t>
+      </w:r>
+    </w:p>
+    <w:p>
+      <w:pPr>
+        <w:rPr>
+          <w:rFonts w:hint="default"/>
+          <w:lang w:val="en-US"/>
+        </w:rPr>
+      </w:pPr>
+      <w:r>
+        <w:rPr>
+          <w:rFonts w:hint="default"/>
+          <w:lang w:val="en-US"/>
+        </w:rPr>
+        <w:t>find /tmp -newer /tmp/tstfile -ls =&gt; Find all files under the /tmp directory that are newer than an already existing file(tstfile) and give a detailed listing.</w:t>
+      </w:r>
+    </w:p>
+    <w:p>
+      <w:pPr>
+        <w:rPr>
+          <w:rFonts w:hint="default"/>
+          <w:lang w:val="en-US"/>
+        </w:rPr>
+      </w:pPr>
+    </w:p>
+    <w:p>
+      <w:pPr>
+        <w:rPr>
+          <w:rFonts w:hint="default"/>
+          <w:lang w:val="en-US"/>
+        </w:rPr>
+      </w:pPr>
+      <w:r>
+        <w:rPr>
+          <w:rFonts w:hint="default"/>
+          <w:lang w:val="en-US"/>
+        </w:rPr>
+        <w:t>sed =&gt; stands for stream editor. Its job is to make substitutions and other modifications in files and in streamed output.</w:t>
       </w:r>
     </w:p>
     <w:p>
@@ -2408,7 +3847,7 @@
           <w:rFonts w:hint="default"/>
           <w:lang w:val="en-US"/>
         </w:rPr>
-        <w:t>sudo chgrp grp_name dir_name =&gt; change group of file belong to.</w:t>
+        <w:t xml:space="preserve">sed s/pig/cow/g file &gt; newfile =&gt; s stands for substitute, If you want to change all instances, you have to add the g (global) qualifier, slash(/) is just partition b/w text can be replaced by colon (:), it replace all occurance of ‘pig’ in ‘file’ to ‘cow’ and copy the content in newfile. </w:t>
       </w:r>
     </w:p>
     <w:p>
@@ -2464,7 +3903,7 @@
           <w:rFonts w:hint="default"/>
           <w:lang w:val="en-US"/>
         </w:rPr>
-        <w:t>dpkg =&gt; package manager for debian.</w:t>
+        <w:t>dpkg =&gt; package manager for debian. if we install packages using this, this won’t install dependency of the packages automatically.</w:t>
       </w:r>
     </w:p>
     <w:p>
@@ -2524,6 +3963,311 @@
           <w:rFonts w:hint="default"/>
           <w:lang w:val="en-US"/>
         </w:rPr>
+        <w:t>sudo dpkg -i pkg.deb =&gt; sometime it will give error for dependency you can go ahead and install each dependency one by one by yourself but there is better way to do it through apt.</w:t>
+      </w:r>
+    </w:p>
+    <w:p>
+      <w:pPr>
+        <w:rPr>
+          <w:rFonts w:hint="default"/>
+          <w:lang w:val="en-US"/>
+        </w:rPr>
+      </w:pPr>
+    </w:p>
+    <w:p>
+      <w:pPr>
+        <w:rPr>
+          <w:rFonts w:hint="default"/>
+          <w:lang w:val="en-US"/>
+        </w:rPr>
+      </w:pPr>
+      <w:r>
+        <w:rPr>
+          <w:rFonts w:hint="default"/>
+          <w:lang w:val="en-US"/>
+        </w:rPr>
+        <w:t>apt =&gt; Advance Package tool, it install package with dependency and clean also when not needed.</w:t>
+      </w:r>
+    </w:p>
+    <w:p>
+      <w:pPr>
+        <w:rPr>
+          <w:rFonts w:hint="default"/>
+          <w:lang w:val="en-US"/>
+        </w:rPr>
+      </w:pPr>
+      <w:r>
+        <w:rPr>
+          <w:rFonts w:hint="default"/>
+          <w:lang w:val="en-US"/>
+        </w:rPr>
+        <w:t>sudo apt install gimp =&gt; to install gimp package.</w:t>
+      </w:r>
+    </w:p>
+    <w:p>
+      <w:pPr>
+        <w:rPr>
+          <w:rFonts w:hint="default"/>
+          <w:lang w:val="en-US"/>
+        </w:rPr>
+      </w:pPr>
+      <w:r>
+        <w:rPr>
+          <w:rFonts w:hint="default"/>
+          <w:lang w:val="en-US"/>
+        </w:rPr>
+        <w:t>sudo apt remove gimp =&gt; to unintall gimp pacakge.</w:t>
+      </w:r>
+    </w:p>
+    <w:p>
+      <w:pPr>
+        <w:rPr>
+          <w:rFonts w:hint="default"/>
+          <w:lang w:val="en-US"/>
+        </w:rPr>
+      </w:pPr>
+      <w:r>
+        <w:rPr>
+          <w:rFonts w:hint="default"/>
+          <w:lang w:val="en-US"/>
+        </w:rPr>
+        <w:t>sudo apt update =&gt; to update package list.</w:t>
+      </w:r>
+      <w:bookmarkStart w:id="0" w:name="_GoBack"/>
+      <w:bookmarkEnd w:id="0"/>
+    </w:p>
+    <w:p>
+      <w:pPr>
+        <w:numPr>
+          <w:ilvl w:val="0"/>
+          <w:numId w:val="3"/>
+        </w:numPr>
+        <w:ind w:left="420" w:leftChars="0" w:hanging="420" w:firstLineChars="0"/>
+        <w:rPr>
+          <w:rFonts w:hint="default"/>
+          <w:lang w:val="en-US"/>
+        </w:rPr>
+      </w:pPr>
+      <w:r>
+        <w:rPr>
+          <w:rFonts w:hint="default"/>
+          <w:lang w:val="en-US"/>
+        </w:rPr>
+        <w:t>list - list packages based on package names</w:t>
+      </w:r>
+    </w:p>
+    <w:p>
+      <w:pPr>
+        <w:numPr>
+          <w:ilvl w:val="0"/>
+          <w:numId w:val="3"/>
+        </w:numPr>
+        <w:tabs>
+          <w:tab w:val="clear" w:pos="420"/>
+        </w:tabs>
+        <w:ind w:left="420" w:leftChars="0" w:hanging="420" w:firstLineChars="0"/>
+        <w:rPr>
+          <w:rFonts w:hint="default"/>
+          <w:lang w:val="en-US"/>
+        </w:rPr>
+      </w:pPr>
+      <w:r>
+        <w:rPr>
+          <w:rFonts w:hint="default"/>
+          <w:lang w:val="en-US"/>
+        </w:rPr>
+        <w:t>search - search in package descriptions</w:t>
+      </w:r>
+    </w:p>
+    <w:p>
+      <w:pPr>
+        <w:numPr>
+          <w:ilvl w:val="0"/>
+          <w:numId w:val="3"/>
+        </w:numPr>
+        <w:tabs>
+          <w:tab w:val="clear" w:pos="420"/>
+        </w:tabs>
+        <w:ind w:left="420" w:leftChars="0" w:hanging="420" w:firstLineChars="0"/>
+        <w:rPr>
+          <w:rFonts w:hint="default"/>
+          <w:lang w:val="en-US"/>
+        </w:rPr>
+      </w:pPr>
+      <w:r>
+        <w:rPr>
+          <w:rFonts w:hint="default"/>
+          <w:lang w:val="en-US"/>
+        </w:rPr>
+        <w:t>show - show package details</w:t>
+      </w:r>
+    </w:p>
+    <w:p>
+      <w:pPr>
+        <w:numPr>
+          <w:ilvl w:val="0"/>
+          <w:numId w:val="3"/>
+        </w:numPr>
+        <w:tabs>
+          <w:tab w:val="clear" w:pos="420"/>
+        </w:tabs>
+        <w:ind w:left="420" w:leftChars="0" w:hanging="420" w:firstLineChars="0"/>
+        <w:rPr>
+          <w:rFonts w:hint="default"/>
+          <w:lang w:val="en-US"/>
+        </w:rPr>
+      </w:pPr>
+      <w:r>
+        <w:rPr>
+          <w:rFonts w:hint="default"/>
+          <w:lang w:val="en-US"/>
+        </w:rPr>
+        <w:t>install - install packages</w:t>
+      </w:r>
+    </w:p>
+    <w:p>
+      <w:pPr>
+        <w:numPr>
+          <w:ilvl w:val="0"/>
+          <w:numId w:val="3"/>
+        </w:numPr>
+        <w:tabs>
+          <w:tab w:val="clear" w:pos="420"/>
+        </w:tabs>
+        <w:ind w:left="420" w:leftChars="0" w:hanging="420" w:firstLineChars="0"/>
+        <w:rPr>
+          <w:rFonts w:hint="default"/>
+          <w:lang w:val="en-US"/>
+        </w:rPr>
+      </w:pPr>
+      <w:r>
+        <w:rPr>
+          <w:rFonts w:hint="default"/>
+          <w:lang w:val="en-US"/>
+        </w:rPr>
+        <w:t>reinstall - reinstall packages</w:t>
+      </w:r>
+    </w:p>
+    <w:p>
+      <w:pPr>
+        <w:numPr>
+          <w:ilvl w:val="0"/>
+          <w:numId w:val="3"/>
+        </w:numPr>
+        <w:tabs>
+          <w:tab w:val="clear" w:pos="420"/>
+        </w:tabs>
+        <w:ind w:left="420" w:leftChars="0" w:hanging="420" w:firstLineChars="0"/>
+        <w:rPr>
+          <w:rFonts w:hint="default"/>
+          <w:lang w:val="en-US"/>
+        </w:rPr>
+      </w:pPr>
+      <w:r>
+        <w:rPr>
+          <w:rFonts w:hint="default"/>
+          <w:lang w:val="en-US"/>
+        </w:rPr>
+        <w:t>remove - remove packages</w:t>
+      </w:r>
+    </w:p>
+    <w:p>
+      <w:pPr>
+        <w:numPr>
+          <w:ilvl w:val="0"/>
+          <w:numId w:val="3"/>
+        </w:numPr>
+        <w:tabs>
+          <w:tab w:val="clear" w:pos="420"/>
+        </w:tabs>
+        <w:ind w:left="420" w:leftChars="0" w:hanging="420" w:firstLineChars="0"/>
+        <w:rPr>
+          <w:rFonts w:hint="default"/>
+          <w:lang w:val="en-US"/>
+        </w:rPr>
+      </w:pPr>
+      <w:r>
+        <w:rPr>
+          <w:rFonts w:hint="default"/>
+          <w:lang w:val="en-US"/>
+        </w:rPr>
+        <w:t>autoremove - Remove automatically all unused packages</w:t>
+      </w:r>
+    </w:p>
+    <w:p>
+      <w:pPr>
+        <w:numPr>
+          <w:ilvl w:val="0"/>
+          <w:numId w:val="3"/>
+        </w:numPr>
+        <w:tabs>
+          <w:tab w:val="clear" w:pos="420"/>
+        </w:tabs>
+        <w:ind w:left="420" w:leftChars="0" w:hanging="420" w:firstLineChars="0"/>
+        <w:rPr>
+          <w:rFonts w:hint="default"/>
+          <w:lang w:val="en-US"/>
+        </w:rPr>
+      </w:pPr>
+      <w:r>
+        <w:rPr>
+          <w:rFonts w:hint="default"/>
+          <w:lang w:val="en-US"/>
+        </w:rPr>
+        <w:t>update - update list of available packages</w:t>
+      </w:r>
+    </w:p>
+    <w:p>
+      <w:pPr>
+        <w:numPr>
+          <w:ilvl w:val="0"/>
+          <w:numId w:val="3"/>
+        </w:numPr>
+        <w:tabs>
+          <w:tab w:val="clear" w:pos="420"/>
+        </w:tabs>
+        <w:ind w:left="420" w:leftChars="0" w:hanging="420" w:firstLineChars="0"/>
+        <w:rPr>
+          <w:rFonts w:hint="default"/>
+          <w:lang w:val="en-US"/>
+        </w:rPr>
+      </w:pPr>
+      <w:r>
+        <w:rPr>
+          <w:rFonts w:hint="default"/>
+          <w:lang w:val="en-US"/>
+        </w:rPr>
+        <w:t>upgrade - upgrade the system by installing/upgrading packages</w:t>
+      </w:r>
+    </w:p>
+    <w:p>
+      <w:pPr>
+        <w:rPr>
+          <w:rFonts w:hint="default"/>
+          <w:lang w:val="en-US"/>
+        </w:rPr>
+      </w:pPr>
+    </w:p>
+    <w:p>
+      <w:pPr>
+        <w:rPr>
+          <w:rFonts w:hint="default"/>
+          <w:lang w:val="en-US"/>
+        </w:rPr>
+      </w:pPr>
+    </w:p>
+    <w:p>
+      <w:pPr>
+        <w:rPr>
+          <w:rFonts w:hint="default"/>
+          <w:lang w:val="en-US"/>
+        </w:rPr>
+      </w:pPr>
+      <w:r>
+        <w:rPr>
+          <w:rFonts w:hint="default"/>
+          <w:lang w:val="en-US"/>
+        </w:rPr>
         <w:t>tar option(s) archive_name file_name(s) =&gt; tape archive used to convert group of file into archive.</w:t>
       </w:r>
     </w:p>
@@ -2555,6 +4299,21 @@
           <w:lang w:val="en-US"/>
         </w:rPr>
         <w:t>tar -xvf aa.tar =&gt; extract,verbose the file of name aa.tar</w:t>
+      </w:r>
+    </w:p>
+    <w:p>
+      <w:pPr>
+        <w:rPr>
+          <w:rFonts w:hint="default"/>
+          <w:lang w:val="en-US"/>
+        </w:rPr>
+      </w:pPr>
+      <w:r>
+        <w:rPr>
+          <w:rFonts w:hint="default"/>
+          <w:lang w:val="en-US"/>
+        </w:rPr>
+        <w:t>tar -tf aa.tar =&gt; just show the inside content of file without extracting it.</w:t>
       </w:r>
     </w:p>
     <w:p>
@@ -2570,13 +4329,6 @@
           <w:docGrid w:linePitch="360" w:charSpace="0"/>
         </w:sectPr>
       </w:pPr>
-      <w:r>
-        <w:rPr>
-          <w:rFonts w:hint="default"/>
-          <w:lang w:val="en-US"/>
-        </w:rPr>
-        <w:t>tar -tf aa.tar =&gt; just show the inside content of file without extracting it.</w:t>
-      </w:r>
     </w:p>
     <w:p>
       <w:pPr>
@@ -2599,6 +4351,26 @@
 <file path=word/numbering.xml><?xml version="1.0" encoding="utf-8"?>
 <w:numbering xmlns:wpc="http://schemas.microsoft.com/office/word/2010/wordprocessingCanvas" xmlns:mc="http://schemas.openxmlformats.org/markup-compatibility/2006" xmlns:o="urn:schemas-microsoft-com:office:office" xmlns:r="http://schemas.openxmlformats.org/officeDocument/2006/relationships" xmlns:m="http://schemas.openxmlformats.org/officeDocument/2006/math" xmlns:v="urn:schemas-microsoft-com:vml" xmlns:wp14="http://schemas.microsoft.com/office/word/2010/wordprocessingDrawing" xmlns:wp="http://schemas.openxmlformats.org/drawingml/2006/wordprocessingDrawing" xmlns:w10="urn:schemas-microsoft-com:office:word" xmlns:w="http://schemas.openxmlformats.org/wordprocessingml/2006/main" xmlns:w14="http://schemas.microsoft.com/office/word/2010/wordml" xmlns:wpg="http://schemas.microsoft.com/office/word/2010/wordprocessingGroup" xmlns:wpi="http://schemas.microsoft.com/office/word/2010/wordprocessingInk" xmlns:wne="http://schemas.microsoft.com/office/word/2006/wordml" xmlns:wps="http://schemas.microsoft.com/office/word/2010/wordprocessingShape" mc:Ignorable="w14 wp14">
   <w:abstractNum w:abstractNumId="0">
+    <w:nsid w:val="8981AAB5"/>
+    <w:multiLevelType w:val="singleLevel"/>
+    <w:tmpl w:val="8981AAB5"/>
+    <w:lvl w:ilvl="0" w:tentative="0">
+      <w:start w:val="1"/>
+      <w:numFmt w:val="bullet"/>
+      <w:lvlText w:val=""/>
+      <w:lvlJc w:val="left"/>
+      <w:pPr>
+        <w:tabs>
+          <w:tab w:val="left" w:pos="420"/>
+        </w:tabs>
+        <w:ind w:left="420" w:leftChars="0" w:hanging="420" w:firstLineChars="0"/>
+      </w:pPr>
+      <w:rPr>
+        <w:rFonts w:hint="default" w:ascii="Wingdings" w:hAnsi="Wingdings"/>
+      </w:rPr>
+    </w:lvl>
+  </w:abstractNum>
+  <w:abstractNum w:abstractNumId="1">
     <w:nsid w:val="3B5DFF0F"/>
     <w:multiLevelType w:val="singleLevel"/>
     <w:tmpl w:val="3B5DFF0F"/>
@@ -2610,7 +4382,7 @@
       <w:lvlJc w:val="left"/>
     </w:lvl>
   </w:abstractNum>
-  <w:abstractNum w:abstractNumId="1">
+  <w:abstractNum w:abstractNumId="2">
     <w:nsid w:val="777CD4CC"/>
     <w:multiLevelType w:val="singleLevel"/>
     <w:tmpl w:val="777CD4CC"/>
@@ -2623,9 +4395,12 @@
     </w:lvl>
   </w:abstractNum>
   <w:num w:numId="1">
+    <w:abstractNumId w:val="2"/>
+  </w:num>
+  <w:num w:numId="2">
     <w:abstractNumId w:val="1"/>
   </w:num>
-  <w:num w:numId="2">
+  <w:num w:numId="3">
     <w:abstractNumId w:val="0"/>
   </w:num>
 </w:numbering>
@@ -2959,12 +4734,12 @@
       <w:szCs w:val="32"/>
     </w:rPr>
   </w:style>
-  <w:style w:type="character" w:default="1" w:styleId="5">
+  <w:style w:type="character" w:default="1" w:styleId="7">
     <w:name w:val="Default Paragraph Font"/>
     <w:semiHidden/>
     <w:uiPriority w:val="0"/>
   </w:style>
-  <w:style w:type="table" w:default="1" w:styleId="6">
+  <w:style w:type="table" w:default="1" w:styleId="9">
     <w:name w:val="Normal Table"/>
     <w:semiHidden/>
     <w:qFormat/>
@@ -2977,6 +4752,63 @@
         <w:right w:w="108" w:type="dxa"/>
       </w:tblCellMar>
     </w:tblPr>
+  </w:style>
+  <w:style w:type="paragraph" w:styleId="5">
+    <w:name w:val="HTML Preformatted"/>
+    <w:uiPriority w:val="0"/>
+    <w:pPr>
+      <w:tabs>
+        <w:tab w:val="left" w:pos="916"/>
+        <w:tab w:val="left" w:pos="1832"/>
+        <w:tab w:val="left" w:pos="2748"/>
+        <w:tab w:val="left" w:pos="3664"/>
+        <w:tab w:val="left" w:pos="4580"/>
+        <w:tab w:val="left" w:pos="5496"/>
+        <w:tab w:val="left" w:pos="6412"/>
+        <w:tab w:val="left" w:pos="7328"/>
+        <w:tab w:val="left" w:pos="8244"/>
+        <w:tab w:val="left" w:pos="9160"/>
+        <w:tab w:val="left" w:pos="10076"/>
+        <w:tab w:val="left" w:pos="10992"/>
+        <w:tab w:val="left" w:pos="11908"/>
+        <w:tab w:val="left" w:pos="12824"/>
+        <w:tab w:val="left" w:pos="13740"/>
+        <w:tab w:val="left" w:pos="14656"/>
+      </w:tabs>
+      <w:jc w:val="left"/>
+    </w:pPr>
+    <w:rPr>
+      <w:rFonts w:hint="eastAsia" w:ascii="SimSun" w:hAnsi="SimSun" w:eastAsia="SimSun" w:cs="SimSun"/>
+      <w:kern w:val="0"/>
+      <w:sz w:val="24"/>
+      <w:szCs w:val="24"/>
+      <w:lang w:val="en-US" w:eastAsia="zh-CN" w:bidi="ar"/>
+    </w:rPr>
+  </w:style>
+  <w:style w:type="paragraph" w:styleId="6">
+    <w:name w:val="Normal (Web)"/>
+    <w:uiPriority w:val="0"/>
+    <w:pPr>
+      <w:spacing w:before="0" w:beforeAutospacing="1" w:after="0" w:afterAutospacing="1"/>
+      <w:ind w:left="0" w:right="0"/>
+      <w:jc w:val="left"/>
+    </w:pPr>
+    <w:rPr>
+      <w:kern w:val="0"/>
+      <w:sz w:val="24"/>
+      <w:szCs w:val="24"/>
+      <w:lang w:val="en-US" w:eastAsia="zh-CN" w:bidi="ar"/>
+    </w:rPr>
+  </w:style>
+  <w:style w:type="character" w:styleId="8">
+    <w:name w:val="Strong"/>
+    <w:basedOn w:val="7"/>
+    <w:qFormat/>
+    <w:uiPriority w:val="0"/>
+    <w:rPr>
+      <w:b/>
+      <w:bCs/>
+    </w:rPr>
   </w:style>
 </w:styles>
 </file>

</xml_diff>

<commit_message>
week 3 and 4 added
</commit_message>
<xml_diff>
--- a/Commands.docx
+++ b/Commands.docx
@@ -343,7 +343,7 @@
           <w:rFonts w:hint="default"/>
           <w:lang w:val="en-US"/>
         </w:rPr>
-        <w:t>cp source destination =&gt; copy file/folder from source to destination.(if destination is absent it will copy the file into present directory).</w:t>
+        <w:t>cp source destination =&gt; copy file/folder from source to destination.(if we don’t write destination ,it copies the file from source to present directory).</w:t>
       </w:r>
     </w:p>
     <w:p>
@@ -699,7 +699,7 @@
           <w:rFonts w:hint="default"/>
           <w:lang w:val="en-US"/>
         </w:rPr>
-        <w:t>ls -Recurse -Filter *.exe -Depth 2 =&gt; this will list all file of current and sub folder till depth 2 which are ending with .exe.</w:t>
+        <w:t>ls -Recurse -Filter *.exe -Depth 2 =&gt; this will list all file of current and sub folder with the depth of atmost 2 which are ending with .exe.</w:t>
       </w:r>
     </w:p>
     <w:p>
@@ -947,7 +947,7 @@
           <w:rFonts w:hint="default"/>
           <w:lang w:val="en-US"/>
         </w:rPr>
-        <w:t>Computer Mangaement- system tool- localuser and gruoup =&gt;gui option to manage user(in window 10 home this is not available)</w:t>
+        <w:t>Computer Management- system tool- localuser and group =&gt;gui option to manage user(in window 10 home this is not available)</w:t>
       </w:r>
     </w:p>
     <w:p>
@@ -1167,6 +1167,21 @@
           <w:lang w:val="en-US"/>
         </w:rPr>
         <w:t>icacls dir_name /remove Everyone =&gt; remove permission for Everyone group.</w:t>
+      </w:r>
+    </w:p>
+    <w:p>
+      <w:pPr>
+        <w:rPr>
+          <w:rFonts w:hint="default"/>
+          <w:lang w:val="en-US"/>
+        </w:rPr>
+      </w:pPr>
+      <w:r>
+        <w:rPr>
+          <w:rFonts w:hint="default"/>
+          <w:lang w:val="en-US"/>
+        </w:rPr>
+        <w:t>icacls dir_name /inheritance:e|d|r =&gt; e for enable,d for disable and r for remove all inheritance.</w:t>
       </w:r>
     </w:p>
     <w:p>
@@ -1354,6 +1369,385 @@
           <w:lang w:val="en-US"/>
         </w:rPr>
       </w:pPr>
+      <w:r>
+        <w:rPr>
+          <w:rFonts w:hint="default"/>
+          <w:lang w:val="en-US"/>
+        </w:rPr>
+        <w:t>Diskpart =&gt; it change cli to diskpartition window.</w:t>
+      </w:r>
+    </w:p>
+    <w:p>
+      <w:pPr>
+        <w:bidi w:val="0"/>
+        <w:rPr>
+          <w:rFonts w:hint="default"/>
+          <w:lang w:val="en-US"/>
+        </w:rPr>
+      </w:pPr>
+      <w:r>
+        <w:rPr>
+          <w:rFonts w:hint="default"/>
+          <w:lang w:val="en-US"/>
+        </w:rPr>
+        <w:t>list disk =&gt; it will list all disk active in computer.</w:t>
+      </w:r>
+    </w:p>
+    <w:p>
+      <w:pPr>
+        <w:bidi w:val="0"/>
+        <w:rPr>
+          <w:rFonts w:hint="default"/>
+          <w:lang w:val="en-US"/>
+        </w:rPr>
+      </w:pPr>
+      <w:r>
+        <w:rPr>
+          <w:rFonts w:hint="default"/>
+          <w:lang w:val="en-US"/>
+        </w:rPr>
+        <w:t>select disk disk_num =&gt; it will select the disk with given disk number.</w:t>
+      </w:r>
+    </w:p>
+    <w:p>
+      <w:pPr>
+        <w:bidi w:val="0"/>
+        <w:rPr>
+          <w:rFonts w:hint="default"/>
+          <w:lang w:val="en-US"/>
+        </w:rPr>
+      </w:pPr>
+      <w:r>
+        <w:rPr>
+          <w:rFonts w:hint="default"/>
+          <w:lang w:val="en-US"/>
+        </w:rPr>
+        <w:t>clean =&gt; it will clean(remove all partition) present on selected disk.</w:t>
+      </w:r>
+    </w:p>
+    <w:p>
+      <w:pPr>
+        <w:bidi w:val="0"/>
+        <w:rPr>
+          <w:rFonts w:hint="default"/>
+          <w:lang w:val="en-US"/>
+        </w:rPr>
+      </w:pPr>
+      <w:r>
+        <w:rPr>
+          <w:rFonts w:hint="default"/>
+          <w:lang w:val="en-US"/>
+        </w:rPr>
+        <w:t>create partition primary =&gt; create partition on selected disk.</w:t>
+      </w:r>
+    </w:p>
+    <w:p>
+      <w:pPr>
+        <w:bidi w:val="0"/>
+        <w:rPr>
+          <w:rFonts w:hint="default"/>
+          <w:lang w:val="en-US"/>
+        </w:rPr>
+      </w:pPr>
+      <w:r>
+        <w:rPr>
+          <w:rFonts w:hint="default"/>
+          <w:lang w:val="en-US"/>
+        </w:rPr>
+        <w:t>select partition 1 =&gt; partition 1 is now selected partition.</w:t>
+      </w:r>
+    </w:p>
+    <w:p>
+      <w:pPr>
+        <w:bidi w:val="0"/>
+        <w:rPr>
+          <w:rFonts w:hint="default"/>
+          <w:lang w:val="en-US"/>
+        </w:rPr>
+      </w:pPr>
+      <w:r>
+        <w:rPr>
+          <w:rFonts w:hint="default"/>
+          <w:lang w:val="en-US"/>
+        </w:rPr>
+        <w:t>active =&gt; diskpart marked the current partition as active.</w:t>
+      </w:r>
+    </w:p>
+    <w:p>
+      <w:pPr>
+        <w:bidi w:val="0"/>
+        <w:rPr>
+          <w:rFonts w:hint="default"/>
+          <w:lang w:val="en-US"/>
+        </w:rPr>
+      </w:pPr>
+      <w:r>
+        <w:rPr>
+          <w:rFonts w:hint="default"/>
+          <w:lang w:val="en-US"/>
+        </w:rPr>
+        <w:t>format FS=NTFS label=my-usb-drive quick =&gt; FS(File System),label=lebel name for drive,quick is format type.</w:t>
+      </w:r>
+    </w:p>
+    <w:p>
+      <w:pPr>
+        <w:bidi w:val="0"/>
+        <w:rPr>
+          <w:rFonts w:hint="default"/>
+          <w:lang w:val="en-US"/>
+        </w:rPr>
+      </w:pPr>
+    </w:p>
+    <w:p>
+      <w:pPr>
+        <w:bidi w:val="0"/>
+        <w:rPr>
+          <w:rFonts w:hint="default"/>
+          <w:lang w:val="en-US"/>
+        </w:rPr>
+      </w:pPr>
+      <w:r>
+        <w:rPr>
+          <w:rFonts w:hint="default"/>
+          <w:lang w:val="en-US"/>
+        </w:rPr>
+        <w:t>Windows NTFS file system store file information in MFT(Master File Table),every file in file has entry in MFT.</w:t>
+      </w:r>
+    </w:p>
+    <w:p>
+      <w:pPr>
+        <w:rPr>
+          <w:rFonts w:hint="default"/>
+          <w:lang w:val="en-US"/>
+        </w:rPr>
+      </w:pPr>
+      <w:r>
+        <w:rPr>
+          <w:rFonts w:hint="default"/>
+          <w:lang w:val="en-US"/>
+        </w:rPr>
+        <w:t>shortcut =&gt; it is another entry in MFT but it only has reference of some destination.</w:t>
+      </w:r>
+    </w:p>
+    <w:p>
+      <w:pPr>
+        <w:rPr>
+          <w:rFonts w:hint="default"/>
+          <w:lang w:val="en-US"/>
+        </w:rPr>
+      </w:pPr>
+      <w:r>
+        <w:rPr>
+          <w:rFonts w:hint="default"/>
+          <w:lang w:val="en-US"/>
+        </w:rPr>
+        <w:t>symbolic links =&gt; kind of shortcut but at the file system level. it points to linked file name. OS treat it as substitute of original file system in almost every way.</w:t>
+      </w:r>
+    </w:p>
+    <w:p>
+      <w:pPr>
+        <w:rPr>
+          <w:rFonts w:hint="default"/>
+          <w:lang w:val="en-US"/>
+        </w:rPr>
+      </w:pPr>
+      <w:r>
+        <w:rPr>
+          <w:rFonts w:hint="default"/>
+          <w:lang w:val="en-US"/>
+        </w:rPr>
+        <w:t>mklink sym_link_name file_name =&gt; create symbolic link for given file_name.</w:t>
+      </w:r>
+    </w:p>
+    <w:p>
+      <w:pPr>
+        <w:rPr>
+          <w:rFonts w:hint="default"/>
+          <w:lang w:val="en-US"/>
+        </w:rPr>
+      </w:pPr>
+      <w:r>
+        <w:rPr>
+          <w:rFonts w:hint="default"/>
+          <w:lang w:val="en-US"/>
+        </w:rPr>
+        <w:t>hard links =&gt; it points to linked file record number this means file name of linked file can changed and hard links still points to it.</w:t>
+      </w:r>
+    </w:p>
+    <w:p>
+      <w:pPr>
+        <w:rPr>
+          <w:rFonts w:hint="default"/>
+          <w:lang w:val="en-US"/>
+        </w:rPr>
+      </w:pPr>
+      <w:r>
+        <w:rPr>
+          <w:rFonts w:hint="default"/>
+          <w:lang w:val="en-US"/>
+        </w:rPr>
+        <w:t>mklink /H link_name file_name =&gt; create hard link for given file_name.</w:t>
+      </w:r>
+    </w:p>
+    <w:p>
+      <w:pPr>
+        <w:rPr>
+          <w:rFonts w:hint="default"/>
+          <w:lang w:val="en-US"/>
+        </w:rPr>
+      </w:pPr>
+    </w:p>
+    <w:p>
+      <w:pPr>
+        <w:rPr>
+          <w:rFonts w:hint="default"/>
+          <w:lang w:val="en-US"/>
+        </w:rPr>
+      </w:pPr>
+      <w:r>
+        <w:rPr>
+          <w:rFonts w:hint="default"/>
+          <w:lang w:val="en-US"/>
+        </w:rPr>
+        <w:t>computer manger -&gt; device manager -&gt; Disk Cleanup(used for clean the disk like, clean up the temp file, log files,compress the old and rarely use files etc.)</w:t>
+      </w:r>
+    </w:p>
+    <w:p>
+      <w:pPr>
+        <w:rPr>
+          <w:rFonts w:hint="default"/>
+          <w:lang w:val="en-US"/>
+        </w:rPr>
+      </w:pPr>
+      <w:r>
+        <w:rPr>
+          <w:rFonts w:hint="default"/>
+          <w:lang w:val="en-US"/>
+        </w:rPr>
+        <w:t>diskfragmentation =&gt; idea is to take all file stored in the disk and reorganize them into neighbouring locations.(used in hard drive I.e HDD). SSD used Trim.</w:t>
+      </w:r>
+    </w:p>
+    <w:p>
+      <w:pPr>
+        <w:rPr>
+          <w:rFonts w:hint="default"/>
+          <w:lang w:val="en-US"/>
+        </w:rPr>
+      </w:pPr>
+      <w:r>
+        <w:rPr>
+          <w:rFonts w:hint="default"/>
+          <w:lang w:val="en-US"/>
+        </w:rPr>
+        <w:t>fsutil repair query C: =&gt; this will check status of self-healing for C: drive.</w:t>
+      </w:r>
+    </w:p>
+    <w:p>
+      <w:pPr>
+        <w:rPr>
+          <w:rFonts w:hint="default"/>
+          <w:lang w:val="en-US"/>
+        </w:rPr>
+      </w:pPr>
+      <w:r>
+        <w:rPr>
+          <w:rFonts w:hint="default"/>
+          <w:lang w:val="en-US"/>
+        </w:rPr>
+        <w:t>chkdsk /F D: =&gt; to fix any error, corruption in data in given disk.</w:t>
+      </w:r>
+    </w:p>
+    <w:p>
+      <w:pPr>
+        <w:rPr>
+          <w:rFonts w:hint="default"/>
+          <w:lang w:val="en-US"/>
+        </w:rPr>
+      </w:pPr>
+    </w:p>
+    <w:p>
+      <w:r>
+        <w:rPr>
+          <w:rFonts w:hint="default"/>
+          <w:lang w:val="en-US" w:eastAsia="zh-CN"/>
+        </w:rPr>
+        <w:t>Question</w:t>
+      </w:r>
+    </w:p>
+    <w:p>
+      <w:pPr>
+        <w:rPr>
+          <w:rFonts w:hint="default"/>
+        </w:rPr>
+      </w:pPr>
+      <w:r>
+        <w:rPr>
+          <w:rFonts w:hint="default"/>
+        </w:rPr>
+        <w:t>What's the difference between a GPT and MBR partition table?</w:t>
+      </w:r>
+    </w:p>
+    <w:p>
+      <w:pPr>
+        <w:rPr>
+          <w:rFonts w:hint="default"/>
+        </w:rPr>
+      </w:pPr>
+      <w:r>
+        <w:rPr>
+          <w:rFonts w:hint="default"/>
+        </w:rPr>
+        <w:t>MBR only allows you to have volume sizes of 2TBs or less.</w:t>
+      </w:r>
+    </w:p>
+    <w:p>
+      <w:pPr>
+        <w:rPr>
+          <w:rFonts w:hint="default"/>
+        </w:rPr>
+      </w:pPr>
+      <w:r>
+        <w:rPr>
+          <w:rFonts w:hint="default"/>
+        </w:rPr>
+        <w:t>GPT doesn't have a limit to the amount of partitions you can make.</w:t>
+      </w:r>
+    </w:p>
+    <w:p>
+      <w:pPr>
+        <w:rPr>
+          <w:rFonts w:hint="default"/>
+          <w:lang w:val="en-US"/>
+        </w:rPr>
+        <w:sectPr>
+          <w:pgSz w:w="11906" w:h="16838"/>
+          <w:pgMar w:top="1440" w:right="1800" w:bottom="1440" w:left="1800" w:header="720" w:footer="720" w:gutter="0"/>
+          <w:cols w:space="720" w:num="1"/>
+          <w:docGrid w:linePitch="360" w:charSpace="0"/>
+        </w:sectPr>
+      </w:pPr>
+      <w:r>
+        <w:rPr>
+          <w:rFonts w:hint="default"/>
+        </w:rPr>
+        <w:t>GPT allows you to have volume sizes of 2TBs or greater</w:t>
+      </w:r>
+    </w:p>
+    <w:p>
+      <w:pPr>
+        <w:rPr>
+          <w:rFonts w:hint="default"/>
+          <w:lang w:val="en-US"/>
+        </w:rPr>
+      </w:pPr>
+    </w:p>
+    <w:p>
+      <w:pPr>
+        <w:rPr>
+          <w:rFonts w:hint="default"/>
+          <w:lang w:val="en-US"/>
+        </w:rPr>
+      </w:pPr>
     </w:p>
     <w:p>
       <w:pPr>
@@ -1920,6 +2314,7 @@
     </w:p>
     <w:tbl>
       <w:tblPr>
+        <w:tblStyle w:val="9"/>
         <w:tblW w:w="7791" w:type="dxa"/>
         <w:tblInd w:w="263" w:type="dxa"/>
         <w:tblBorders>
@@ -1953,7 +2348,6 @@
             <w:insideH w:val="none" w:color="auto" w:sz="0" w:space="0"/>
             <w:insideV w:val="none" w:color="auto" w:sz="0" w:space="0"/>
           </w:tblBorders>
-          <w:shd w:val="clear" w:color="auto" w:fill="FFFFFF"/>
           <w:tblCellMar>
             <w:top w:w="15" w:type="dxa"/>
             <w:left w:w="15" w:type="dxa"/>
@@ -2137,7 +2531,6 @@
             <w:insideH w:val="none" w:color="auto" w:sz="0" w:space="0"/>
             <w:insideV w:val="none" w:color="auto" w:sz="0" w:space="0"/>
           </w:tblBorders>
-          <w:shd w:val="clear" w:color="auto" w:fill="FFFFFF"/>
           <w:tblCellMar>
             <w:top w:w="15" w:type="dxa"/>
             <w:left w:w="15" w:type="dxa"/>
@@ -2224,7 +2617,6 @@
             <w:insideH w:val="none" w:color="auto" w:sz="0" w:space="0"/>
             <w:insideV w:val="none" w:color="auto" w:sz="0" w:space="0"/>
           </w:tblBorders>
-          <w:shd w:val="clear" w:color="auto" w:fill="FFFFFF"/>
           <w:tblCellMar>
             <w:top w:w="15" w:type="dxa"/>
             <w:left w:w="15" w:type="dxa"/>
@@ -2311,6 +2703,7 @@
             <w:insideH w:val="none" w:color="auto" w:sz="0" w:space="0"/>
             <w:insideV w:val="none" w:color="auto" w:sz="0" w:space="0"/>
           </w:tblBorders>
+          <w:shd w:val="clear" w:color="auto" w:fill="FFFFFF"/>
           <w:tblCellMar>
             <w:top w:w="15" w:type="dxa"/>
             <w:left w:w="15" w:type="dxa"/>
@@ -2656,7 +3049,6 @@
             <w:insideH w:val="none" w:color="auto" w:sz="0" w:space="0"/>
             <w:insideV w:val="none" w:color="auto" w:sz="0" w:space="0"/>
           </w:tblBorders>
-          <w:shd w:val="clear" w:color="auto" w:fill="FFFFFF"/>
           <w:tblCellMar>
             <w:top w:w="15" w:type="dxa"/>
             <w:left w:w="15" w:type="dxa"/>
@@ -4033,8 +4425,6 @@
         </w:rPr>
         <w:t>sudo apt update =&gt; to update package list.</w:t>
       </w:r>
-      <w:bookmarkStart w:id="0" w:name="_GoBack"/>
-      <w:bookmarkEnd w:id="0"/>
     </w:p>
     <w:p>
       <w:pPr>
@@ -4315,6 +4705,515 @@
         </w:rPr>
         <w:t>tar -tf aa.tar =&gt; just show the inside content of file without extracting it.</w:t>
       </w:r>
+    </w:p>
+    <w:p>
+      <w:pPr>
+        <w:rPr>
+          <w:rFonts w:hint="default"/>
+          <w:lang w:val="en-US"/>
+        </w:rPr>
+      </w:pPr>
+    </w:p>
+    <w:p>
+      <w:pPr>
+        <w:rPr>
+          <w:rFonts w:hint="default"/>
+          <w:lang w:val="en-US"/>
+        </w:rPr>
+      </w:pPr>
+      <w:r>
+        <w:rPr>
+          <w:rFonts w:hint="default"/>
+          <w:lang w:val="en-US"/>
+        </w:rPr>
+        <w:t>uname -r =&gt; to print kernal release version</w:t>
+      </w:r>
+    </w:p>
+    <w:p>
+      <w:pPr>
+        <w:rPr>
+          <w:rFonts w:hint="default"/>
+          <w:lang w:val="en-US"/>
+        </w:rPr>
+      </w:pPr>
+      <w:r>
+        <w:rPr>
+          <w:rFonts w:hint="default"/>
+          <w:lang w:val="en-US"/>
+        </w:rPr>
+        <w:t>apt full-upgrade =&gt; to upgrade everything including kernal.</w:t>
+      </w:r>
+    </w:p>
+    <w:p>
+      <w:pPr>
+        <w:rPr>
+          <w:rFonts w:hint="default"/>
+          <w:lang w:val="en-US"/>
+        </w:rPr>
+      </w:pPr>
+    </w:p>
+    <w:p>
+      <w:pPr>
+        <w:rPr>
+          <w:rFonts w:hint="default"/>
+          <w:lang w:val="en-US"/>
+        </w:rPr>
+      </w:pPr>
+      <w:r>
+        <w:rPr>
+          <w:rFonts w:hint="default"/>
+          <w:lang w:val="en-US"/>
+        </w:rPr>
+        <w:t>parted can be used in both mode I.e interactive mode and cli mode.</w:t>
+      </w:r>
+    </w:p>
+    <w:p>
+      <w:pPr>
+        <w:rPr>
+          <w:rFonts w:hint="default"/>
+          <w:lang w:val="en-US"/>
+        </w:rPr>
+      </w:pPr>
+      <w:r>
+        <w:rPr>
+          <w:rFonts w:hint="default"/>
+          <w:lang w:val="en-US"/>
+        </w:rPr>
+        <w:t>sudo parted -l =&gt; list disk information.</w:t>
+      </w:r>
+    </w:p>
+    <w:p>
+      <w:pPr>
+        <w:rPr>
+          <w:rFonts w:hint="default"/>
+          <w:lang w:val="en-US"/>
+        </w:rPr>
+      </w:pPr>
+      <w:r>
+        <w:rPr>
+          <w:rFonts w:hint="default"/>
+          <w:lang w:val="en-US"/>
+        </w:rPr>
+        <w:t>sudo parted /dev/sdb =&gt; launch parted in interactive mode and select /dev/sdb.</w:t>
+      </w:r>
+    </w:p>
+    <w:p>
+      <w:pPr>
+        <w:rPr>
+          <w:rFonts w:hint="default"/>
+          <w:lang w:val="en-US"/>
+        </w:rPr>
+      </w:pPr>
+      <w:r>
+        <w:rPr>
+          <w:rFonts w:hint="default"/>
+          <w:lang w:val="en-US"/>
+        </w:rPr>
+        <w:t>print =&gt; to print info about selected disk.</w:t>
+      </w:r>
+    </w:p>
+    <w:p>
+      <w:pPr>
+        <w:rPr>
+          <w:rFonts w:hint="default"/>
+          <w:lang w:val="en-US"/>
+        </w:rPr>
+      </w:pPr>
+      <w:r>
+        <w:rPr>
+          <w:rFonts w:hint="default"/>
+          <w:lang w:val="en-US"/>
+        </w:rPr>
+        <w:t>mklabel gpt =&gt; to make lable for selected disk.</w:t>
+      </w:r>
+    </w:p>
+    <w:p>
+      <w:pPr>
+        <w:rPr>
+          <w:rFonts w:hint="default"/>
+          <w:lang w:val="en-US"/>
+        </w:rPr>
+      </w:pPr>
+      <w:r>
+        <w:rPr>
+          <w:rFonts w:hint="default"/>
+          <w:lang w:val="en-US"/>
+        </w:rPr>
+        <w:t>mkpart primary ext4 1MiB 5GiB =&gt; mkpart name file_system start_pos end_pos.</w:t>
+      </w:r>
+    </w:p>
+    <w:p>
+      <w:pPr>
+        <w:rPr>
+          <w:rFonts w:hint="default"/>
+          <w:lang w:val="en-US"/>
+        </w:rPr>
+      </w:pPr>
+      <w:r>
+        <w:rPr>
+          <w:rFonts w:hint="default"/>
+          <w:lang w:val="en-US"/>
+        </w:rPr>
+        <w:t>sudo mkfs -t ext4 /dev/[SECOND DRIVE]2 =&gt; to format second drive to ext4 file system.</w:t>
+      </w:r>
+    </w:p>
+    <w:p>
+      <w:pPr>
+        <w:rPr>
+          <w:rFonts w:hint="default"/>
+          <w:lang w:val="en-US"/>
+        </w:rPr>
+      </w:pPr>
+      <w:r>
+        <w:rPr>
+          <w:rFonts w:hint="default"/>
+          <w:lang w:val="en-US"/>
+        </w:rPr>
+        <w:t>sudo mount /dev/[SECOND DRIVE]2 /home/my_drive =&gt; mount the formated disk to /home/my_drive.</w:t>
+      </w:r>
+    </w:p>
+    <w:p>
+      <w:pPr>
+        <w:rPr>
+          <w:rFonts w:hint="default"/>
+          <w:lang w:val="en-US"/>
+        </w:rPr>
+      </w:pPr>
+      <w:bookmarkStart w:id="0" w:name="_GoBack"/>
+      <w:bookmarkEnd w:id="0"/>
+    </w:p>
+    <w:p>
+      <w:pPr>
+        <w:rPr>
+          <w:rFonts w:hint="default"/>
+          <w:lang w:val="en-US"/>
+        </w:rPr>
+      </w:pPr>
+      <w:r>
+        <w:rPr>
+          <w:rFonts w:hint="default"/>
+          <w:lang w:val="en-US"/>
+        </w:rPr>
+        <w:t>quit =&gt; to exit the interactive shell.</w:t>
+      </w:r>
+    </w:p>
+    <w:p>
+      <w:pPr>
+        <w:rPr>
+          <w:rFonts w:hint="default"/>
+          <w:lang w:val="en-US"/>
+        </w:rPr>
+      </w:pPr>
+    </w:p>
+    <w:p>
+      <w:pPr>
+        <w:rPr>
+          <w:rFonts w:hint="default"/>
+          <w:lang w:val="en-US"/>
+        </w:rPr>
+      </w:pPr>
+      <w:r>
+        <w:rPr>
+          <w:rFonts w:hint="default"/>
+          <w:lang w:val="en-US"/>
+        </w:rPr>
+        <w:t>fdisk is very useful in linux</w:t>
+      </w:r>
+    </w:p>
+    <w:p>
+      <w:pPr>
+        <w:rPr>
+          <w:rFonts w:hint="default"/>
+          <w:lang w:val="en-US"/>
+        </w:rPr>
+      </w:pPr>
+      <w:r>
+        <w:rPr>
+          <w:rFonts w:hint="default"/>
+          <w:lang w:val="en-US"/>
+        </w:rPr>
+        <w:t>lsblk =&gt; to list all blocks of disks.</w:t>
+      </w:r>
+    </w:p>
+    <w:p>
+      <w:pPr>
+        <w:rPr>
+          <w:rFonts w:hint="default"/>
+          <w:lang w:val="en-US"/>
+        </w:rPr>
+      </w:pPr>
+      <w:r>
+        <w:rPr>
+          <w:rFonts w:hint="default"/>
+          <w:lang w:val="en-US"/>
+        </w:rPr>
+        <w:t>sudo fdisk -l =&gt; to list all partition in disk.</w:t>
+      </w:r>
+    </w:p>
+    <w:p>
+      <w:pPr>
+        <w:rPr>
+          <w:rFonts w:hint="default"/>
+          <w:lang w:val="en-US"/>
+        </w:rPr>
+      </w:pPr>
+      <w:r>
+        <w:rPr>
+          <w:rFonts w:hint="default"/>
+          <w:lang w:val="en-US"/>
+        </w:rPr>
+        <w:t>sudo fdisk -l /dev/sda =&gt; to list partition contain in /dev/sda.</w:t>
+      </w:r>
+    </w:p>
+    <w:p>
+      <w:pPr>
+        <w:rPr>
+          <w:rFonts w:hint="default"/>
+          <w:lang w:val="en-US"/>
+        </w:rPr>
+      </w:pPr>
+      <w:r>
+        <w:rPr>
+          <w:rFonts w:hint="default"/>
+          <w:lang w:val="en-US"/>
+        </w:rPr>
+        <w:t>sudo fdisk /dev/sda =&gt; start fdisk interactive shell.</w:t>
+      </w:r>
+    </w:p>
+    <w:p>
+      <w:pPr>
+        <w:rPr>
+          <w:rFonts w:hint="default"/>
+          <w:lang w:val="en-US"/>
+        </w:rPr>
+      </w:pPr>
+      <w:r>
+        <w:rPr>
+          <w:rFonts w:hint="default"/>
+          <w:lang w:val="en-US"/>
+        </w:rPr>
+        <w:t>d-&gt; to delete default partition, n-&gt; to create new partition,w-&gt; to commit changes.</w:t>
+      </w:r>
+    </w:p>
+    <w:p>
+      <w:pPr>
+        <w:rPr>
+          <w:rFonts w:hint="default"/>
+          <w:lang w:val="en-US"/>
+        </w:rPr>
+      </w:pPr>
+      <w:r>
+        <w:rPr>
+          <w:rFonts w:hint="default"/>
+          <w:lang w:val="en-US"/>
+        </w:rPr>
+        <w:t>sudo mkfs -t ext4 /dev/sdb1 =&gt; format the partition.</w:t>
+      </w:r>
+    </w:p>
+    <w:p>
+      <w:pPr>
+        <w:rPr>
+          <w:rFonts w:hint="default"/>
+          <w:lang w:val="en-US"/>
+        </w:rPr>
+      </w:pPr>
+      <w:r>
+        <w:rPr>
+          <w:rFonts w:hint="default"/>
+          <w:lang w:val="en-US"/>
+        </w:rPr>
+        <w:t>sudo mount /dev/sdb1 /my_usb/ =&gt; it will mount the selected partition(/dev/sdb1) to given directory(/my_usb).</w:t>
+      </w:r>
+    </w:p>
+    <w:p>
+      <w:pPr>
+        <w:rPr>
+          <w:rFonts w:hint="default"/>
+          <w:lang w:val="en-US"/>
+        </w:rPr>
+      </w:pPr>
+      <w:r>
+        <w:rPr>
+          <w:rFonts w:hint="default"/>
+          <w:lang w:val="en-US"/>
+        </w:rPr>
+        <w:t>umount /dev/sdb1 =&gt; umount /my_usb/ =&gt; both command do the same I.e. un-mount the disk.</w:t>
+      </w:r>
+    </w:p>
+    <w:p>
+      <w:pPr>
+        <w:rPr>
+          <w:rFonts w:hint="default"/>
+          <w:lang w:val="en-US"/>
+        </w:rPr>
+      </w:pPr>
+      <w:r>
+        <w:rPr>
+          <w:rFonts w:hint="default"/>
+          <w:lang w:val="en-US"/>
+        </w:rPr>
+        <w:t>sudo blkid =&gt; it shows block id of disks like uuid(universal unique id),partuuid,type,etc.</w:t>
+      </w:r>
+    </w:p>
+    <w:p>
+      <w:pPr>
+        <w:rPr>
+          <w:rFonts w:hint="default"/>
+          <w:lang w:val="en-US"/>
+        </w:rPr>
+      </w:pPr>
+    </w:p>
+    <w:p>
+      <w:pPr>
+        <w:rPr>
+          <w:rFonts w:hint="default"/>
+          <w:lang w:val="en-US"/>
+        </w:rPr>
+      </w:pPr>
+      <w:r>
+        <w:rPr>
+          <w:rFonts w:hint="default"/>
+          <w:lang w:val="en-US"/>
+        </w:rPr>
+        <w:t>swap space =&gt; area in disk which is used for paging.</w:t>
+      </w:r>
+    </w:p>
+    <w:p>
+      <w:pPr>
+        <w:rPr>
+          <w:rFonts w:hint="default"/>
+          <w:lang w:val="en-US"/>
+        </w:rPr>
+      </w:pPr>
+      <w:r>
+        <w:rPr>
+          <w:rFonts w:hint="default"/>
+          <w:lang w:val="en-US"/>
+        </w:rPr>
+        <w:t>sudo parted /dev/sdb -&gt; mkpart primary linux-swap(any label name) 5GiB(start pos) 100%(use all available space) -&gt; print -&gt; quit -&gt; sudo mkswap /dev/sdb2 -&gt; sudo swapon /dev/sdb2 =&gt; steps to create swap area.</w:t>
+      </w:r>
+    </w:p>
+    <w:p>
+      <w:pPr>
+        <w:rPr>
+          <w:rFonts w:hint="default"/>
+          <w:lang w:val="en-US"/>
+        </w:rPr>
+      </w:pPr>
+    </w:p>
+    <w:p>
+      <w:pPr>
+        <w:rPr>
+          <w:rFonts w:hint="default"/>
+          <w:lang w:val="en-US"/>
+        </w:rPr>
+      </w:pPr>
+      <w:r>
+        <w:rPr>
+          <w:rFonts w:hint="default"/>
+          <w:lang w:val="en-US"/>
+        </w:rPr>
+        <w:t>ln -s file_name softlink_name =&gt; to create soft link.</w:t>
+      </w:r>
+    </w:p>
+    <w:p>
+      <w:pPr>
+        <w:rPr>
+          <w:rFonts w:hint="default"/>
+          <w:lang w:val="en-US"/>
+        </w:rPr>
+      </w:pPr>
+      <w:r>
+        <w:rPr>
+          <w:rFonts w:hint="default"/>
+          <w:lang w:val="en-US"/>
+        </w:rPr>
+        <w:t>ln file_name hardlink_name =&gt; to create hard link, it point to real hard disk address where file has stored.</w:t>
+      </w:r>
+    </w:p>
+    <w:p>
+      <w:pPr>
+        <w:rPr>
+          <w:rFonts w:hint="default"/>
+          <w:lang w:val="en-US"/>
+        </w:rPr>
+      </w:pPr>
+      <w:r>
+        <w:rPr>
+          <w:rFonts w:hint="default"/>
+          <w:lang w:val="en-US"/>
+        </w:rPr>
+        <w:t>[you can view hardlink count of a file by command ls -l]</w:t>
+      </w:r>
+    </w:p>
+    <w:p>
+      <w:pPr>
+        <w:rPr>
+          <w:rFonts w:hint="default"/>
+          <w:lang w:val="en-US"/>
+        </w:rPr>
+      </w:pPr>
+    </w:p>
+    <w:p>
+      <w:pPr>
+        <w:rPr>
+          <w:rFonts w:hint="default"/>
+          <w:lang w:val="en-US"/>
+        </w:rPr>
+      </w:pPr>
+      <w:r>
+        <w:rPr>
+          <w:rFonts w:hint="default"/>
+          <w:lang w:val="en-US"/>
+        </w:rPr>
+        <w:t>du -h =&gt; to view disk uses(-h for human readable form).</w:t>
+      </w:r>
+    </w:p>
+    <w:p>
+      <w:pPr>
+        <w:rPr>
+          <w:rFonts w:hint="default"/>
+          <w:lang w:val="en-US"/>
+        </w:rPr>
+      </w:pPr>
+      <w:r>
+        <w:rPr>
+          <w:rFonts w:hint="default"/>
+          <w:lang w:val="en-US"/>
+        </w:rPr>
+        <w:t>df -h =&gt; to print free disk space in human readable format.</w:t>
+      </w:r>
+    </w:p>
+    <w:p>
+      <w:pPr>
+        <w:rPr>
+          <w:rFonts w:hint="default"/>
+          <w:lang w:val="en-US"/>
+        </w:rPr>
+      </w:pPr>
+    </w:p>
+    <w:p>
+      <w:pPr>
+        <w:rPr>
+          <w:rFonts w:hint="default"/>
+          <w:lang w:val="en-US"/>
+        </w:rPr>
+      </w:pPr>
+      <w:r>
+        <w:rPr>
+          <w:rFonts w:hint="default"/>
+          <w:lang w:val="en-US"/>
+        </w:rPr>
+        <w:t>sudo fschk /dev/sda =&gt; file system check, to fix file system, sometime it may corrupt disk.</w:t>
+      </w:r>
+    </w:p>
+    <w:p>
+      <w:pPr>
+        <w:rPr>
+          <w:rFonts w:hint="default"/>
+          <w:lang w:val="en-US"/>
+        </w:rPr>
+      </w:pPr>
     </w:p>
     <w:p>
       <w:pPr>
@@ -4481,7 +5380,7 @@
     <w:lsdException w:qFormat="1" w:unhideWhenUsed="0" w:uiPriority="0" w:semiHidden="0" w:name="Title"/>
     <w:lsdException w:unhideWhenUsed="0" w:uiPriority="0" w:semiHidden="0" w:name="Closing"/>
     <w:lsdException w:unhideWhenUsed="0" w:uiPriority="0" w:semiHidden="0" w:name="Signature"/>
-    <w:lsdException w:unhideWhenUsed="0" w:uiPriority="0" w:name="Default Paragraph Font"/>
+    <w:lsdException w:qFormat="1" w:unhideWhenUsed="0" w:uiPriority="0" w:name="Default Paragraph Font"/>
     <w:lsdException w:unhideWhenUsed="0" w:uiPriority="0" w:semiHidden="0" w:name="Body Text"/>
     <w:lsdException w:unhideWhenUsed="0" w:uiPriority="0" w:semiHidden="0" w:name="Body Text Indent"/>
     <w:lsdException w:unhideWhenUsed="0" w:uiPriority="0" w:semiHidden="0" w:name="List Continue"/>
@@ -4508,14 +5407,14 @@
     <w:lsdException w:unhideWhenUsed="0" w:uiPriority="0" w:semiHidden="0" w:name="Document Map"/>
     <w:lsdException w:unhideWhenUsed="0" w:uiPriority="0" w:semiHidden="0" w:name="Plain Text"/>
     <w:lsdException w:unhideWhenUsed="0" w:uiPriority="0" w:semiHidden="0" w:name="E-mail Signature"/>
-    <w:lsdException w:unhideWhenUsed="0" w:uiPriority="0" w:semiHidden="0" w:name="Normal (Web)"/>
+    <w:lsdException w:qFormat="1" w:unhideWhenUsed="0" w:uiPriority="0" w:semiHidden="0" w:name="Normal (Web)"/>
     <w:lsdException w:unhideWhenUsed="0" w:uiPriority="0" w:semiHidden="0" w:name="HTML Acronym"/>
     <w:lsdException w:unhideWhenUsed="0" w:uiPriority="0" w:semiHidden="0" w:name="HTML Address"/>
     <w:lsdException w:unhideWhenUsed="0" w:uiPriority="0" w:semiHidden="0" w:name="HTML Cite"/>
     <w:lsdException w:unhideWhenUsed="0" w:uiPriority="0" w:semiHidden="0" w:name="HTML Code"/>
     <w:lsdException w:unhideWhenUsed="0" w:uiPriority="0" w:semiHidden="0" w:name="HTML Definition"/>
     <w:lsdException w:unhideWhenUsed="0" w:uiPriority="0" w:semiHidden="0" w:name="HTML Keyboard"/>
-    <w:lsdException w:unhideWhenUsed="0" w:uiPriority="0" w:semiHidden="0" w:name="HTML Preformatted"/>
+    <w:lsdException w:qFormat="1" w:unhideWhenUsed="0" w:uiPriority="0" w:semiHidden="0" w:name="HTML Preformatted"/>
     <w:lsdException w:unhideWhenUsed="0" w:uiPriority="0" w:semiHidden="0" w:name="HTML Sample"/>
     <w:lsdException w:unhideWhenUsed="0" w:uiPriority="0" w:semiHidden="0" w:name="HTML Typewriter"/>
     <w:lsdException w:unhideWhenUsed="0" w:uiPriority="0" w:semiHidden="0" w:name="HTML Variable"/>
@@ -4737,6 +5636,7 @@
   <w:style w:type="character" w:default="1" w:styleId="7">
     <w:name w:val="Default Paragraph Font"/>
     <w:semiHidden/>
+    <w:qFormat/>
     <w:uiPriority w:val="0"/>
   </w:style>
   <w:style w:type="table" w:default="1" w:styleId="9">
@@ -4755,6 +5655,7 @@
   </w:style>
   <w:style w:type="paragraph" w:styleId="5">
     <w:name w:val="HTML Preformatted"/>
+    <w:qFormat/>
     <w:uiPriority w:val="0"/>
     <w:pPr>
       <w:tabs>
@@ -4787,6 +5688,7 @@
   </w:style>
   <w:style w:type="paragraph" w:styleId="6">
     <w:name w:val="Normal (Web)"/>
+    <w:qFormat/>
     <w:uiPriority w:val="0"/>
     <w:pPr>
       <w:spacing w:before="0" w:beforeAutospacing="1" w:after="0" w:afterAutospacing="1"/>
@@ -4794,6 +5696,7 @@
       <w:jc w:val="left"/>
     </w:pPr>
     <w:rPr>
+      <w:rFonts w:ascii="Times New Roman" w:hAnsi="Times New Roman" w:eastAsia="SimSun" w:cs="Times New Roman"/>
       <w:kern w:val="0"/>
       <w:sz w:val="24"/>
       <w:szCs w:val="24"/>
@@ -5074,6 +5977,7 @@
     <customSectPr/>
     <customSectPr/>
     <customSectPr/>
+    <customSectPr/>
   </customSectProps>
 </s:customData>
 </file>

</xml_diff>

<commit_message>
week 5 added which contain info about process and resource handling
</commit_message>
<xml_diff>
--- a/Commands.docx
+++ b/Commands.docx
@@ -1369,6 +1369,42 @@
           <w:lang w:val="en-US"/>
         </w:rPr>
       </w:pPr>
+    </w:p>
+    <w:p>
+      <w:pPr>
+        <w:bidi w:val="0"/>
+        <w:rPr>
+          <w:rFonts w:hint="default"/>
+          <w:lang w:val="en-US"/>
+        </w:rPr>
+      </w:pPr>
+    </w:p>
+    <w:p>
+      <w:pPr>
+        <w:pStyle w:val="3"/>
+        <w:bidi w:val="0"/>
+        <w:jc w:val="center"/>
+        <w:rPr>
+          <w:rFonts w:hint="default"/>
+          <w:lang w:val="en-US"/>
+        </w:rPr>
+      </w:pPr>
+      <w:r>
+        <w:rPr>
+          <w:rFonts w:hint="default"/>
+          <w:lang w:val="en-US"/>
+        </w:rPr>
+        <w:t>Week-4</w:t>
+      </w:r>
+    </w:p>
+    <w:p>
+      <w:pPr>
+        <w:bidi w:val="0"/>
+        <w:rPr>
+          <w:rFonts w:hint="default"/>
+          <w:lang w:val="en-US"/>
+        </w:rPr>
+      </w:pPr>
       <w:r>
         <w:rPr>
           <w:rFonts w:hint="default"/>
@@ -1711,6 +1747,289 @@
           <w:rFonts w:hint="default"/>
         </w:rPr>
         <w:t>GPT doesn't have a limit to the amount of partitions you can make.</w:t>
+      </w:r>
+    </w:p>
+    <w:p>
+      <w:pPr>
+        <w:rPr>
+          <w:rFonts w:hint="default"/>
+        </w:rPr>
+      </w:pPr>
+      <w:r>
+        <w:rPr>
+          <w:rFonts w:hint="default"/>
+        </w:rPr>
+        <w:t>GPT allows you to have volume sizes of 2TBs or greater</w:t>
+      </w:r>
+    </w:p>
+    <w:p>
+      <w:pPr>
+        <w:rPr>
+          <w:rFonts w:hint="default"/>
+          <w:lang w:val="en-US"/>
+        </w:rPr>
+      </w:pPr>
+    </w:p>
+    <w:p>
+      <w:pPr>
+        <w:rPr>
+          <w:rFonts w:hint="default"/>
+          <w:lang w:val="en-US"/>
+        </w:rPr>
+      </w:pPr>
+    </w:p>
+    <w:p>
+      <w:pPr>
+        <w:pStyle w:val="3"/>
+        <w:bidi w:val="0"/>
+        <w:jc w:val="center"/>
+        <w:rPr>
+          <w:rFonts w:hint="default"/>
+          <w:lang w:val="en-US"/>
+        </w:rPr>
+      </w:pPr>
+      <w:r>
+        <w:rPr>
+          <w:rFonts w:hint="default"/>
+          <w:lang w:val="en-US"/>
+        </w:rPr>
+        <w:t>Week-5</w:t>
+      </w:r>
+    </w:p>
+    <w:p>
+      <w:pPr>
+        <w:rPr>
+          <w:rFonts w:hint="default"/>
+          <w:lang w:val="en-US"/>
+        </w:rPr>
+      </w:pPr>
+      <w:r>
+        <w:rPr>
+          <w:rFonts w:hint="default"/>
+          <w:lang w:val="en-US"/>
+        </w:rPr>
+        <w:t>Process are something which run on computer and takes some RAM,CPU and other resources.</w:t>
+      </w:r>
+    </w:p>
+    <w:p>
+      <w:pPr>
+        <w:rPr>
+          <w:rFonts w:hint="default"/>
+          <w:lang w:val="en-US"/>
+        </w:rPr>
+      </w:pPr>
+      <w:r>
+        <w:rPr>
+          <w:rFonts w:hint="default"/>
+          <w:lang w:val="en-US"/>
+        </w:rPr>
+        <w:t>powershell-&gt; notepad.exe =&gt; this will open notepad process.</w:t>
+      </w:r>
+    </w:p>
+    <w:p>
+      <w:pPr>
+        <w:rPr>
+          <w:rFonts w:hint="default"/>
+          <w:lang w:val="en-US"/>
+        </w:rPr>
+      </w:pPr>
+      <w:r>
+        <w:rPr>
+          <w:rFonts w:hint="default"/>
+          <w:lang w:val="en-US"/>
+        </w:rPr>
+        <w:t>taskkill /pid pid_number =&gt; to kill process with pid pid_number.</w:t>
+      </w:r>
+    </w:p>
+    <w:p>
+      <w:pPr>
+        <w:rPr>
+          <w:rFonts w:hint="default"/>
+          <w:lang w:val="en-US"/>
+        </w:rPr>
+      </w:pPr>
+    </w:p>
+    <w:p>
+      <w:pPr>
+        <w:rPr>
+          <w:rFonts w:hint="default"/>
+          <w:lang w:val="en-US"/>
+        </w:rPr>
+      </w:pPr>
+      <w:r>
+        <w:rPr>
+          <w:rFonts w:hint="default"/>
+          <w:lang w:val="en-US"/>
+        </w:rPr>
+        <w:t>task manager or taskmgr.exe =&gt; to view all process information.</w:t>
+      </w:r>
+    </w:p>
+    <w:p>
+      <w:pPr>
+        <w:rPr>
+          <w:rFonts w:hint="default"/>
+          <w:lang w:val="en-US"/>
+        </w:rPr>
+      </w:pPr>
+      <w:r>
+        <w:rPr>
+          <w:rFonts w:hint="default"/>
+          <w:lang w:val="en-US"/>
+        </w:rPr>
+        <w:t>tasklist =&gt; to list all the process in cli with other details like pid.</w:t>
+      </w:r>
+    </w:p>
+    <w:p>
+      <w:pPr>
+        <w:rPr>
+          <w:rFonts w:hint="default"/>
+          <w:lang w:val="en-US"/>
+        </w:rPr>
+      </w:pPr>
+    </w:p>
+    <w:p>
+      <w:pPr>
+        <w:rPr>
+          <w:rFonts w:hint="default"/>
+          <w:lang w:val="en-US"/>
+        </w:rPr>
+      </w:pPr>
+      <w:r>
+        <w:rPr>
+          <w:rFonts w:hint="default"/>
+          <w:lang w:val="en-US"/>
+        </w:rPr>
+        <w:t>Get-Process =&gt; to list all process.</w:t>
+      </w:r>
+    </w:p>
+    <w:p>
+      <w:pPr>
+        <w:rPr>
+          <w:rFonts w:hint="default"/>
+          <w:lang w:val="en-US"/>
+        </w:rPr>
+      </w:pPr>
+      <w:r>
+        <w:rPr>
+          <w:rFonts w:hint="default"/>
+          <w:lang w:val="en-US"/>
+        </w:rPr>
+        <w:t>Get-Process -Name notepad =&gt; to list process of given name(notepad).</w:t>
+      </w:r>
+    </w:p>
+    <w:p>
+      <w:pPr>
+        <w:rPr>
+          <w:rFonts w:hint="default"/>
+          <w:lang w:val="en-US"/>
+        </w:rPr>
+      </w:pPr>
+      <w:r>
+        <w:rPr>
+          <w:rFonts w:hint="default"/>
+          <w:lang w:val="en-US"/>
+        </w:rPr>
+        <w:t>Get-Process -Name “*razzle*” =&gt; to list all pro</w:t>
+      </w:r>
+      <w:bookmarkStart w:id="0" w:name="_GoBack"/>
+      <w:bookmarkEnd w:id="0"/>
+      <w:r>
+        <w:rPr>
+          <w:rFonts w:hint="default"/>
+          <w:lang w:val="en-US"/>
+        </w:rPr>
+        <w:t>cess that contain razzle in their name.</w:t>
+      </w:r>
+    </w:p>
+    <w:p>
+      <w:pPr>
+        <w:rPr>
+          <w:rFonts w:hint="default"/>
+          <w:lang w:val="en-US"/>
+        </w:rPr>
+      </w:pPr>
+    </w:p>
+    <w:p>
+      <w:pPr>
+        <w:rPr>
+          <w:rFonts w:hint="default"/>
+          <w:lang w:val="en-US"/>
+        </w:rPr>
+      </w:pPr>
+      <w:r>
+        <w:rPr>
+          <w:rFonts w:hint="default"/>
+          <w:lang w:val="en-US"/>
+        </w:rPr>
+        <w:t>CTRL+C =&gt; this key combination can be used to send SIGNINT(signal interrupt) signal to os to end any process in midway.</w:t>
+      </w:r>
+    </w:p>
+    <w:p>
+      <w:pPr>
+        <w:rPr>
+          <w:rFonts w:hint="default"/>
+          <w:lang w:val="en-US"/>
+        </w:rPr>
+      </w:pPr>
+      <w:r>
+        <w:rPr>
+          <w:rFonts w:hint="default"/>
+          <w:lang w:val="en-US"/>
+        </w:rPr>
+        <w:t>Process Explorer =&gt; to view and manage processes we can download the tools Process Explore created by MS to manage process.</w:t>
+      </w:r>
+    </w:p>
+    <w:p>
+      <w:pPr>
+        <w:rPr>
+          <w:rFonts w:hint="default"/>
+          <w:lang w:val="en-US"/>
+        </w:rPr>
+      </w:pPr>
+    </w:p>
+    <w:p>
+      <w:pPr>
+        <w:rPr>
+          <w:rFonts w:hint="default"/>
+          <w:lang w:val="en-US"/>
+        </w:rPr>
+      </w:pPr>
+      <w:r>
+        <w:rPr>
+          <w:rFonts w:hint="default"/>
+          <w:lang w:val="en-US"/>
+        </w:rPr>
+        <w:t>Resource Monitor(GUI) =&gt; to view all the resource use by process.</w:t>
+      </w:r>
+    </w:p>
+    <w:p>
+      <w:pPr>
+        <w:rPr>
+          <w:rFonts w:hint="default"/>
+          <w:lang w:val="en-US"/>
+        </w:rPr>
+      </w:pPr>
+      <w:r>
+        <w:rPr>
+          <w:rFonts w:hint="default"/>
+          <w:lang w:val="en-US"/>
+        </w:rPr>
+        <w:t>Get-Process | sort CPU -descending | Select -first 3 -Property ID,ProcessName,CPU =&gt; to get top3 process using most cpu power.</w:t>
+      </w:r>
+    </w:p>
+    <w:p>
+      <w:pPr>
+        <w:rPr>
+          <w:rFonts w:hint="default"/>
+          <w:lang w:val="en-US"/>
+        </w:rPr>
+      </w:pPr>
+      <w:r>
+        <w:rPr>
+          <w:rFonts w:hint="default"/>
+          <w:lang w:val="en-US"/>
+        </w:rPr>
+        <w:t>top =&gt; realtime resource monitoring by top process which using most resources.</w:t>
       </w:r>
     </w:p>
     <w:p>
@@ -1729,40 +2048,18 @@
       <w:r>
         <w:rPr>
           <w:rFonts w:hint="default"/>
-        </w:rPr>
-        <w:t>GPT allows you to have volume sizes of 2TBs or greater</w:t>
-      </w:r>
-    </w:p>
-    <w:p>
-      <w:pPr>
-        <w:rPr>
-          <w:rFonts w:hint="default"/>
-          <w:lang w:val="en-US"/>
-        </w:rPr>
-      </w:pPr>
-    </w:p>
-    <w:p>
-      <w:pPr>
-        <w:rPr>
-          <w:rFonts w:hint="default"/>
-          <w:lang w:val="en-US"/>
-        </w:rPr>
-      </w:pPr>
-    </w:p>
-    <w:p>
-      <w:pPr>
-        <w:rPr>
-          <w:rFonts w:hint="default"/>
-          <w:lang w:val="en-US"/>
-        </w:rPr>
-      </w:pPr>
-      <w:r>
-        <w:rPr>
-          <w:rFonts w:hint="default"/>
-          <w:lang w:val="en-US"/>
-        </w:rPr>
-        <w:br w:type="page"/>
-      </w:r>
+          <w:lang w:val="en-US"/>
+        </w:rPr>
+        <w:t>uptime =&gt; it shows time, uptime of computer, no of user login, load average,etc.</w:t>
+      </w:r>
+    </w:p>
+    <w:p>
+      <w:pPr>
+        <w:rPr>
+          <w:rFonts w:hint="default"/>
+          <w:lang w:val="en-US"/>
+        </w:rPr>
+      </w:pPr>
     </w:p>
     <w:p>
       <w:pPr>
@@ -2348,6 +2645,7 @@
             <w:insideH w:val="none" w:color="auto" w:sz="0" w:space="0"/>
             <w:insideV w:val="none" w:color="auto" w:sz="0" w:space="0"/>
           </w:tblBorders>
+          <w:shd w:val="clear" w:color="auto" w:fill="FFFFFF"/>
           <w:tblCellMar>
             <w:top w:w="15" w:type="dxa"/>
             <w:left w:w="15" w:type="dxa"/>
@@ -2617,6 +2915,7 @@
             <w:insideH w:val="none" w:color="auto" w:sz="0" w:space="0"/>
             <w:insideV w:val="none" w:color="auto" w:sz="0" w:space="0"/>
           </w:tblBorders>
+          <w:shd w:val="clear" w:color="auto" w:fill="FFFFFF"/>
           <w:tblCellMar>
             <w:top w:w="15" w:type="dxa"/>
             <w:left w:w="15" w:type="dxa"/>
@@ -2876,7 +3175,6 @@
             <w:insideH w:val="none" w:color="auto" w:sz="0" w:space="0"/>
             <w:insideV w:val="none" w:color="auto" w:sz="0" w:space="0"/>
           </w:tblBorders>
-          <w:shd w:val="clear" w:color="auto" w:fill="FFFFFF"/>
           <w:tblCellMar>
             <w:top w:w="15" w:type="dxa"/>
             <w:left w:w="15" w:type="dxa"/>
@@ -3049,6 +3347,7 @@
             <w:insideH w:val="none" w:color="auto" w:sz="0" w:space="0"/>
             <w:insideV w:val="none" w:color="auto" w:sz="0" w:space="0"/>
           </w:tblBorders>
+          <w:shd w:val="clear" w:color="auto" w:fill="FFFFFF"/>
           <w:tblCellMar>
             <w:top w:w="15" w:type="dxa"/>
             <w:left w:w="15" w:type="dxa"/>
@@ -3221,6 +3520,7 @@
             <w:insideH w:val="none" w:color="auto" w:sz="0" w:space="0"/>
             <w:insideV w:val="none" w:color="auto" w:sz="0" w:space="0"/>
           </w:tblBorders>
+          <w:shd w:val="clear" w:color="auto" w:fill="FFFFFF"/>
           <w:tblCellMar>
             <w:top w:w="15" w:type="dxa"/>
             <w:left w:w="15" w:type="dxa"/>
@@ -4759,6 +5059,32 @@
           <w:lang w:val="en-US"/>
         </w:rPr>
       </w:pPr>
+    </w:p>
+    <w:p>
+      <w:pPr>
+        <w:pStyle w:val="3"/>
+        <w:bidi w:val="0"/>
+        <w:jc w:val="center"/>
+        <w:rPr>
+          <w:rFonts w:hint="default"/>
+          <w:lang w:val="en-US"/>
+        </w:rPr>
+      </w:pPr>
+      <w:r>
+        <w:rPr>
+          <w:rFonts w:hint="default"/>
+          <w:lang w:val="en-US"/>
+        </w:rPr>
+        <w:t>Week-4</w:t>
+      </w:r>
+    </w:p>
+    <w:p>
+      <w:pPr>
+        <w:rPr>
+          <w:rFonts w:hint="default"/>
+          <w:lang w:val="en-US"/>
+        </w:rPr>
+      </w:pPr>
       <w:r>
         <w:rPr>
           <w:rFonts w:hint="default"/>
@@ -4879,8 +5205,6 @@
           <w:lang w:val="en-US"/>
         </w:rPr>
       </w:pPr>
-      <w:bookmarkStart w:id="0" w:name="_GoBack"/>
-      <w:bookmarkEnd w:id="0"/>
     </w:p>
     <w:p>
       <w:pPr>
@@ -5221,21 +5545,206 @@
           <w:rFonts w:hint="default"/>
           <w:lang w:val="en-US"/>
         </w:rPr>
-        <w:sectPr>
-          <w:pgSz w:w="11906" w:h="16838"/>
-          <w:pgMar w:top="1440" w:right="1800" w:bottom="1440" w:left="1800" w:header="720" w:footer="720" w:gutter="0"/>
-          <w:cols w:space="720" w:num="1"/>
-          <w:docGrid w:linePitch="360" w:charSpace="0"/>
-        </w:sectPr>
-      </w:pPr>
-    </w:p>
-    <w:p>
-      <w:pPr>
-        <w:rPr>
-          <w:rFonts w:hint="default"/>
-          <w:lang w:val="en-US"/>
-        </w:rPr>
-      </w:pPr>
+      </w:pPr>
+    </w:p>
+    <w:p>
+      <w:pPr>
+        <w:pStyle w:val="3"/>
+        <w:bidi w:val="0"/>
+        <w:jc w:val="center"/>
+        <w:rPr>
+          <w:rFonts w:hint="default"/>
+          <w:lang w:val="en-US"/>
+        </w:rPr>
+      </w:pPr>
+      <w:r>
+        <w:rPr>
+          <w:rFonts w:hint="default"/>
+          <w:lang w:val="en-US"/>
+        </w:rPr>
+        <w:t>Week-5</w:t>
+      </w:r>
+    </w:p>
+    <w:p>
+      <w:pPr>
+        <w:rPr>
+          <w:rFonts w:hint="default"/>
+          <w:lang w:val="en-US"/>
+        </w:rPr>
+      </w:pPr>
+    </w:p>
+    <w:p>
+      <w:pPr>
+        <w:rPr>
+          <w:rFonts w:hint="default"/>
+          <w:lang w:val="en-US"/>
+        </w:rPr>
+      </w:pPr>
+      <w:r>
+        <w:rPr>
+          <w:rFonts w:hint="default"/>
+          <w:lang w:val="en-US"/>
+        </w:rPr>
+        <w:t>ps =&gt; report a snapshot of current running process.</w:t>
+      </w:r>
+    </w:p>
+    <w:p>
+      <w:pPr>
+        <w:rPr>
+          <w:rFonts w:hint="default"/>
+          <w:lang w:val="en-US"/>
+        </w:rPr>
+      </w:pPr>
+      <w:r>
+        <w:rPr>
+          <w:rFonts w:hint="default"/>
+          <w:lang w:val="en-US"/>
+        </w:rPr>
+        <w:t>ps -f =&gt; to view process with full detail.</w:t>
+      </w:r>
+    </w:p>
+    <w:p>
+      <w:pPr>
+        <w:rPr>
+          <w:rFonts w:hint="default"/>
+          <w:lang w:val="en-US"/>
+        </w:rPr>
+      </w:pPr>
+      <w:r>
+        <w:rPr>
+          <w:rFonts w:hint="default"/>
+          <w:lang w:val="en-US"/>
+        </w:rPr>
+        <w:t>ps -ef =&gt; to view every(-e) process even run by other user with full(-f) details.</w:t>
+      </w:r>
+    </w:p>
+    <w:p>
+      <w:pPr>
+        <w:rPr>
+          <w:rFonts w:hint="default"/>
+          <w:lang w:val="en-US"/>
+        </w:rPr>
+      </w:pPr>
+      <w:r>
+        <w:rPr>
+          <w:rFonts w:hint="default"/>
+          <w:lang w:val="en-US"/>
+        </w:rPr>
+        <w:t>ps -ef|grep Chrome =&gt; to list particular process.</w:t>
+      </w:r>
+    </w:p>
+    <w:p>
+      <w:pPr>
+        <w:rPr>
+          <w:rFonts w:hint="default"/>
+          <w:lang w:val="en-US"/>
+        </w:rPr>
+      </w:pPr>
+      <w:r>
+        <w:rPr>
+          <w:rFonts w:hint="default"/>
+          <w:lang w:val="en-US"/>
+        </w:rPr>
+        <w:t>In linux everything is stored In file even process, so we can view it in /proc directory.</w:t>
+      </w:r>
+    </w:p>
+    <w:p>
+      <w:pPr>
+        <w:rPr>
+          <w:rFonts w:hint="default"/>
+          <w:lang w:val="en-US"/>
+        </w:rPr>
+      </w:pPr>
+    </w:p>
+    <w:p>
+      <w:pPr>
+        <w:rPr>
+          <w:rFonts w:hint="default"/>
+          <w:lang w:val="en-US"/>
+        </w:rPr>
+      </w:pPr>
+      <w:r>
+        <w:rPr>
+          <w:rFonts w:hint="default"/>
+          <w:lang w:val="en-US"/>
+        </w:rPr>
+        <w:t>CTRL+C =&gt; this key combination can be used to send SIGNINT(signal interrupt) signal to os to end any process in midway.</w:t>
+      </w:r>
+    </w:p>
+    <w:p>
+      <w:pPr>
+        <w:rPr>
+          <w:rFonts w:hint="default"/>
+          <w:lang w:val="en-US"/>
+        </w:rPr>
+      </w:pPr>
+      <w:r>
+        <w:rPr>
+          <w:rFonts w:hint="default"/>
+          <w:lang w:val="en-US"/>
+        </w:rPr>
+        <w:t>kill pid_num =&gt; to kill process of given process id number.</w:t>
+      </w:r>
+    </w:p>
+    <w:p>
+      <w:pPr>
+        <w:rPr>
+          <w:rFonts w:hint="default"/>
+          <w:lang w:val="en-US"/>
+        </w:rPr>
+      </w:pPr>
+      <w:r>
+        <w:rPr>
+          <w:rFonts w:hint="default"/>
+          <w:lang w:val="en-US"/>
+        </w:rPr>
+        <w:t>kill -KILL pid_num =&gt; to kill the process even without giving time to clean the directory in which it was working on.</w:t>
+      </w:r>
+    </w:p>
+    <w:p>
+      <w:pPr>
+        <w:rPr>
+          <w:rFonts w:hint="default"/>
+          <w:lang w:val="en-US"/>
+        </w:rPr>
+      </w:pPr>
+      <w:r>
+        <w:rPr>
+          <w:rFonts w:hint="default"/>
+          <w:lang w:val="en-US"/>
+        </w:rPr>
+        <w:t>kill -TSTP pid_num =&gt; to suspend the process by pid_num it send the terminal stop signal(TSTP).</w:t>
+      </w:r>
+    </w:p>
+    <w:p>
+      <w:pPr>
+        <w:rPr>
+          <w:rFonts w:hint="default"/>
+          <w:lang w:val="en-US"/>
+        </w:rPr>
+      </w:pPr>
+      <w:r>
+        <w:rPr>
+          <w:rFonts w:hint="default"/>
+          <w:lang w:val="en-US"/>
+        </w:rPr>
+        <w:t>kill -CONT pid_num =&gt; to resume the suspended process by pid_num it sends Continue(CONT) signal.</w:t>
+      </w:r>
+    </w:p>
+    <w:p>
+      <w:pPr>
+        <w:rPr>
+          <w:rFonts w:hint="default"/>
+          <w:lang w:val="en-US"/>
+        </w:rPr>
+      </w:pPr>
+      <w:r>
+        <w:rPr>
+          <w:rFonts w:hint="default"/>
+          <w:lang w:val="en-US"/>
+        </w:rPr>
+        <w:t>lsof =&gt; list open file, use to view any file use by which process.</w:t>
+      </w:r>
     </w:p>
     <w:sectPr>
       <w:pgSz w:w="11906" w:h="16838"/>
@@ -5977,7 +6486,6 @@
     <customSectPr/>
     <customSectPr/>
     <customSectPr/>
-    <customSectPr/>
   </customSectProps>
 </s:customData>
 </file>

</xml_diff>

<commit_message>
more info about ps and xdg-open of linux and start of windows added
</commit_message>
<xml_diff>
--- a/Commands.docx
+++ b/Commands.docx
@@ -2154,23 +2154,32 @@
           <w:rFonts w:hint="default"/>
           <w:lang w:val="en-US"/>
         </w:rPr>
-        <w:sectPr>
-          <w:pgSz w:w="11906" w:h="16838"/>
-          <w:pgMar w:top="1440" w:right="1800" w:bottom="1440" w:left="1800" w:header="720" w:footer="720" w:gutter="0"/>
-          <w:cols w:space="720" w:num="1"/>
-          <w:docGrid w:linePitch="360" w:charSpace="0"/>
-        </w:sectPr>
-      </w:pPr>
+      </w:pPr>
+    </w:p>
+    <w:p>
+      <w:pPr>
+        <w:rPr>
+          <w:rFonts w:hint="default"/>
+          <w:lang w:val="en-US"/>
+        </w:rPr>
+      </w:pPr>
+    </w:p>
+    <w:p>
+      <w:pPr>
+        <w:rPr>
+          <w:rFonts w:hint="default"/>
+          <w:lang w:val="en-US"/>
+        </w:rPr>
+      </w:pPr>
+      <w:r>
+        <w:rPr>
+          <w:rFonts w:hint="default"/>
+          <w:lang w:val="en-US"/>
+        </w:rPr>
+        <w:t>Start-Process file/url =&gt; start file/url =&gt; to open file or url by using by default application.</w:t>
+      </w:r>
       <w:bookmarkStart w:id="0" w:name="_GoBack"/>
       <w:bookmarkEnd w:id="0"/>
-    </w:p>
-    <w:p>
-      <w:pPr>
-        <w:rPr>
-          <w:rFonts w:hint="default"/>
-          <w:lang w:val="en-US"/>
-        </w:rPr>
-      </w:pPr>
     </w:p>
     <w:p>
       <w:pPr>
@@ -2722,7 +2731,7 @@
     </w:p>
     <w:tbl>
       <w:tblPr>
-        <w:tblStyle w:val="9"/>
+        <w:tblStyle w:val="11"/>
         <w:tblW w:w="7791" w:type="dxa"/>
         <w:tblInd w:w="263" w:type="dxa"/>
         <w:tblBorders>
@@ -2854,7 +2863,6 @@
             <w:insideH w:val="none" w:color="auto" w:sz="0" w:space="0"/>
             <w:insideV w:val="none" w:color="auto" w:sz="0" w:space="0"/>
           </w:tblBorders>
-          <w:shd w:val="clear" w:color="auto" w:fill="FFFFFF"/>
           <w:tblCellMar>
             <w:top w:w="15" w:type="dxa"/>
             <w:left w:w="15" w:type="dxa"/>
@@ -2941,7 +2949,6 @@
             <w:insideH w:val="none" w:color="auto" w:sz="0" w:space="0"/>
             <w:insideV w:val="none" w:color="auto" w:sz="0" w:space="0"/>
           </w:tblBorders>
-          <w:shd w:val="clear" w:color="auto" w:fill="FFFFFF"/>
           <w:tblCellMar>
             <w:top w:w="15" w:type="dxa"/>
             <w:left w:w="15" w:type="dxa"/>
@@ -3115,6 +3122,7 @@
             <w:insideH w:val="none" w:color="auto" w:sz="0" w:space="0"/>
             <w:insideV w:val="none" w:color="auto" w:sz="0" w:space="0"/>
           </w:tblBorders>
+          <w:shd w:val="clear" w:color="auto" w:fill="FFFFFF"/>
           <w:tblCellMar>
             <w:top w:w="15" w:type="dxa"/>
             <w:left w:w="15" w:type="dxa"/>
@@ -3288,6 +3296,7 @@
             <w:insideH w:val="none" w:color="auto" w:sz="0" w:space="0"/>
             <w:insideV w:val="none" w:color="auto" w:sz="0" w:space="0"/>
           </w:tblBorders>
+          <w:shd w:val="clear" w:color="auto" w:fill="FFFFFF"/>
           <w:tblCellMar>
             <w:top w:w="15" w:type="dxa"/>
             <w:left w:w="15" w:type="dxa"/>
@@ -3461,7 +3470,6 @@
             <w:insideH w:val="none" w:color="auto" w:sz="0" w:space="0"/>
             <w:insideV w:val="none" w:color="auto" w:sz="0" w:space="0"/>
           </w:tblBorders>
-          <w:shd w:val="clear" w:color="auto" w:fill="FFFFFF"/>
           <w:tblCellMar>
             <w:top w:w="15" w:type="dxa"/>
             <w:left w:w="15" w:type="dxa"/>
@@ -3722,7 +3730,6 @@
             <w:insideH w:val="none" w:color="auto" w:sz="0" w:space="0"/>
             <w:insideV w:val="none" w:color="auto" w:sz="0" w:space="0"/>
           </w:tblBorders>
-          <w:shd w:val="clear" w:color="auto" w:fill="FFFFFF"/>
           <w:tblCellMar>
             <w:top w:w="15" w:type="dxa"/>
             <w:left w:w="15" w:type="dxa"/>
@@ -5701,8 +5708,111 @@
           <w:rFonts w:hint="default"/>
           <w:lang w:val="en-US"/>
         </w:rPr>
-        <w:t>ps =&gt; report a snapshot of current running process.</w:t>
-      </w:r>
+        <w:t>ps =&gt; process status without any argument it shows only the process running under the logged in user account and from the current terminal.</w:t>
+      </w:r>
+    </w:p>
+    <w:p>
+      <w:pPr>
+        <w:rPr>
+          <w:rFonts w:hint="default"/>
+          <w:i/>
+          <w:iCs/>
+          <w:u w:val="single"/>
+          <w:lang w:val="en-US"/>
+        </w:rPr>
+      </w:pPr>
+      <w:r>
+        <w:rPr>
+          <w:rFonts w:hint="default"/>
+          <w:i/>
+          <w:iCs/>
+          <w:u w:val="single"/>
+          <w:lang w:val="en-US"/>
+        </w:rPr>
+        <w:t>The ps command accepts options in three styles.</w:t>
+      </w:r>
+    </w:p>
+    <w:p>
+      <w:pPr>
+        <w:numPr>
+          <w:ilvl w:val="0"/>
+          <w:numId w:val="4"/>
+        </w:numPr>
+        <w:rPr>
+          <w:rFonts w:hint="default"/>
+          <w:lang w:val="en-US"/>
+        </w:rPr>
+      </w:pPr>
+      <w:r>
+        <w:rPr>
+          <w:rFonts w:hint="default"/>
+          <w:lang w:val="en-US"/>
+        </w:rPr>
+        <w:t>BSD UNIX style: - In this style, options are supplied without any leading dash (such as "aux").</w:t>
+      </w:r>
+    </w:p>
+    <w:p>
+      <w:pPr>
+        <w:numPr>
+          <w:ilvl w:val="0"/>
+          <w:numId w:val="4"/>
+        </w:numPr>
+        <w:ind w:left="0" w:leftChars="0" w:firstLine="0" w:firstLineChars="0"/>
+        <w:rPr>
+          <w:rFonts w:hint="default"/>
+          <w:lang w:val="en-US"/>
+        </w:rPr>
+      </w:pPr>
+      <w:r>
+        <w:rPr>
+          <w:rFonts w:hint="default"/>
+          <w:lang w:val="en-US"/>
+        </w:rPr>
+        <w:t>AT &amp; T Unix style: - In this style, options are supplied with a leading dash (such as "-aux").</w:t>
+      </w:r>
+    </w:p>
+    <w:p>
+      <w:pPr>
+        <w:numPr>
+          <w:ilvl w:val="0"/>
+          <w:numId w:val="4"/>
+        </w:numPr>
+        <w:ind w:left="0" w:leftChars="0" w:firstLine="0" w:firstLineChars="0"/>
+        <w:rPr>
+          <w:rFonts w:hint="default"/>
+          <w:lang w:val="en-US"/>
+        </w:rPr>
+      </w:pPr>
+      <w:r>
+        <w:rPr>
+          <w:rFonts w:hint="default"/>
+          <w:lang w:val="en-US"/>
+        </w:rPr>
+        <w:t>GNU Linux style: - In this style, options are supplied with double leading dashes (such as "--sort").</w:t>
+      </w:r>
+    </w:p>
+    <w:p>
+      <w:pPr>
+        <w:rPr>
+          <w:rFonts w:hint="default"/>
+          <w:lang w:val="en-US"/>
+        </w:rPr>
+      </w:pPr>
+      <w:r>
+        <w:rPr>
+          <w:rFonts w:hint="default"/>
+          <w:lang w:val="en-US"/>
+        </w:rPr>
+        <w:t>Although the PS command accepts options in the mix style, you should always use only one style to specify the options.</w:t>
+      </w:r>
+    </w:p>
+    <w:p>
+      <w:pPr>
+        <w:rPr>
+          <w:rFonts w:hint="default"/>
+          <w:lang w:val="en-US"/>
+        </w:rPr>
+      </w:pPr>
     </w:p>
     <w:p>
       <w:pPr>
@@ -5731,22 +5841,22 @@
           <w:rFonts w:hint="default"/>
           <w:lang w:val="en-US"/>
         </w:rPr>
-        <w:t>ps -aux =&gt; to view all process.</w:t>
-      </w:r>
-    </w:p>
-    <w:p>
-      <w:pPr>
-        <w:rPr>
-          <w:rFonts w:hint="default"/>
-          <w:lang w:val="en-US"/>
-        </w:rPr>
-      </w:pPr>
-      <w:r>
-        <w:rPr>
-          <w:rFonts w:hint="default"/>
-          <w:lang w:val="en-US"/>
-        </w:rPr>
-        <w:t>ps -ef =&gt; to view every(-e) process even run by other user with full(-f) details.</w:t>
+        <w:t>ps -A =&gt; ps -e =&gt; to print all running process(it gives summarized overview of all process).</w:t>
+      </w:r>
+    </w:p>
+    <w:p>
+      <w:pPr>
+        <w:rPr>
+          <w:rFonts w:hint="default"/>
+          <w:lang w:val="en-US"/>
+        </w:rPr>
+      </w:pPr>
+      <w:r>
+        <w:rPr>
+          <w:rFonts w:hint="default"/>
+          <w:lang w:val="en-US"/>
+        </w:rPr>
+        <w:t>ps -ef =&gt; ps -eF=&gt; to view every(-e) process even run by other user with full(-f) or extra full(-F) format details.</w:t>
       </w:r>
     </w:p>
     <w:p>
@@ -5776,22 +5886,124 @@
           <w:rFonts w:hint="default"/>
           <w:lang w:val="en-US"/>
         </w:rPr>
-        <w:t>ps -aux | grep “Qwicklab Error” =&gt; to see error which has Qwicklab Error keyword in it.</w:t>
-      </w:r>
-    </w:p>
-    <w:p>
-      <w:pPr>
-        <w:rPr>
-          <w:rFonts w:hint="default"/>
-          <w:lang w:val="en-US"/>
-        </w:rPr>
-      </w:pPr>
-      <w:r>
-        <w:rPr>
-          <w:rFonts w:hint="default"/>
-          <w:lang w:val="en-US"/>
-        </w:rPr>
-        <w:t>In linux everything is stored In file even process, so we can view it in /proc directory.</w:t>
+        <w:t>ps aux | grep “Qwicklab Error” =&gt; to see error which has Qwicklab Error keyword in it.</w:t>
+      </w:r>
+    </w:p>
+    <w:p>
+      <w:pPr>
+        <w:rPr>
+          <w:rFonts w:hint="default"/>
+          <w:lang w:val="en-US"/>
+        </w:rPr>
+      </w:pPr>
+    </w:p>
+    <w:p>
+      <w:pPr>
+        <w:rPr>
+          <w:rFonts w:hint="default"/>
+          <w:lang w:val="en-US"/>
+        </w:rPr>
+      </w:pPr>
+      <w:r>
+        <w:rPr>
+          <w:rFonts w:hint="default"/>
+          <w:i/>
+          <w:iCs/>
+          <w:u w:val="single"/>
+          <w:lang w:val="en-US"/>
+        </w:rPr>
+        <w:t>ps aux command options</w:t>
+      </w:r>
+    </w:p>
+    <w:p>
+      <w:pPr>
+        <w:rPr>
+          <w:rFonts w:hint="default"/>
+          <w:lang w:val="en-US"/>
+        </w:rPr>
+      </w:pPr>
+      <w:r>
+        <w:rPr>
+          <w:rFonts w:hint="default"/>
+          <w:lang w:val="en-US"/>
+        </w:rPr>
+        <w:t>a:- This option prints the running processes from all users.</w:t>
+      </w:r>
+    </w:p>
+    <w:p>
+      <w:pPr>
+        <w:rPr>
+          <w:rFonts w:hint="default"/>
+          <w:lang w:val="en-US"/>
+        </w:rPr>
+      </w:pPr>
+      <w:r>
+        <w:rPr>
+          <w:rFonts w:hint="default"/>
+          <w:lang w:val="en-US"/>
+        </w:rPr>
+        <w:t>u:- This option shows user or owner column in output.</w:t>
+      </w:r>
+    </w:p>
+    <w:p>
+      <w:pPr>
+        <w:rPr>
+          <w:rFonts w:hint="default"/>
+          <w:lang w:val="en-US"/>
+        </w:rPr>
+      </w:pPr>
+      <w:r>
+        <w:rPr>
+          <w:rFonts w:hint="default"/>
+          <w:lang w:val="en-US"/>
+        </w:rPr>
+        <w:t>x:- This option prints the processes those have not been executed from the terminal.</w:t>
+      </w:r>
+    </w:p>
+    <w:p>
+      <w:pPr>
+        <w:rPr>
+          <w:rFonts w:hint="default"/>
+          <w:lang w:val="en-US"/>
+        </w:rPr>
+      </w:pPr>
+    </w:p>
+    <w:p>
+      <w:pPr>
+        <w:rPr>
+          <w:rFonts w:hint="default"/>
+          <w:lang w:val="en-US"/>
+        </w:rPr>
+      </w:pPr>
+      <w:r>
+        <w:rPr>
+          <w:rFonts w:hint="default"/>
+          <w:lang w:val="en-US"/>
+        </w:rPr>
+        <w:t>ps aux =&gt; Collectively the options "aux" print all the running process in system regardless from where they have been executed.</w:t>
+      </w:r>
+    </w:p>
+    <w:p>
+      <w:pPr>
+        <w:rPr>
+          <w:rFonts w:hint="default"/>
+          <w:lang w:val="en-US"/>
+        </w:rPr>
+      </w:pPr>
+    </w:p>
+    <w:p>
+      <w:pPr>
+        <w:rPr>
+          <w:rFonts w:hint="default"/>
+          <w:lang w:val="en-US"/>
+        </w:rPr>
+      </w:pPr>
+      <w:r>
+        <w:rPr>
+          <w:rFonts w:hint="default"/>
+          <w:lang w:val="en-US"/>
+        </w:rPr>
+        <w:t>In linux everything is stored In file even processes, so we can view it in /proc directory.</w:t>
       </w:r>
     </w:p>
     <w:p>
@@ -6151,6 +6363,193 @@
           <w:lang w:val="en-US"/>
         </w:rPr>
         <w:t>sudo du -a /home | sort -n -r | head -n 5 =&gt; show the top 5 largest file.</w:t>
+      </w:r>
+    </w:p>
+    <w:p>
+      <w:pPr>
+        <w:rPr>
+          <w:rFonts w:hint="default"/>
+          <w:lang w:val="en-US"/>
+        </w:rPr>
+      </w:pPr>
+    </w:p>
+    <w:p>
+      <w:pPr>
+        <w:rPr>
+          <w:rFonts w:hint="default"/>
+          <w:lang w:val="en-US"/>
+        </w:rPr>
+      </w:pPr>
+      <w:r>
+        <w:rPr>
+          <w:rFonts w:hint="default"/>
+          <w:lang w:val="en-US"/>
+        </w:rPr>
+        <w:t>xdg-open file or url =&gt; To open any file or url using by default application by terminal.</w:t>
+      </w:r>
+    </w:p>
+    <w:p>
+      <w:pPr>
+        <w:rPr>
+          <w:rFonts w:hint="default"/>
+          <w:lang w:val="en-US"/>
+        </w:rPr>
+      </w:pPr>
+      <w:r>
+        <w:rPr>
+          <w:rFonts w:hint="default"/>
+          <w:lang w:val="en-US"/>
+        </w:rPr>
+        <w:t xml:space="preserve">ex. xdg-open </w:t>
+      </w:r>
+      <w:r>
+        <w:rPr>
+          <w:rFonts w:hint="default"/>
+          <w:lang w:val="en-US"/>
+        </w:rPr>
+        <w:fldChar w:fldCharType="begin"/>
+      </w:r>
+      <w:r>
+        <w:rPr>
+          <w:rFonts w:hint="default"/>
+          <w:lang w:val="en-US"/>
+        </w:rPr>
+        <w:instrText xml:space="preserve"> HYPERLINK "http://www.google.com" </w:instrText>
+      </w:r>
+      <w:r>
+        <w:rPr>
+          <w:rFonts w:hint="default"/>
+          <w:lang w:val="en-US"/>
+        </w:rPr>
+        <w:fldChar w:fldCharType="separate"/>
+      </w:r>
+      <w:r>
+        <w:rPr>
+          <w:rStyle w:val="9"/>
+          <w:rFonts w:hint="default"/>
+          <w:lang w:val="en-US"/>
+        </w:rPr>
+        <w:t>http://www.google.com</w:t>
+      </w:r>
+      <w:r>
+        <w:rPr>
+          <w:rFonts w:hint="default"/>
+          <w:lang w:val="en-US"/>
+        </w:rPr>
+        <w:fldChar w:fldCharType="end"/>
+      </w:r>
+      <w:r>
+        <w:rPr>
+          <w:rFonts w:hint="default"/>
+          <w:lang w:val="en-US"/>
+        </w:rPr>
+        <w:t xml:space="preserve"> =&gt; it will launch google in by default browser.</w:t>
+      </w:r>
+    </w:p>
+    <w:p>
+      <w:pPr>
+        <w:rPr>
+          <w:rFonts w:hint="default"/>
+          <w:lang w:val="en-US"/>
+        </w:rPr>
+      </w:pPr>
+    </w:p>
+    <w:p>
+      <w:pPr>
+        <w:rPr>
+          <w:rFonts w:hint="default"/>
+          <w:lang w:val="en-US"/>
+        </w:rPr>
+      </w:pPr>
+      <w:r>
+        <w:rPr>
+          <w:rFonts w:hint="default"/>
+          <w:lang w:val="en-US"/>
+        </w:rPr>
+        <w:t>all installed application can be view in /usr/bin/ direcotry.</w:t>
+      </w:r>
+    </w:p>
+    <w:p>
+      <w:pPr>
+        <w:rPr>
+          <w:rFonts w:hint="default"/>
+          <w:lang w:val="en-US"/>
+        </w:rPr>
+      </w:pPr>
+      <w:r>
+        <w:rPr>
+          <w:rFonts w:hint="default"/>
+          <w:lang w:val="en-US"/>
+        </w:rPr>
+        <w:t>ls /usr/bin/ =&gt; to list all the binary applications.</w:t>
+      </w:r>
+    </w:p>
+    <w:p>
+      <w:pPr>
+        <w:rPr>
+          <w:rFonts w:hint="default"/>
+          <w:lang w:val="en-US"/>
+        </w:rPr>
+      </w:pPr>
+      <w:r>
+        <w:rPr>
+          <w:rFonts w:hint="default"/>
+          <w:lang w:val="en-US"/>
+        </w:rPr>
+        <w:t>ls /usr/bin | grep “chrome” =&gt; to search any application by name.</w:t>
+      </w:r>
+    </w:p>
+    <w:p>
+      <w:pPr>
+        <w:rPr>
+          <w:rFonts w:hint="default"/>
+          <w:lang w:val="en-US"/>
+        </w:rPr>
+      </w:pPr>
+      <w:r>
+        <w:rPr>
+          <w:rFonts w:hint="default"/>
+          <w:lang w:val="en-US"/>
+        </w:rPr>
+        <w:t>google-chrome =&gt; to launch any application just write its name, name can be found as shown in previous command.</w:t>
+      </w:r>
+    </w:p>
+    <w:p>
+      <w:pPr>
+        <w:rPr>
+          <w:rFonts w:hint="default"/>
+          <w:lang w:val="en-US"/>
+        </w:rPr>
+      </w:pPr>
+    </w:p>
+    <w:p>
+      <w:pPr>
+        <w:rPr>
+          <w:rFonts w:hint="default"/>
+          <w:lang w:val="en-US"/>
+        </w:rPr>
+      </w:pPr>
+      <w:r>
+        <w:rPr>
+          <w:rFonts w:hint="default"/>
+          <w:lang w:val="en-US"/>
+        </w:rPr>
+        <w:t>ps aux|grep “google-chrome” =&gt; it will shows all detail note the pid number.</w:t>
+      </w:r>
+    </w:p>
+    <w:p>
+      <w:pPr>
+        <w:rPr>
+          <w:rFonts w:hint="default"/>
+          <w:lang w:val="en-US"/>
+        </w:rPr>
+      </w:pPr>
+      <w:r>
+        <w:rPr>
+          <w:rFonts w:hint="default"/>
+          <w:lang w:val="en-US"/>
+        </w:rPr>
+        <w:t>kill /pid pid_num =&gt; to terminate(kill/close) any application using its pid number.</w:t>
       </w:r>
     </w:p>
     <w:p>
@@ -6194,6 +6593,18 @@
     </w:lvl>
   </w:abstractNum>
   <w:abstractNum w:abstractNumId="1">
+    <w:nsid w:val="015AAC31"/>
+    <w:multiLevelType w:val="singleLevel"/>
+    <w:tmpl w:val="015AAC31"/>
+    <w:lvl w:ilvl="0" w:tentative="0">
+      <w:start w:val="1"/>
+      <w:numFmt w:val="decimal"/>
+      <w:suff w:val="space"/>
+      <w:lvlText w:val="%1)"/>
+      <w:lvlJc w:val="left"/>
+    </w:lvl>
+  </w:abstractNum>
+  <w:abstractNum w:abstractNumId="2">
     <w:nsid w:val="3B5DFF0F"/>
     <w:multiLevelType w:val="singleLevel"/>
     <w:tmpl w:val="3B5DFF0F"/>
@@ -6205,7 +6616,7 @@
       <w:lvlJc w:val="left"/>
     </w:lvl>
   </w:abstractNum>
-  <w:abstractNum w:abstractNumId="2">
+  <w:abstractNum w:abstractNumId="3">
     <w:nsid w:val="777CD4CC"/>
     <w:multiLevelType w:val="singleLevel"/>
     <w:tmpl w:val="777CD4CC"/>
@@ -6218,13 +6629,16 @@
     </w:lvl>
   </w:abstractNum>
   <w:num w:numId="1">
-    <w:abstractNumId w:val="2"/>
+    <w:abstractNumId w:val="3"/>
   </w:num>
   <w:num w:numId="2">
-    <w:abstractNumId w:val="1"/>
+    <w:abstractNumId w:val="2"/>
   </w:num>
   <w:num w:numId="3">
     <w:abstractNumId w:val="0"/>
+  </w:num>
+  <w:num w:numId="4">
+    <w:abstractNumId w:val="1"/>
   </w:num>
 </w:numbering>
 </file>
@@ -6557,13 +6971,34 @@
       <w:szCs w:val="32"/>
     </w:rPr>
   </w:style>
-  <w:style w:type="character" w:default="1" w:styleId="7">
+  <w:style w:type="paragraph" w:styleId="5">
+    <w:name w:val="heading 4"/>
+    <w:next w:val="1"/>
+    <w:semiHidden/>
+    <w:unhideWhenUsed/>
+    <w:qFormat/>
+    <w:uiPriority w:val="0"/>
+    <w:pPr>
+      <w:spacing w:before="0" w:beforeAutospacing="1" w:after="0" w:afterAutospacing="1"/>
+      <w:jc w:val="left"/>
+    </w:pPr>
+    <w:rPr>
+      <w:rFonts w:hint="eastAsia" w:ascii="SimSun" w:hAnsi="SimSun" w:eastAsia="SimSun" w:cs="SimSun"/>
+      <w:b/>
+      <w:bCs/>
+      <w:kern w:val="0"/>
+      <w:sz w:val="24"/>
+      <w:szCs w:val="24"/>
+      <w:lang w:val="en-US" w:eastAsia="zh-CN" w:bidi="ar"/>
+    </w:rPr>
+  </w:style>
+  <w:style w:type="character" w:default="1" w:styleId="8">
     <w:name w:val="Default Paragraph Font"/>
     <w:semiHidden/>
     <w:qFormat/>
     <w:uiPriority w:val="0"/>
   </w:style>
-  <w:style w:type="table" w:default="1" w:styleId="9">
+  <w:style w:type="table" w:default="1" w:styleId="11">
     <w:name w:val="Normal Table"/>
     <w:semiHidden/>
     <w:qFormat/>
@@ -6577,7 +7012,7 @@
       </w:tblCellMar>
     </w:tblPr>
   </w:style>
-  <w:style w:type="paragraph" w:styleId="5">
+  <w:style w:type="paragraph" w:styleId="6">
     <w:name w:val="HTML Preformatted"/>
     <w:qFormat/>
     <w:uiPriority w:val="0"/>
@@ -6610,7 +7045,7 @@
       <w:lang w:val="en-US" w:eastAsia="zh-CN" w:bidi="ar"/>
     </w:rPr>
   </w:style>
-  <w:style w:type="paragraph" w:styleId="6">
+  <w:style w:type="paragraph" w:styleId="7">
     <w:name w:val="Normal (Web)"/>
     <w:qFormat/>
     <w:uiPriority w:val="0"/>
@@ -6627,9 +7062,18 @@
       <w:lang w:val="en-US" w:eastAsia="zh-CN" w:bidi="ar"/>
     </w:rPr>
   </w:style>
-  <w:style w:type="character" w:styleId="8">
+  <w:style w:type="character" w:styleId="9">
+    <w:name w:val="Hyperlink"/>
+    <w:basedOn w:val="8"/>
+    <w:uiPriority w:val="0"/>
+    <w:rPr>
+      <w:color w:val="0000FF"/>
+      <w:u w:val="single"/>
+    </w:rPr>
+  </w:style>
+  <w:style w:type="character" w:styleId="10">
     <w:name w:val="Strong"/>
-    <w:basedOn w:val="7"/>
+    <w:basedOn w:val="8"/>
     <w:qFormat/>
     <w:uiPriority w:val="0"/>
     <w:rPr>
@@ -6900,7 +7344,6 @@
   <customSectProps>
     <customSectPr/>
     <customSectPr/>
-    <customSectPr/>
   </customSectProps>
 </s:customData>
 </file>

</xml_diff>